<commit_message>
diagramma entità e relazioni threat model
</commit_message>
<xml_diff>
--- a/SMART HOME PROJECT.docx
+++ b/SMART HOME PROJECT.docx
@@ -2098,7 +2098,13 @@
         </w:numPr>
       </w:pPr>
       <w:r>
-        <w:t>Esempio: Il sistema di raccolta dati contiene il sistema di autenticazione per la verifica dell’entità.</w:t>
+        <w:t>Esempio: Il sistema di raccolta dati contiene il sistema di autenticazione per la verifica</w:t>
+      </w:r>
+      <w:r>
+        <w:t xml:space="preserve"> dell’identità</w:t>
+      </w:r>
+      <w:r>
+        <w:t>.</w:t>
       </w:r>
     </w:p>
     <w:p/>
@@ -2215,6 +2221,27 @@
         <w:t>Esempio: Il sistema di raccolta dati e notifica dipende dal funzionamento della rete, una sua compromissione comporta uno spegnimento dei sistemi.</w:t>
       </w:r>
     </w:p>
+    <w:p>
+      <w:pPr>
+        <w:pStyle w:val="Paragrafoelenco"/>
+        <w:numPr>
+          <w:ilvl w:val="1"/>
+          <w:numId w:val="2"/>
+        </w:numPr>
+      </w:pPr>
+      <w:r>
+        <w:t xml:space="preserve">Esempio: Il sistema di raccolta dati e i dati effettivi dipendono dagli utenti, una compromissione sfruttando quest’ultimi comporta </w:t>
+      </w:r>
+      <w:r>
+        <w:t xml:space="preserve">un punto d’accesso al sistema e alle </w:t>
+      </w:r>
+      <w:r>
+        <w:t>informazioni</w:t>
+      </w:r>
+      <w:r>
+        <w:t>.</w:t>
+      </w:r>
+    </w:p>
     <w:p/>
     <w:p>
       <w:pPr>
@@ -2268,6 +2295,124 @@
       </w:r>
     </w:p>
     <w:p/>
+    <w:p>
+      <w:r>
+        <w:t xml:space="preserve">Nel </w:t>
+      </w:r>
+      <w:r>
+        <w:rPr>
+          <w:b/>
+          <w:bCs/>
+          <w:u w:val="single"/>
+        </w:rPr>
+        <w:t>diagramma</w:t>
+      </w:r>
+      <w:r>
+        <w:t xml:space="preserve"> seguente verranno rappresentati i principali componenti del sistema e le loro relazioni</w:t>
+      </w:r>
+      <w:r>
+        <w:t>:</w:t>
+      </w:r>
+    </w:p>
+    <w:p/>
+    <w:p>
+      <w:pPr>
+        <w:jc w:val="center"/>
+      </w:pPr>
+      <w:r>
+        <w:rPr>
+          <w:noProof/>
+        </w:rPr>
+        <w:drawing>
+          <wp:inline distT="0" distB="0" distL="0" distR="0" wp14:anchorId="3F6153D6" wp14:editId="66D828B4">
+            <wp:extent cx="4829908" cy="2807217"/>
+            <wp:effectExtent l="0" t="0" r="0" b="0"/>
+            <wp:docPr id="15" name="Immagine 15" descr="Immagine che contiene diagramma&#10;&#10;Descrizione generata automaticamente"/>
+            <wp:cNvGraphicFramePr>
+              <a:graphicFrameLocks xmlns:a="http://schemas.openxmlformats.org/drawingml/2006/main" noChangeAspect="1"/>
+            </wp:cNvGraphicFramePr>
+            <a:graphic xmlns:a="http://schemas.openxmlformats.org/drawingml/2006/main">
+              <a:graphicData uri="http://schemas.openxmlformats.org/drawingml/2006/picture">
+                <pic:pic xmlns:pic="http://schemas.openxmlformats.org/drawingml/2006/picture">
+                  <pic:nvPicPr>
+                    <pic:cNvPr id="15" name="Immagine 15" descr="Immagine che contiene diagramma&#10;&#10;Descrizione generata automaticamente"/>
+                    <pic:cNvPicPr/>
+                  </pic:nvPicPr>
+                  <pic:blipFill>
+                    <a:blip r:embed="rId18" cstate="print">
+                      <a:extLst>
+                        <a:ext uri="{28A0092B-C50C-407E-A947-70E740481C1C}">
+                          <a14:useLocalDpi xmlns:a14="http://schemas.microsoft.com/office/drawing/2010/main" val="0"/>
+                        </a:ext>
+                      </a:extLst>
+                    </a:blip>
+                    <a:stretch>
+                      <a:fillRect/>
+                    </a:stretch>
+                  </pic:blipFill>
+                  <pic:spPr>
+                    <a:xfrm>
+                      <a:off x="0" y="0"/>
+                      <a:ext cx="4890790" cy="2842603"/>
+                    </a:xfrm>
+                    <a:prstGeom prst="rect">
+                      <a:avLst/>
+                    </a:prstGeom>
+                  </pic:spPr>
+                </pic:pic>
+              </a:graphicData>
+            </a:graphic>
+          </wp:inline>
+        </w:drawing>
+      </w:r>
+      <w:r>
+        <w:rPr>
+          <w:noProof/>
+        </w:rPr>
+        <w:drawing>
+          <wp:inline distT="0" distB="0" distL="0" distR="0" wp14:anchorId="75C4241C" wp14:editId="47B6388C">
+            <wp:extent cx="1291957" cy="1125415"/>
+            <wp:effectExtent l="0" t="0" r="3810" b="5080"/>
+            <wp:docPr id="14" name="Immagine 14"/>
+            <wp:cNvGraphicFramePr>
+              <a:graphicFrameLocks xmlns:a="http://schemas.openxmlformats.org/drawingml/2006/main" noChangeAspect="1"/>
+            </wp:cNvGraphicFramePr>
+            <a:graphic xmlns:a="http://schemas.openxmlformats.org/drawingml/2006/main">
+              <a:graphicData uri="http://schemas.openxmlformats.org/drawingml/2006/picture">
+                <pic:pic xmlns:pic="http://schemas.openxmlformats.org/drawingml/2006/picture">
+                  <pic:nvPicPr>
+                    <pic:cNvPr id="14" name="Immagine 14"/>
+                    <pic:cNvPicPr/>
+                  </pic:nvPicPr>
+                  <pic:blipFill>
+                    <a:blip r:embed="rId19" cstate="print">
+                      <a:extLst>
+                        <a:ext uri="{28A0092B-C50C-407E-A947-70E740481C1C}">
+                          <a14:useLocalDpi xmlns:a14="http://schemas.microsoft.com/office/drawing/2010/main" val="0"/>
+                        </a:ext>
+                      </a:extLst>
+                    </a:blip>
+                    <a:stretch>
+                      <a:fillRect/>
+                    </a:stretch>
+                  </pic:blipFill>
+                  <pic:spPr>
+                    <a:xfrm>
+                      <a:off x="0" y="0"/>
+                      <a:ext cx="1330625" cy="1159098"/>
+                    </a:xfrm>
+                    <a:prstGeom prst="rect">
+                      <a:avLst/>
+                    </a:prstGeom>
+                  </pic:spPr>
+                </pic:pic>
+              </a:graphicData>
+            </a:graphic>
+          </wp:inline>
+        </w:drawing>
+      </w:r>
+    </w:p>
+    <w:p/>
     <w:p/>
     <w:p>
       <w:r>
@@ -2422,6 +2567,35 @@
       </w:r>
     </w:p>
     <w:p/>
+    <w:p/>
+    <w:p>
+      <w:r>
+        <w:lastRenderedPageBreak/>
+        <w:t>Nel diagramma seguente verranno rappresentati i principali componenti del sistema e le loro relazioni</w:t>
+      </w:r>
+      <w:r>
+        <w:t xml:space="preserve"> con le possibili minacce</w:t>
+      </w:r>
+      <w:r>
+        <w:t xml:space="preserve">: </w:t>
+      </w:r>
+    </w:p>
+    <w:p/>
+    <w:p/>
+    <w:p/>
+    <w:p/>
+    <w:p/>
+    <w:p/>
+    <w:p/>
+    <w:p/>
+    <w:p/>
+    <w:p/>
+    <w:p/>
+    <w:p/>
+    <w:p/>
+    <w:p/>
+    <w:p/>
+    <w:p/>
     <w:p>
       <w:r>
         <w:t xml:space="preserve">Seguendo lo schema di definizione di Threat Model, viene identificato: </w:t>
@@ -2455,12 +2629,18 @@
         <w:t>viene controllata la presenza continua dei soggetti. L’intera mole di dati viene salvata all’interno di server ed è possibile accedervi solamente con autenticazione; pertanto, un possibile attacco a questo sistema permette di avere una visione completa a tutte le informazioni raccolte e successivamente utilizzare quest’ultime a scopo illecito.</w:t>
       </w:r>
     </w:p>
-    <w:p/>
-    <w:p>
-      <w:r>
-        <w:t>Nel diagramma seguente verranno rappresentate le componenti e le loro iterazioni:</w:t>
-      </w:r>
-    </w:p>
+    <w:p>
+      <w:pPr>
+        <w:pStyle w:val="Paragrafoelenco"/>
+      </w:pPr>
+    </w:p>
+    <w:p/>
+    <w:p/>
+    <w:p/>
+    <w:p/>
+    <w:p/>
+    <w:p/>
+    <w:p/>
     <w:p/>
     <w:p>
       <w:pPr>
@@ -2515,17 +2695,20 @@
         </w:numPr>
       </w:pPr>
       <w:r>
+        <w:t xml:space="preserve">VALUTAZIONE DELL’IMPATTO DELLE MINACCE </w:t>
+      </w:r>
+      <w:r>
+        <w:sym w:font="Wingdings" w:char="F0E0"/>
+      </w:r>
+      <w:r>
+        <w:t xml:space="preserve"> </w:t>
+      </w:r>
+      <w:r>
+        <w:t xml:space="preserve">Tutte le possibili minacce precedentemente elencate impattano in maniera negativa su due aspetti fondamentali del sistema: il comportamento del dispositivo fisico e i dati elaborati. Quest’ultimi, se compromessi, hanno un impatto più significativo sulla vita del sistema; tuttavia, con un sistema d’autenticazione si aggiunge un livello di sicurezza al nostro sistema che però può essere “raggirato” sfruttando ad esempio un attacco </w:t>
+      </w:r>
+      <w:r>
         <w:lastRenderedPageBreak/>
-        <w:t xml:space="preserve">VALUTAZIONE DELL’IMPATTO DELLE MINACCE </w:t>
-      </w:r>
-      <w:r>
-        <w:sym w:font="Wingdings" w:char="F0E0"/>
-      </w:r>
-      <w:r>
-        <w:t xml:space="preserve"> </w:t>
-      </w:r>
-      <w:r>
-        <w:t>Tutte le possibili minacce precedentemente elencate impattano in maniera negativa su due aspetti fondamentali del sistema: il comportamento del dispositivo fisico e i dati elaborati. Quest’ultimi, se compromessi, hanno un impatto più significativo sulla vita del sistema; tuttavia, con un sistema d’autenticazione si aggiunge un livello di sicurezza al nostro sistema che però può essere “raggirato” sfruttando ad esempio un attacco phishing. Consideriamo quindi tutti gli attacchi elencati come “rischiosi”, focalizzando l’attenzione sia sui dati raccolti che sulla compromissione fisica dei dispositivi</w:t>
+        <w:t>phishing. Consideriamo quindi tutti gli attacchi elencati come “rischiosi”, focalizzando l’attenzione sia sui dati raccolti che sulla compromissione fisica dei dispositivi</w:t>
       </w:r>
       <w:r>
         <w:t xml:space="preserve"> che comporta conseguenze dannose.</w:t>

</xml_diff>

<commit_message>
diagramma entita e possibili minacce
</commit_message>
<xml_diff>
--- a/SMART HOME PROJECT.docx
+++ b/SMART HOME PROJECT.docx
@@ -1,6 +1,6 @@
 
 <file path=word/document.xml><?xml version="1.0" encoding="utf-8"?>
-<w:document xmlns:wpc="http://schemas.microsoft.com/office/word/2010/wordprocessingCanvas" xmlns:cx="http://schemas.microsoft.com/office/drawing/2014/chartex" xmlns:cx1="http://schemas.microsoft.com/office/drawing/2015/9/8/chartex" xmlns:cx2="http://schemas.microsoft.com/office/drawing/2015/10/21/chartex" xmlns:cx3="http://schemas.microsoft.com/office/drawing/2016/5/9/chartex" xmlns:cx4="http://schemas.microsoft.com/office/drawing/2016/5/10/chartex" xmlns:cx5="http://schemas.microsoft.com/office/drawing/2016/5/11/chartex" xmlns:cx6="http://schemas.microsoft.com/office/drawing/2016/5/12/chartex" xmlns:cx7="http://schemas.microsoft.com/office/drawing/2016/5/13/chartex" xmlns:cx8="http://schemas.microsoft.com/office/drawing/2016/5/14/chartex" xmlns:mc="http://schemas.openxmlformats.org/markup-compatibility/2006" xmlns:aink="http://schemas.microsoft.com/office/drawing/2016/ink" xmlns:am3d="http://schemas.microsoft.com/office/drawing/2017/model3d" xmlns:o="urn:schemas-microsoft-com:office:office" xmlns:oel="http://schemas.microsoft.com/office/2019/extlst" xmlns:r="http://schemas.openxmlformats.org/officeDocument/2006/relationships" xmlns:m="http://schemas.openxmlformats.org/officeDocument/2006/math" xmlns:v="urn:schemas-microsoft-com:vml" xmlns:wp14="http://schemas.microsoft.com/office/word/2010/wordprocessingDrawing" xmlns:wp="http://schemas.openxmlformats.org/drawingml/2006/wordprocessingDrawing" xmlns:w10="urn:schemas-microsoft-com:office:word" xmlns:w="http://schemas.openxmlformats.org/wordprocessingml/2006/main" xmlns:w14="http://schemas.microsoft.com/office/word/2010/wordml" xmlns:w15="http://schemas.microsoft.com/office/word/2012/wordml" xmlns:w16cex="http://schemas.microsoft.com/office/word/2018/wordml/cex" xmlns:w16cid="http://schemas.microsoft.com/office/word/2016/wordml/cid" xmlns:w16="http://schemas.microsoft.com/office/word/2018/wordml" xmlns:w16sdtdh="http://schemas.microsoft.com/office/word/2020/wordml/sdtdatahash" xmlns:w16se="http://schemas.microsoft.com/office/word/2015/wordml/symex" xmlns:wpg="http://schemas.microsoft.com/office/word/2010/wordprocessingGroup" xmlns:wpi="http://schemas.microsoft.com/office/word/2010/wordprocessingInk" xmlns:wne="http://schemas.microsoft.com/office/word/2006/wordml" xmlns:wps="http://schemas.microsoft.com/office/word/2010/wordprocessingShape" mc:Ignorable="w14 w15 w16se w16cid w16 w16cex w16sdtdh wp14">
+<w:document xmlns:wpc="http://schemas.microsoft.com/office/word/2010/wordprocessingCanvas" xmlns:cx="http://schemas.microsoft.com/office/drawing/2014/chartex" xmlns:cx1="http://schemas.microsoft.com/office/drawing/2015/9/8/chartex" xmlns:cx2="http://schemas.microsoft.com/office/drawing/2015/10/21/chartex" xmlns:cx3="http://schemas.microsoft.com/office/drawing/2016/5/9/chartex" xmlns:cx4="http://schemas.microsoft.com/office/drawing/2016/5/10/chartex" xmlns:cx5="http://schemas.microsoft.com/office/drawing/2016/5/11/chartex" xmlns:cx6="http://schemas.microsoft.com/office/drawing/2016/5/12/chartex" xmlns:cx7="http://schemas.microsoft.com/office/drawing/2016/5/13/chartex" xmlns:cx8="http://schemas.microsoft.com/office/drawing/2016/5/14/chartex" xmlns:mc="http://schemas.openxmlformats.org/markup-compatibility/2006" xmlns:aink="http://schemas.microsoft.com/office/drawing/2016/ink" xmlns:am3d="http://schemas.microsoft.com/office/drawing/2017/model3d" xmlns:o="urn:schemas-microsoft-com:office:office" xmlns:oel="http://schemas.microsoft.com/office/2019/extlst" xmlns:r="http://schemas.openxmlformats.org/officeDocument/2006/relationships" xmlns:m="http://schemas.openxmlformats.org/officeDocument/2006/math" xmlns:v="urn:schemas-microsoft-com:vml" xmlns:wp14="http://schemas.microsoft.com/office/word/2010/wordprocessingDrawing" xmlns:wp="http://schemas.openxmlformats.org/drawingml/2006/wordprocessingDrawing" xmlns:w10="urn:schemas-microsoft-com:office:word" xmlns:w="http://schemas.openxmlformats.org/wordprocessingml/2006/main" xmlns:w14="http://schemas.microsoft.com/office/word/2010/wordml" xmlns:w15="http://schemas.microsoft.com/office/word/2012/wordml" xmlns:w16cex="http://schemas.microsoft.com/office/word/2018/wordml/cex" xmlns:w16cid="http://schemas.microsoft.com/office/word/2016/wordml/cid" xmlns:w16="http://schemas.microsoft.com/office/word/2018/wordml" xmlns:w16du="http://schemas.microsoft.com/office/word/2023/wordml/word16du" xmlns:w16sdtdh="http://schemas.microsoft.com/office/word/2020/wordml/sdtdatahash" xmlns:w16se="http://schemas.microsoft.com/office/word/2015/wordml/symex" xmlns:wpg="http://schemas.microsoft.com/office/word/2010/wordprocessingGroup" xmlns:wpi="http://schemas.microsoft.com/office/word/2010/wordprocessingInk" xmlns:wne="http://schemas.microsoft.com/office/word/2006/wordml" xmlns:wps="http://schemas.microsoft.com/office/word/2010/wordprocessingShape" mc:Ignorable="w14 w15 w16se w16cid w16 w16cex w16sdtdh wp14">
   <w:body>
     <w:p>
       <w:pPr>
@@ -1450,7 +1450,29 @@
     <w:p/>
     <w:p>
       <w:r>
-        <w:t>In questa sezione, considerano lo scenario precedentemente descritto, andremo a realizzare un modello di minaccia identificando le possibili minacce per il sistema. Lo scopo è quello di creare una rappresentazione astratta del sistema e delle sue vulnerabilità esaminando i componenti hardware e software, i dati e le iterazioni con l’ambiente interno ed esterno.</w:t>
+        <w:t xml:space="preserve">In questa sezione, considerano lo scenario precedentemente descritto, </w:t>
+      </w:r>
+      <w:r>
+        <w:rPr>
+          <w:b/>
+          <w:bCs/>
+          <w:u w:val="single"/>
+        </w:rPr>
+        <w:t>andremo a realizzare un modello di minaccia identificando le possibili minacce per il sistema</w:t>
+      </w:r>
+      <w:r>
+        <w:t xml:space="preserve">. Lo scopo è quello di </w:t>
+      </w:r>
+      <w:r>
+        <w:rPr>
+          <w:b/>
+          <w:bCs/>
+          <w:u w:val="single"/>
+        </w:rPr>
+        <w:t>creare una rappresentazione astratta del sistema e delle sue vulnerabilità</w:t>
+      </w:r>
+      <w:r>
+        <w:t xml:space="preserve"> esaminando i componenti hardware e software, i dati e le iterazioni con l’ambiente interno ed esterno.</w:t>
       </w:r>
     </w:p>
     <w:p>
@@ -1702,7 +1724,15 @@
         </w:numPr>
       </w:pPr>
       <w:r>
-        <w:t xml:space="preserve">COMPROMESSO </w:t>
+        <w:rPr>
+          <w:b/>
+          <w:bCs/>
+          <w:highlight w:val="green"/>
+        </w:rPr>
+        <w:t>COMPROMESSO</w:t>
+      </w:r>
+      <w:r>
+        <w:t xml:space="preserve"> </w:t>
       </w:r>
       <w:r>
         <w:sym w:font="Wingdings" w:char="F0E0"/>
@@ -1720,7 +1750,15 @@
         </w:numPr>
       </w:pPr>
       <w:r>
-        <w:t xml:space="preserve">MALFUNZIONAMENTO </w:t>
+        <w:rPr>
+          <w:b/>
+          <w:bCs/>
+          <w:highlight w:val="green"/>
+        </w:rPr>
+        <w:t>MALFUNZIONAMENTO</w:t>
+      </w:r>
+      <w:r>
+        <w:t xml:space="preserve"> </w:t>
       </w:r>
       <w:r>
         <w:sym w:font="Wingdings" w:char="F0E0"/>
@@ -1738,7 +1776,15 @@
         </w:numPr>
       </w:pPr>
       <w:r>
-        <w:t xml:space="preserve">VULNERABILE </w:t>
+        <w:rPr>
+          <w:b/>
+          <w:bCs/>
+          <w:highlight w:val="green"/>
+        </w:rPr>
+        <w:t>VULNERABILE</w:t>
+      </w:r>
+      <w:r>
+        <w:t xml:space="preserve"> </w:t>
       </w:r>
       <w:r>
         <w:sym w:font="Wingdings" w:char="F0E0"/>
@@ -1772,7 +1818,15 @@
         </w:numPr>
       </w:pPr>
       <w:r>
-        <w:t xml:space="preserve">RILEVAZIONE </w:t>
+        <w:rPr>
+          <w:b/>
+          <w:bCs/>
+          <w:highlight w:val="green"/>
+        </w:rPr>
+        <w:t>RILEVAZIONE</w:t>
+      </w:r>
+      <w:r>
+        <w:t xml:space="preserve"> </w:t>
       </w:r>
       <w:r>
         <w:sym w:font="Wingdings" w:char="F0E0"/>
@@ -1790,7 +1844,15 @@
         </w:numPr>
       </w:pPr>
       <w:r>
-        <w:t xml:space="preserve">RIPRISTINO </w:t>
+        <w:rPr>
+          <w:b/>
+          <w:bCs/>
+          <w:highlight w:val="green"/>
+        </w:rPr>
+        <w:t>RIPRISTINO</w:t>
+      </w:r>
+      <w:r>
+        <w:t xml:space="preserve"> </w:t>
       </w:r>
       <w:r>
         <w:sym w:font="Wingdings" w:char="F0E0"/>
@@ -1808,7 +1870,15 @@
         </w:numPr>
       </w:pPr>
       <w:r>
-        <w:t xml:space="preserve">FIXED </w:t>
+        <w:rPr>
+          <w:b/>
+          <w:bCs/>
+          <w:highlight w:val="green"/>
+        </w:rPr>
+        <w:t>FIXED</w:t>
+      </w:r>
+      <w:r>
+        <w:t xml:space="preserve"> </w:t>
       </w:r>
       <w:r>
         <w:sym w:font="Wingdings" w:char="F0E0"/>
@@ -1882,7 +1952,15 @@
         </w:numPr>
       </w:pPr>
       <w:r>
-        <w:t xml:space="preserve">CONTROLLO </w:t>
+        <w:rPr>
+          <w:b/>
+          <w:bCs/>
+          <w:highlight w:val="yellow"/>
+        </w:rPr>
+        <w:t>CONTROLLO</w:t>
+      </w:r>
+      <w:r>
+        <w:t xml:space="preserve"> </w:t>
       </w:r>
       <w:r>
         <w:sym w:font="Wingdings" w:char="F0E0"/>
@@ -1977,7 +2055,15 @@
         </w:numPr>
       </w:pPr>
       <w:r>
-        <w:t xml:space="preserve">CONNETTORE </w:t>
+        <w:rPr>
+          <w:b/>
+          <w:bCs/>
+          <w:highlight w:val="yellow"/>
+        </w:rPr>
+        <w:t>CONNETTORE</w:t>
+      </w:r>
+      <w:r>
+        <w:t xml:space="preserve"> </w:t>
       </w:r>
       <w:r>
         <w:sym w:font="Wingdings" w:char="F0E0"/>
@@ -2068,7 +2154,15 @@
         </w:numPr>
       </w:pPr>
       <w:r>
-        <w:t xml:space="preserve">CONTENIMENTO </w:t>
+        <w:rPr>
+          <w:b/>
+          <w:bCs/>
+          <w:highlight w:val="yellow"/>
+        </w:rPr>
+        <w:t>CONTENIMENTO</w:t>
+      </w:r>
+      <w:r>
+        <w:t xml:space="preserve"> </w:t>
       </w:r>
       <w:r>
         <w:sym w:font="Wingdings" w:char="F0E0"/>
@@ -2199,8 +2293,16 @@
         </w:numPr>
       </w:pPr>
       <w:r>
+        <w:rPr>
+          <w:b/>
+          <w:bCs/>
+          <w:highlight w:val="yellow"/>
+        </w:rPr>
         <w:lastRenderedPageBreak/>
-        <w:t xml:space="preserve">DIPENDENZA </w:t>
+        <w:t>DIPENDENZA</w:t>
+      </w:r>
+      <w:r>
+        <w:t xml:space="preserve"> </w:t>
       </w:r>
       <w:r>
         <w:sym w:font="Wingdings" w:char="F0E0"/>
@@ -2308,10 +2410,7 @@
         <w:t>diagramma</w:t>
       </w:r>
       <w:r>
-        <w:t xml:space="preserve"> seguente verranno rappresentati i principali componenti del sistema e le loro relazioni</w:t>
-      </w:r>
-      <w:r>
-        <w:t>:</w:t>
+        <w:t xml:space="preserve"> seguente verranno rappresentati i principali componenti del sistema e le loro relazioni:</w:t>
       </w:r>
     </w:p>
     <w:p/>
@@ -2440,7 +2539,15 @@
         </w:numPr>
       </w:pPr>
       <w:r>
-        <w:t xml:space="preserve">PROTEZIONE </w:t>
+        <w:rPr>
+          <w:b/>
+          <w:bCs/>
+          <w:highlight w:val="cyan"/>
+        </w:rPr>
+        <w:t>PROTEZIONE</w:t>
+      </w:r>
+      <w:r>
+        <w:t xml:space="preserve"> </w:t>
       </w:r>
       <w:r>
         <w:sym w:font="Wingdings" w:char="F0E0"/>
@@ -2488,13 +2595,24 @@
         </w:numPr>
       </w:pPr>
       <w:r>
-        <w:t xml:space="preserve">MONITORAGGIO </w:t>
+        <w:rPr>
+          <w:b/>
+          <w:bCs/>
+          <w:highlight w:val="cyan"/>
+        </w:rPr>
+        <w:t>MONITORAGGIO</w:t>
+      </w:r>
+      <w:r>
+        <w:t xml:space="preserve"> </w:t>
       </w:r>
       <w:r>
         <w:sym w:font="Wingdings" w:char="F0E0"/>
       </w:r>
       <w:r>
-        <w:t xml:space="preserve"> l’entità A monitora l’entità B.</w:t>
+        <w:t xml:space="preserve"> l’entità A monitora l’entità B</w:t>
+      </w:r>
+      <w:r>
+        <w:t>, ma non può evitarla</w:t>
       </w:r>
     </w:p>
     <w:p>
@@ -2533,7 +2651,15 @@
         </w:numPr>
       </w:pPr>
       <w:r>
-        <w:t xml:space="preserve">DIFFUSIONE </w:t>
+        <w:rPr>
+          <w:b/>
+          <w:bCs/>
+          <w:highlight w:val="cyan"/>
+        </w:rPr>
+        <w:t>DIFFUSIONE</w:t>
+      </w:r>
+      <w:r>
+        <w:t xml:space="preserve"> </w:t>
       </w:r>
       <w:r>
         <w:sym w:font="Wingdings" w:char="F0E0"/>
@@ -2571,29 +2697,104 @@
     <w:p>
       <w:r>
         <w:lastRenderedPageBreak/>
-        <w:t>Nel diagramma seguente verranno rappresentati i principali componenti del sistema e le loro relazioni</w:t>
-      </w:r>
-      <w:r>
-        <w:t xml:space="preserve"> con le possibili minacce</w:t>
-      </w:r>
-      <w:r>
-        <w:t xml:space="preserve">: </w:t>
-      </w:r>
-    </w:p>
-    <w:p/>
-    <w:p/>
-    <w:p/>
-    <w:p/>
-    <w:p/>
-    <w:p/>
-    <w:p/>
-    <w:p/>
-    <w:p/>
-    <w:p/>
-    <w:p/>
-    <w:p/>
-    <w:p/>
-    <w:p/>
+        <w:t xml:space="preserve">Nel diagramma seguente verranno rappresentati i principali componenti del sistema e le loro relazioni con le possibili minacce: </w:t>
+      </w:r>
+    </w:p>
+    <w:p/>
+    <w:p>
+      <w:r>
+        <w:rPr>
+          <w:noProof/>
+        </w:rPr>
+        <w:drawing>
+          <wp:inline distT="0" distB="0" distL="0" distR="0" wp14:anchorId="3BA1FD4A" wp14:editId="3B809FEB">
+            <wp:extent cx="4713928" cy="2296160"/>
+            <wp:effectExtent l="0" t="0" r="0" b="2540"/>
+            <wp:docPr id="16" name="Immagine 16"/>
+            <wp:cNvGraphicFramePr>
+              <a:graphicFrameLocks xmlns:a="http://schemas.openxmlformats.org/drawingml/2006/main" noChangeAspect="1"/>
+            </wp:cNvGraphicFramePr>
+            <a:graphic xmlns:a="http://schemas.openxmlformats.org/drawingml/2006/main">
+              <a:graphicData uri="http://schemas.openxmlformats.org/drawingml/2006/picture">
+                <pic:pic xmlns:pic="http://schemas.openxmlformats.org/drawingml/2006/picture">
+                  <pic:nvPicPr>
+                    <pic:cNvPr id="16" name="Immagine 16"/>
+                    <pic:cNvPicPr/>
+                  </pic:nvPicPr>
+                  <pic:blipFill>
+                    <a:blip r:embed="rId20" cstate="print">
+                      <a:extLst>
+                        <a:ext uri="{28A0092B-C50C-407E-A947-70E740481C1C}">
+                          <a14:useLocalDpi xmlns:a14="http://schemas.microsoft.com/office/drawing/2010/main" val="0"/>
+                        </a:ext>
+                      </a:extLst>
+                    </a:blip>
+                    <a:stretch>
+                      <a:fillRect/>
+                    </a:stretch>
+                  </pic:blipFill>
+                  <pic:spPr>
+                    <a:xfrm>
+                      <a:off x="0" y="0"/>
+                      <a:ext cx="4769596" cy="2323276"/>
+                    </a:xfrm>
+                    <a:prstGeom prst="rect">
+                      <a:avLst/>
+                    </a:prstGeom>
+                  </pic:spPr>
+                </pic:pic>
+              </a:graphicData>
+            </a:graphic>
+          </wp:inline>
+        </w:drawing>
+      </w:r>
+      <w:r>
+        <w:rPr>
+          <w:noProof/>
+        </w:rPr>
+        <w:drawing>
+          <wp:inline distT="0" distB="0" distL="0" distR="0" wp14:anchorId="359EB952" wp14:editId="28A52214">
+            <wp:extent cx="1878965" cy="1305908"/>
+            <wp:effectExtent l="0" t="0" r="635" b="2540"/>
+            <wp:docPr id="17" name="Immagine 17" descr="Immagine che contiene diagramma&#10;&#10;Descrizione generata automaticamente"/>
+            <wp:cNvGraphicFramePr>
+              <a:graphicFrameLocks xmlns:a="http://schemas.openxmlformats.org/drawingml/2006/main" noChangeAspect="1"/>
+            </wp:cNvGraphicFramePr>
+            <a:graphic xmlns:a="http://schemas.openxmlformats.org/drawingml/2006/main">
+              <a:graphicData uri="http://schemas.openxmlformats.org/drawingml/2006/picture">
+                <pic:pic xmlns:pic="http://schemas.openxmlformats.org/drawingml/2006/picture">
+                  <pic:nvPicPr>
+                    <pic:cNvPr id="17" name="Immagine 17" descr="Immagine che contiene diagramma&#10;&#10;Descrizione generata automaticamente"/>
+                    <pic:cNvPicPr/>
+                  </pic:nvPicPr>
+                  <pic:blipFill>
+                    <a:blip r:embed="rId21" cstate="print">
+                      <a:extLst>
+                        <a:ext uri="{28A0092B-C50C-407E-A947-70E740481C1C}">
+                          <a14:useLocalDpi xmlns:a14="http://schemas.microsoft.com/office/drawing/2010/main" val="0"/>
+                        </a:ext>
+                      </a:extLst>
+                    </a:blip>
+                    <a:stretch>
+                      <a:fillRect/>
+                    </a:stretch>
+                  </pic:blipFill>
+                  <pic:spPr>
+                    <a:xfrm>
+                      <a:off x="0" y="0"/>
+                      <a:ext cx="1912481" cy="1329202"/>
+                    </a:xfrm>
+                    <a:prstGeom prst="rect">
+                      <a:avLst/>
+                    </a:prstGeom>
+                  </pic:spPr>
+                </pic:pic>
+              </a:graphicData>
+            </a:graphic>
+          </wp:inline>
+        </w:drawing>
+      </w:r>
+    </w:p>
     <w:p/>
     <w:p/>
     <w:p>
@@ -2611,7 +2812,15 @@
         </w:numPr>
       </w:pPr>
       <w:r>
-        <w:t xml:space="preserve">OBIETTIVO </w:t>
+        <w:rPr>
+          <w:b/>
+          <w:bCs/>
+          <w:u w:val="single"/>
+        </w:rPr>
+        <w:t>OBIETTIVO</w:t>
+      </w:r>
+      <w:r>
+        <w:t xml:space="preserve"> </w:t>
       </w:r>
       <w:r>
         <w:t>del sistema “Smart Home”</w:t>
@@ -2623,24 +2832,48 @@
         <w:t xml:space="preserve"> </w:t>
       </w:r>
       <w:r>
-        <w:t xml:space="preserve">Lo scopo del sistema è quello di monitorare i consumi energetici delle singole abitazioni, e rilevare la presenza di persone all’interno dell’edificio in modo da poter monitorare e prevenire l’accesso di eventuali soggetti non autorizzati. Vengono quindi raccolti dati sensibili come l’orario d’utilizzo degli elettrodomestici, tempo d’utilizzo ed il relativo consumo in termini energetici, inoltre </w:t>
-      </w:r>
-      <w:r>
-        <w:t>viene controllata la presenza continua dei soggetti. L’intera mole di dati viene salvata all’interno di server ed è possibile accedervi solamente con autenticazione; pertanto, un possibile attacco a questo sistema permette di avere una visione completa a tutte le informazioni raccolte e successivamente utilizzare quest’ultime a scopo illecito.</w:t>
-      </w:r>
-    </w:p>
-    <w:p>
-      <w:pPr>
-        <w:pStyle w:val="Paragrafoelenco"/>
-      </w:pPr>
-    </w:p>
-    <w:p/>
-    <w:p/>
-    <w:p/>
-    <w:p/>
-    <w:p/>
-    <w:p/>
-    <w:p/>
+        <w:t xml:space="preserve">Lo scopo del sistema è quello di monitorare i consumi energetici delle singole abitazioni, e rilevare la presenza di persone all’interno dell’edificio in modo da poter monitorare e prevenire l’accesso di eventuali soggetti non autorizzati. Vengono quindi raccolti dati sensibili come l’orario d’utilizzo degli elettrodomestici, ed il relativo consumo in termini energetici, inoltre </w:t>
+      </w:r>
+      <w:r>
+        <w:t xml:space="preserve">viene controllata la presenza continua dei soggetti. </w:t>
+      </w:r>
+      <w:r>
+        <w:t>I dati</w:t>
+      </w:r>
+      <w:r>
+        <w:t xml:space="preserve"> </w:t>
+      </w:r>
+      <w:r>
+        <w:t>vengono</w:t>
+      </w:r>
+      <w:r>
+        <w:t xml:space="preserve"> salvat</w:t>
+      </w:r>
+      <w:r>
+        <w:t xml:space="preserve">i </w:t>
+      </w:r>
+      <w:r>
+        <w:t xml:space="preserve">all’interno di </w:t>
+      </w:r>
+      <w:r>
+        <w:t>centro di raccolta</w:t>
+      </w:r>
+      <w:r>
+        <w:t xml:space="preserve"> ed è possibile accedervi solamente con autenticazione; pertanto, un possibile attacco a questo sistema permette di avere una visione completa a tutte le informazioni raccolte e successivamente utilizzare quest</w:t>
+      </w:r>
+      <w:r>
+        <w:t xml:space="preserve">e </w:t>
+      </w:r>
+      <w:r>
+        <w:t xml:space="preserve">ultime </w:t>
+      </w:r>
+      <w:r>
+        <w:t>illecitamente</w:t>
+      </w:r>
+      <w:r>
+        <w:t>.</w:t>
+      </w:r>
+    </w:p>
     <w:p/>
     <w:p>
       <w:pPr>
@@ -2651,7 +2884,23 @@
         </w:numPr>
       </w:pPr>
       <w:r>
-        <w:t xml:space="preserve">IDENTIFICAZIONE DELLE MINACCE </w:t>
+        <w:rPr>
+          <w:b/>
+          <w:bCs/>
+          <w:u w:val="single"/>
+        </w:rPr>
+        <w:t>POSSIBILI</w:t>
+      </w:r>
+      <w:r>
+        <w:rPr>
+          <w:b/>
+          <w:bCs/>
+          <w:u w:val="single"/>
+        </w:rPr>
+        <w:t xml:space="preserve"> MINACCE</w:t>
+      </w:r>
+      <w:r>
+        <w:t xml:space="preserve"> </w:t>
       </w:r>
       <w:r>
         <w:sym w:font="Wingdings" w:char="F0E0"/>
@@ -2695,7 +2944,15 @@
         </w:numPr>
       </w:pPr>
       <w:r>
-        <w:t xml:space="preserve">VALUTAZIONE DELL’IMPATTO DELLE MINACCE </w:t>
+        <w:rPr>
+          <w:b/>
+          <w:bCs/>
+          <w:u w:val="single"/>
+        </w:rPr>
+        <w:t>VALUTAZIONE DELL’IMPATTO DELLE MINACCE</w:t>
+      </w:r>
+      <w:r>
+        <w:t xml:space="preserve"> </w:t>
       </w:r>
       <w:r>
         <w:sym w:font="Wingdings" w:char="F0E0"/>
@@ -2704,72 +2961,69 @@
         <w:t xml:space="preserve"> </w:t>
       </w:r>
       <w:r>
-        <w:t xml:space="preserve">Tutte le possibili minacce precedentemente elencate impattano in maniera negativa su due aspetti fondamentali del sistema: il comportamento del dispositivo fisico e i dati elaborati. Quest’ultimi, se compromessi, hanno un impatto più significativo sulla vita del sistema; tuttavia, con un sistema d’autenticazione si aggiunge un livello di sicurezza al nostro sistema che però può essere “raggirato” sfruttando ad esempio un attacco </w:t>
-      </w:r>
-      <w:r>
+        <w:t>Tutte le possibili minacce precedentemente elencate impattano in maniera negativa su due aspetti fondamentali del sistema: il comportamento del dispositivo fisico e i dati elaborati. Quest’ultimi, se compromessi, hanno un impatto più significativo sulla vita del sistema; tuttavia, con un sistema d’autenticazione si aggiunge un livello di sicurezza che però può essere “raggirato” sfruttando ad esempio un attacco phishing. Consideriamo quindi tutti gli attacchi elencati come “</w:t>
+      </w:r>
+      <w:r>
+        <w:t>critici</w:t>
+      </w:r>
+      <w:r>
+        <w:t>”, focalizzando l’attenzione sia sui dati raccolti che sulla compromissione fisica dei dispositivi</w:t>
+      </w:r>
+      <w:r>
+        <w:t xml:space="preserve"> che comporta conseguenze dannose.</w:t>
+      </w:r>
+    </w:p>
+    <w:p/>
+    <w:p/>
+    <w:p/>
+    <w:p/>
+    <w:p/>
+    <w:p/>
+    <w:p/>
+    <w:p>
+      <w:pPr>
+        <w:rPr>
+          <w:b/>
+          <w:bCs/>
+          <w:color w:val="FF0000"/>
+        </w:rPr>
+      </w:pPr>
+      <w:r>
+        <w:rPr>
+          <w:b/>
+          <w:bCs/>
+          <w:color w:val="FF0000"/>
+        </w:rPr>
         <w:lastRenderedPageBreak/>
-        <w:t>phishing. Consideriamo quindi tutti gli attacchi elencati come “rischiosi”, focalizzando l’attenzione sia sui dati raccolti che sulla compromissione fisica dei dispositivi</w:t>
-      </w:r>
-      <w:r>
-        <w:t xml:space="preserve"> che comporta conseguenze dannose.</w:t>
-      </w:r>
-    </w:p>
-    <w:p/>
-    <w:p/>
-    <w:p/>
-    <w:p/>
-    <w:p>
-      <w:pPr>
-        <w:pStyle w:val="Paragrafoelenco"/>
-        <w:numPr>
-          <w:ilvl w:val="0"/>
-          <w:numId w:val="7"/>
-        </w:numPr>
-      </w:pPr>
-      <w:r>
-        <w:t xml:space="preserve">DEFINZIONE DI POSSIBILI CONTROMISURE </w:t>
+        <w:t xml:space="preserve">THREAT </w:t>
+      </w:r>
+      <w:r>
+        <w:rPr>
+          <w:b/>
+          <w:bCs/>
+          <w:color w:val="FF0000"/>
+        </w:rPr>
+        <w:t>ANALYSIS</w:t>
+      </w:r>
+      <w:r>
+        <w:rPr>
+          <w:b/>
+          <w:bCs/>
+          <w:color w:val="FF0000"/>
+        </w:rPr>
+        <w:t xml:space="preserve"> </w:t>
+      </w:r>
+    </w:p>
+    <w:p/>
+    <w:p>
+      <w:r>
+        <w:t xml:space="preserve">PISHING </w:t>
       </w:r>
       <w:r>
         <w:sym w:font="Wingdings" w:char="F0E0"/>
       </w:r>
       <w:r>
-        <w:t xml:space="preserve"> </w:t>
-      </w:r>
-    </w:p>
-    <w:p/>
-    <w:p/>
-    <w:p/>
-    <w:p/>
-    <w:p>
-      <w:pPr>
-        <w:rPr>
-          <w:b/>
-          <w:bCs/>
-          <w:color w:val="FF0000"/>
-        </w:rPr>
-      </w:pPr>
-      <w:r>
-        <w:rPr>
-          <w:b/>
-          <w:bCs/>
-          <w:color w:val="FF0000"/>
-        </w:rPr>
-        <w:t xml:space="preserve">THREAT MODEL </w:t>
-      </w:r>
-    </w:p>
-    <w:p/>
-    <w:p>
-      <w:r>
-        <w:t xml:space="preserve">PISHING </w:t>
-      </w:r>
-      <w:r>
-        <w:sym w:font="Wingdings" w:char="F0E0"/>
-      </w:r>
-      <w:r>
-        <w:t xml:space="preserve"> </w:t>
-      </w:r>
-      <w:r>
-        <w:t>tipo di attacco informatico che mira a rubare informazioni sensibili, come password, numeri di carte di credito o altri dati personali, ingannando le persone attraverso l'uso di tecniche ingannevoli.</w:t>
+        <w:t xml:space="preserve"> tipo di attacco informatico che mira a rubare informazioni sensibili, come password, numeri di carte di credito o altri dati personali, ingannando le persone attraverso l'uso di tecniche ingannevoli.</w:t>
       </w:r>
     </w:p>
     <w:p>
@@ -2843,10 +3097,7 @@
         </w:tabs>
       </w:pPr>
       <w:r>
-        <w:t>L'obiettivo principale di un attacco DoS è quello di rendere inutilizzabile il sistema o la rete colpita, causando la disconnessione o il blocco degli utenti che cercano di accedere alle risorse. Questo tipo di attacco può essere realizzato attraverso varie tecniche, come l'invio di pacchetti falsi, la generazione di traffico di rete anomalo, il saturamento delle risorse del sistema con richieste di elaborazione e altri meto</w:t>
-      </w:r>
-      <w:r>
-        <w:t xml:space="preserve">di. </w:t>
+        <w:t xml:space="preserve">L'obiettivo principale di un attacco DoS è quello di rendere inutilizzabile il sistema o la rete colpita, causando la disconnessione o il blocco degli utenti che cercano di accedere alle risorse. Questo tipo di attacco può essere realizzato attraverso varie tecniche, come l'invio di pacchetti falsi, la generazione di traffico di rete anomalo, il saturamento delle risorse del sistema con richieste di elaborazione e altri metodi. </w:t>
       </w:r>
       <w:r>
         <w:t>può essere utilizzato anche come diversivo per nascondere altri tipi di attacchi informatici più sofisticati, come quelli mirati a rubare dati sensibili o a infiltrarsi nella rete.</w:t>
@@ -2913,7 +3164,7 @@
 </file>
 
 <file path=word/numbering.xml><?xml version="1.0" encoding="utf-8"?>
-<w:numbering xmlns:wpc="http://schemas.microsoft.com/office/word/2010/wordprocessingCanvas" xmlns:cx="http://schemas.microsoft.com/office/drawing/2014/chartex" xmlns:cx1="http://schemas.microsoft.com/office/drawing/2015/9/8/chartex" xmlns:cx2="http://schemas.microsoft.com/office/drawing/2015/10/21/chartex" xmlns:cx3="http://schemas.microsoft.com/office/drawing/2016/5/9/chartex" xmlns:cx4="http://schemas.microsoft.com/office/drawing/2016/5/10/chartex" xmlns:cx5="http://schemas.microsoft.com/office/drawing/2016/5/11/chartex" xmlns:cx6="http://schemas.microsoft.com/office/drawing/2016/5/12/chartex" xmlns:cx7="http://schemas.microsoft.com/office/drawing/2016/5/13/chartex" xmlns:cx8="http://schemas.microsoft.com/office/drawing/2016/5/14/chartex" xmlns:mc="http://schemas.openxmlformats.org/markup-compatibility/2006" xmlns:aink="http://schemas.microsoft.com/office/drawing/2016/ink" xmlns:am3d="http://schemas.microsoft.com/office/drawing/2017/model3d" xmlns:o="urn:schemas-microsoft-com:office:office" xmlns:oel="http://schemas.microsoft.com/office/2019/extlst" xmlns:r="http://schemas.openxmlformats.org/officeDocument/2006/relationships" xmlns:m="http://schemas.openxmlformats.org/officeDocument/2006/math" xmlns:v="urn:schemas-microsoft-com:vml" xmlns:wp14="http://schemas.microsoft.com/office/word/2010/wordprocessingDrawing" xmlns:wp="http://schemas.openxmlformats.org/drawingml/2006/wordprocessingDrawing" xmlns:w10="urn:schemas-microsoft-com:office:word" xmlns:w="http://schemas.openxmlformats.org/wordprocessingml/2006/main" xmlns:w14="http://schemas.microsoft.com/office/word/2010/wordml" xmlns:w15="http://schemas.microsoft.com/office/word/2012/wordml" xmlns:w16cex="http://schemas.microsoft.com/office/word/2018/wordml/cex" xmlns:w16cid="http://schemas.microsoft.com/office/word/2016/wordml/cid" xmlns:w16="http://schemas.microsoft.com/office/word/2018/wordml" xmlns:w16sdtdh="http://schemas.microsoft.com/office/word/2020/wordml/sdtdatahash" xmlns:w16se="http://schemas.microsoft.com/office/word/2015/wordml/symex" xmlns:wpg="http://schemas.microsoft.com/office/word/2010/wordprocessingGroup" xmlns:wpi="http://schemas.microsoft.com/office/word/2010/wordprocessingInk" xmlns:wne="http://schemas.microsoft.com/office/word/2006/wordml" xmlns:wps="http://schemas.microsoft.com/office/word/2010/wordprocessingShape" mc:Ignorable="w14 w15 w16se w16cid w16 w16cex w16sdtdh wp14">
+<w:numbering xmlns:wpc="http://schemas.microsoft.com/office/word/2010/wordprocessingCanvas" xmlns:cx="http://schemas.microsoft.com/office/drawing/2014/chartex" xmlns:cx1="http://schemas.microsoft.com/office/drawing/2015/9/8/chartex" xmlns:cx2="http://schemas.microsoft.com/office/drawing/2015/10/21/chartex" xmlns:cx3="http://schemas.microsoft.com/office/drawing/2016/5/9/chartex" xmlns:cx4="http://schemas.microsoft.com/office/drawing/2016/5/10/chartex" xmlns:cx5="http://schemas.microsoft.com/office/drawing/2016/5/11/chartex" xmlns:cx6="http://schemas.microsoft.com/office/drawing/2016/5/12/chartex" xmlns:cx7="http://schemas.microsoft.com/office/drawing/2016/5/13/chartex" xmlns:cx8="http://schemas.microsoft.com/office/drawing/2016/5/14/chartex" xmlns:mc="http://schemas.openxmlformats.org/markup-compatibility/2006" xmlns:aink="http://schemas.microsoft.com/office/drawing/2016/ink" xmlns:am3d="http://schemas.microsoft.com/office/drawing/2017/model3d" xmlns:o="urn:schemas-microsoft-com:office:office" xmlns:oel="http://schemas.microsoft.com/office/2019/extlst" xmlns:r="http://schemas.openxmlformats.org/officeDocument/2006/relationships" xmlns:m="http://schemas.openxmlformats.org/officeDocument/2006/math" xmlns:v="urn:schemas-microsoft-com:vml" xmlns:wp14="http://schemas.microsoft.com/office/word/2010/wordprocessingDrawing" xmlns:wp="http://schemas.openxmlformats.org/drawingml/2006/wordprocessingDrawing" xmlns:w10="urn:schemas-microsoft-com:office:word" xmlns:w="http://schemas.openxmlformats.org/wordprocessingml/2006/main" xmlns:w14="http://schemas.microsoft.com/office/word/2010/wordml" xmlns:w15="http://schemas.microsoft.com/office/word/2012/wordml" xmlns:w16cex="http://schemas.microsoft.com/office/word/2018/wordml/cex" xmlns:w16cid="http://schemas.microsoft.com/office/word/2016/wordml/cid" xmlns:w16="http://schemas.microsoft.com/office/word/2018/wordml" xmlns:w16du="http://schemas.microsoft.com/office/word/2023/wordml/word16du" xmlns:w16sdtdh="http://schemas.microsoft.com/office/word/2020/wordml/sdtdatahash" xmlns:w16se="http://schemas.microsoft.com/office/word/2015/wordml/symex" xmlns:wpg="http://schemas.microsoft.com/office/word/2010/wordprocessingGroup" xmlns:wpi="http://schemas.microsoft.com/office/word/2010/wordprocessingInk" xmlns:wne="http://schemas.microsoft.com/office/word/2006/wordml" xmlns:wps="http://schemas.microsoft.com/office/word/2010/wordprocessingShape" mc:Ignorable="w14 w15 w16se w16cid w16 w16cex w16sdtdh wp14">
   <w:abstractNum w:abstractNumId="0" w15:restartNumberingAfterBreak="0">
     <w:nsid w:val="0BAB4791"/>
     <w:multiLevelType w:val="hybridMultilevel"/>

</xml_diff>

<commit_message>
continuo threat analysis (verificare caso 3 e pshising/forza bruta)
</commit_message>
<xml_diff>
--- a/SMART HOME PROJECT.docx
+++ b/SMART HOME PROJECT.docx
@@ -1,6 +1,6 @@
 
 <file path=word/document.xml><?xml version="1.0" encoding="utf-8"?>
-<w:document xmlns:wpc="http://schemas.microsoft.com/office/word/2010/wordprocessingCanvas" xmlns:cx="http://schemas.microsoft.com/office/drawing/2014/chartex" xmlns:cx1="http://schemas.microsoft.com/office/drawing/2015/9/8/chartex" xmlns:cx2="http://schemas.microsoft.com/office/drawing/2015/10/21/chartex" xmlns:cx3="http://schemas.microsoft.com/office/drawing/2016/5/9/chartex" xmlns:cx4="http://schemas.microsoft.com/office/drawing/2016/5/10/chartex" xmlns:cx5="http://schemas.microsoft.com/office/drawing/2016/5/11/chartex" xmlns:cx6="http://schemas.microsoft.com/office/drawing/2016/5/12/chartex" xmlns:cx7="http://schemas.microsoft.com/office/drawing/2016/5/13/chartex" xmlns:cx8="http://schemas.microsoft.com/office/drawing/2016/5/14/chartex" xmlns:mc="http://schemas.openxmlformats.org/markup-compatibility/2006" xmlns:aink="http://schemas.microsoft.com/office/drawing/2016/ink" xmlns:am3d="http://schemas.microsoft.com/office/drawing/2017/model3d" xmlns:o="urn:schemas-microsoft-com:office:office" xmlns:oel="http://schemas.microsoft.com/office/2019/extlst" xmlns:r="http://schemas.openxmlformats.org/officeDocument/2006/relationships" xmlns:m="http://schemas.openxmlformats.org/officeDocument/2006/math" xmlns:v="urn:schemas-microsoft-com:vml" xmlns:wp14="http://schemas.microsoft.com/office/word/2010/wordprocessingDrawing" xmlns:wp="http://schemas.openxmlformats.org/drawingml/2006/wordprocessingDrawing" xmlns:w10="urn:schemas-microsoft-com:office:word" xmlns:w="http://schemas.openxmlformats.org/wordprocessingml/2006/main" xmlns:w14="http://schemas.microsoft.com/office/word/2010/wordml" xmlns:w15="http://schemas.microsoft.com/office/word/2012/wordml" xmlns:w16cex="http://schemas.microsoft.com/office/word/2018/wordml/cex" xmlns:w16cid="http://schemas.microsoft.com/office/word/2016/wordml/cid" xmlns:w16="http://schemas.microsoft.com/office/word/2018/wordml" xmlns:w16sdtdh="http://schemas.microsoft.com/office/word/2020/wordml/sdtdatahash" xmlns:w16se="http://schemas.microsoft.com/office/word/2015/wordml/symex" xmlns:wpg="http://schemas.microsoft.com/office/word/2010/wordprocessingGroup" xmlns:wpi="http://schemas.microsoft.com/office/word/2010/wordprocessingInk" xmlns:wne="http://schemas.microsoft.com/office/word/2006/wordml" xmlns:wps="http://schemas.microsoft.com/office/word/2010/wordprocessingShape" mc:Ignorable="w14 w15 w16se w16cid w16 w16cex w16sdtdh wp14">
+<w:document xmlns:wpc="http://schemas.microsoft.com/office/word/2010/wordprocessingCanvas" xmlns:cx="http://schemas.microsoft.com/office/drawing/2014/chartex" xmlns:cx1="http://schemas.microsoft.com/office/drawing/2015/9/8/chartex" xmlns:cx2="http://schemas.microsoft.com/office/drawing/2015/10/21/chartex" xmlns:cx3="http://schemas.microsoft.com/office/drawing/2016/5/9/chartex" xmlns:cx4="http://schemas.microsoft.com/office/drawing/2016/5/10/chartex" xmlns:cx5="http://schemas.microsoft.com/office/drawing/2016/5/11/chartex" xmlns:cx6="http://schemas.microsoft.com/office/drawing/2016/5/12/chartex" xmlns:cx7="http://schemas.microsoft.com/office/drawing/2016/5/13/chartex" xmlns:cx8="http://schemas.microsoft.com/office/drawing/2016/5/14/chartex" xmlns:mc="http://schemas.openxmlformats.org/markup-compatibility/2006" xmlns:aink="http://schemas.microsoft.com/office/drawing/2016/ink" xmlns:am3d="http://schemas.microsoft.com/office/drawing/2017/model3d" xmlns:o="urn:schemas-microsoft-com:office:office" xmlns:oel="http://schemas.microsoft.com/office/2019/extlst" xmlns:r="http://schemas.openxmlformats.org/officeDocument/2006/relationships" xmlns:m="http://schemas.openxmlformats.org/officeDocument/2006/math" xmlns:v="urn:schemas-microsoft-com:vml" xmlns:wp14="http://schemas.microsoft.com/office/word/2010/wordprocessingDrawing" xmlns:wp="http://schemas.openxmlformats.org/drawingml/2006/wordprocessingDrawing" xmlns:w10="urn:schemas-microsoft-com:office:word" xmlns:w="http://schemas.openxmlformats.org/wordprocessingml/2006/main" xmlns:w14="http://schemas.microsoft.com/office/word/2010/wordml" xmlns:w15="http://schemas.microsoft.com/office/word/2012/wordml" xmlns:w16cex="http://schemas.microsoft.com/office/word/2018/wordml/cex" xmlns:w16cid="http://schemas.microsoft.com/office/word/2016/wordml/cid" xmlns:w16="http://schemas.microsoft.com/office/word/2018/wordml" xmlns:w16du="http://schemas.microsoft.com/office/word/2023/wordml/word16du" xmlns:w16sdtdh="http://schemas.microsoft.com/office/word/2020/wordml/sdtdatahash" xmlns:w16se="http://schemas.microsoft.com/office/word/2015/wordml/symex" xmlns:wpg="http://schemas.microsoft.com/office/word/2010/wordprocessingGroup" xmlns:wpi="http://schemas.microsoft.com/office/word/2010/wordprocessingInk" xmlns:wne="http://schemas.microsoft.com/office/word/2006/wordml" xmlns:wps="http://schemas.microsoft.com/office/word/2010/wordprocessingShape" mc:Ignorable="w14 w15 w16se w16cid w16 w16cex w16sdtdh wp14">
   <w:body>
     <w:p>
       <w:pPr>
@@ -105,14 +105,59 @@
           <w:u w:val="single"/>
           <w:lang w:val="en-US"/>
         </w:rPr>
-        <w:t>output previsto</w:t>
-      </w:r>
+        <w:t xml:space="preserve">output </w:t>
+      </w:r>
+      <w:proofErr w:type="spellStart"/>
+      <w:r>
+        <w:rPr>
+          <w:rFonts w:cstheme="minorHAnsi"/>
+          <w:b/>
+          <w:bCs/>
+          <w:highlight w:val="yellow"/>
+          <w:u w:val="single"/>
+          <w:lang w:val="en-US"/>
+        </w:rPr>
+        <w:t>previsto</w:t>
+      </w:r>
+      <w:proofErr w:type="spellEnd"/>
       <w:r>
         <w:rPr>
           <w:rFonts w:cstheme="minorHAnsi"/>
           <w:lang w:val="en-US"/>
         </w:rPr>
-        <w:t>: una threat analysis derivante dal threat model.</w:t>
+        <w:t xml:space="preserve">: </w:t>
+      </w:r>
+      <w:proofErr w:type="spellStart"/>
+      <w:r>
+        <w:rPr>
+          <w:rFonts w:cstheme="minorHAnsi"/>
+          <w:lang w:val="en-US"/>
+        </w:rPr>
+        <w:t>una</w:t>
+      </w:r>
+      <w:proofErr w:type="spellEnd"/>
+      <w:r>
+        <w:rPr>
+          <w:rFonts w:cstheme="minorHAnsi"/>
+          <w:lang w:val="en-US"/>
+        </w:rPr>
+        <w:t xml:space="preserve"> threat analysis </w:t>
+      </w:r>
+      <w:proofErr w:type="spellStart"/>
+      <w:r>
+        <w:rPr>
+          <w:rFonts w:cstheme="minorHAnsi"/>
+          <w:lang w:val="en-US"/>
+        </w:rPr>
+        <w:t>derivante</w:t>
+      </w:r>
+      <w:proofErr w:type="spellEnd"/>
+      <w:r>
+        <w:rPr>
+          <w:rFonts w:cstheme="minorHAnsi"/>
+          <w:lang w:val="en-US"/>
+        </w:rPr>
+        <w:t xml:space="preserve"> dal threat model.</w:t>
       </w:r>
     </w:p>
     <w:p>
@@ -917,7 +962,13 @@
         <w:t xml:space="preserve">e mostrati </w:t>
       </w:r>
       <w:r>
-        <w:t>attraverso appositi algoritmi ed un visualizzatore dati.</w:t>
+        <w:t xml:space="preserve">attraverso appositi algoritmi ed </w:t>
+      </w:r>
+      <w:r>
+        <w:t>interfacce (web o app)</w:t>
+      </w:r>
+      <w:r>
+        <w:t>.</w:t>
       </w:r>
     </w:p>
     <w:p>
@@ -1050,7 +1101,13 @@
         <w:t xml:space="preserve"> attraverso un sistema di notifica.</w:t>
       </w:r>
       <w:r>
-        <w:t xml:space="preserve"> I dati devono essere elaborati tramite appositi algoritmi e mostrati attraverso un visualizzatore dati.</w:t>
+        <w:t xml:space="preserve"> I dati devono essere elaborati tramite appositi algoritmi e mostrati attraverso un</w:t>
+      </w:r>
+      <w:r>
+        <w:t>’interfaccia (web o app)</w:t>
+      </w:r>
+      <w:r>
+        <w:t>.</w:t>
       </w:r>
     </w:p>
     <w:p>
@@ -1668,8 +1725,13 @@
           <w:numId w:val="5"/>
         </w:numPr>
       </w:pPr>
-      <w:r>
-        <w:t>DEVICE DI MONITORAGGIO come:</w:t>
+      <w:proofErr w:type="gramStart"/>
+      <w:r>
+        <w:t>DEVICE</w:t>
+      </w:r>
+      <w:proofErr w:type="gramEnd"/>
+      <w:r>
+        <w:t xml:space="preserve"> DI MONITORAGGIO come:</w:t>
       </w:r>
     </w:p>
     <w:p>
@@ -1981,7 +2043,15 @@
         </w:numPr>
       </w:pPr>
       <w:r>
-        <w:t>Esempio: Il device di monitoraggio controlla il sensore permettendo di spegnerlo e accenderlo.</w:t>
+        <w:t xml:space="preserve">Esempio: Il </w:t>
+      </w:r>
+      <w:proofErr w:type="gramStart"/>
+      <w:r>
+        <w:t>device</w:t>
+      </w:r>
+      <w:proofErr w:type="gramEnd"/>
+      <w:r>
+        <w:t xml:space="preserve"> di monitoraggio controlla il sensore permettendo di spegnerlo e accenderlo.</w:t>
       </w:r>
     </w:p>
     <w:p>
@@ -2958,7 +3028,7 @@
         <w:t xml:space="preserve">può essere vulnerabile a differenti attacchi, un esempio può essere un attacco informatico di phishing, dove viene sfruttata la vulnerabilità umana per </w:t>
       </w:r>
       <w:r>
-        <w:t>accedere a dati sensibili. Sfruttando la natura informatica, la rete wi-fi può essere fonte di un attacco Man-In-The-Middle</w:t>
+        <w:t>accedere a dati sensibili. Sfruttando la natura informatica, la rete può essere fonte di un attacco Man-In-The-Middle</w:t>
       </w:r>
       <w:r>
         <w:t xml:space="preserve">. Grazie alle caratteristiche hardware e software dei sensori un malintenzionato potrebbe infiltrarsi nel firmware per modificarlo o controllarlo a distanza, in modo da alterare il comportamento, questo può anche essere eseguito con un attacco di denial of service, sovraccaricando il sensore con richieste di dati o elaborazione. </w:t>
@@ -3085,7 +3155,43 @@
         <w:rPr>
           <w:color w:val="000000" w:themeColor="text1"/>
         </w:rPr>
-        <w:t>In questa sezione entreremo in un processo più specifico e mirato di valutazione delle minacce, concentrandoci sull’analisi dei rischi al sistema, definendo possibili scenari d’attacco all’integrità/ confidenzialità delle informazioni, all’identità degli individui e alla rete, esaminando le vulnerabilità specifiche, sia ai dati che al sistema stesso, che agli utenti coinvolti e le possibili contromisure per mitigare i rischi identificati.</w:t>
+        <w:t xml:space="preserve">In questa sezione </w:t>
+      </w:r>
+      <w:r>
+        <w:rPr>
+          <w:b/>
+          <w:bCs/>
+          <w:color w:val="000000" w:themeColor="text1"/>
+          <w:u w:val="single"/>
+        </w:rPr>
+        <w:t>entreremo in un processo più specifico e mirato di valutazione delle minacce</w:t>
+      </w:r>
+      <w:r>
+        <w:rPr>
+          <w:color w:val="000000" w:themeColor="text1"/>
+        </w:rPr>
+        <w:t xml:space="preserve">, concentrandoci sull’analisi dei rischi al sistema, </w:t>
+      </w:r>
+      <w:r>
+        <w:rPr>
+          <w:b/>
+          <w:bCs/>
+          <w:color w:val="000000" w:themeColor="text1"/>
+          <w:u w:val="single"/>
+        </w:rPr>
+        <w:t>definendo possibili scenari d’attacco</w:t>
+      </w:r>
+      <w:r>
+        <w:rPr>
+          <w:color w:val="000000" w:themeColor="text1"/>
+        </w:rPr>
+        <w:t xml:space="preserve"> all’integrità/ confidenzialità delle informazioni, all’identità degli individui e alla rete, esaminando le vulnerabilità specifiche, sia ai dati che al sistema stesso, che agli utenti coinvolti</w:t>
+      </w:r>
+      <w:r>
+        <w:rPr>
+          <w:color w:val="000000" w:themeColor="text1"/>
+        </w:rPr>
+        <w:t>.</w:t>
       </w:r>
     </w:p>
     <w:p/>
@@ -3293,75 +3399,6 @@
         <w:tabs>
           <w:tab w:val="left" w:pos="2806"/>
         </w:tabs>
-        <w:rPr>
-          <w:b/>
-          <w:bCs/>
-        </w:rPr>
-      </w:pPr>
-      <w:r>
-        <w:rPr>
-          <w:b/>
-          <w:bCs/>
-        </w:rPr>
-        <w:lastRenderedPageBreak/>
-        <w:t>PHISHING</w:t>
-      </w:r>
-    </w:p>
-    <w:p>
-      <w:pPr>
-        <w:autoSpaceDE w:val="0"/>
-        <w:autoSpaceDN w:val="0"/>
-        <w:adjustRightInd w:val="0"/>
-      </w:pPr>
-      <w:r>
-        <w:t xml:space="preserve">ENTITA’ COINVOLTE: </w:t>
-      </w:r>
-      <w:r>
-        <w:t>UTENTI.</w:t>
-      </w:r>
-    </w:p>
-    <w:p>
-      <w:pPr>
-        <w:autoSpaceDE w:val="0"/>
-        <w:autoSpaceDN w:val="0"/>
-        <w:adjustRightInd w:val="0"/>
-      </w:pPr>
-    </w:p>
-    <w:p>
-      <w:pPr>
-        <w:autoSpaceDE w:val="0"/>
-        <w:autoSpaceDN w:val="0"/>
-        <w:adjustRightInd w:val="0"/>
-      </w:pPr>
-      <w:r>
-        <w:t>VULNERABILITA’: vulnerabilità di tipo umano, viene sfruttata la persona per ottenere dati sensibili compromettendo anche l’ambiente digitale.</w:t>
-      </w:r>
-      <w:r>
-        <w:t xml:space="preserve"> </w:t>
-      </w:r>
-    </w:p>
-    <w:p>
-      <w:pPr>
-        <w:autoSpaceDE w:val="0"/>
-        <w:autoSpaceDN w:val="0"/>
-        <w:adjustRightInd w:val="0"/>
-      </w:pPr>
-    </w:p>
-    <w:p>
-      <w:pPr>
-        <w:autoSpaceDE w:val="0"/>
-        <w:autoSpaceDN w:val="0"/>
-        <w:adjustRightInd w:val="0"/>
-      </w:pPr>
-      <w:r>
-        <w:t>MINACCIA: Attacco di phishing</w:t>
-      </w:r>
-    </w:p>
-    <w:p>
-      <w:pPr>
-        <w:autoSpaceDE w:val="0"/>
-        <w:autoSpaceDN w:val="0"/>
-        <w:adjustRightInd w:val="0"/>
       </w:pPr>
     </w:p>
     <w:p>
@@ -3369,10 +3406,76 @@
         <w:tabs>
           <w:tab w:val="left" w:pos="2806"/>
         </w:tabs>
-      </w:pPr>
-      <w:r>
-        <w:t>DESCRIZIONE: un attaccante potrebbe sfruttare la vulnerabilità umana con un attacco di phishing, come ad esempio l’indirizzamento su un sito web ingannevole inviato tramite e-mail. Lo scopo di questo attacco è sottrarre informazioni sensibili come credenziali d’autenticazione, compromettendo l’identità dell’utente.</w:t>
-      </w:r>
+        <w:rPr>
+          <w:b/>
+          <w:bCs/>
+        </w:rPr>
+      </w:pPr>
+      <w:r>
+        <w:rPr>
+          <w:b/>
+          <w:bCs/>
+        </w:rPr>
+        <w:lastRenderedPageBreak/>
+        <w:t>PHISHING</w:t>
+      </w:r>
+    </w:p>
+    <w:p>
+      <w:pPr>
+        <w:autoSpaceDE w:val="0"/>
+        <w:autoSpaceDN w:val="0"/>
+        <w:adjustRightInd w:val="0"/>
+      </w:pPr>
+      <w:r>
+        <w:t xml:space="preserve">ENTITA’ COINVOLTE: </w:t>
+      </w:r>
+      <w:r>
+        <w:t>UTENTI.</w:t>
+      </w:r>
+    </w:p>
+    <w:p>
+      <w:pPr>
+        <w:autoSpaceDE w:val="0"/>
+        <w:autoSpaceDN w:val="0"/>
+        <w:adjustRightInd w:val="0"/>
+      </w:pPr>
+    </w:p>
+    <w:p>
+      <w:pPr>
+        <w:autoSpaceDE w:val="0"/>
+        <w:autoSpaceDN w:val="0"/>
+        <w:adjustRightInd w:val="0"/>
+      </w:pPr>
+      <w:r>
+        <w:t>VULNERABILITA’: vulnerabilità di tipo umano, viene sfruttata la persona per ottenere dati sensibili compromettendo anche l’ambiente digitale.</w:t>
+      </w:r>
+      <w:r>
+        <w:t xml:space="preserve"> </w:t>
+      </w:r>
+    </w:p>
+    <w:p>
+      <w:pPr>
+        <w:autoSpaceDE w:val="0"/>
+        <w:autoSpaceDN w:val="0"/>
+        <w:adjustRightInd w:val="0"/>
+      </w:pPr>
+    </w:p>
+    <w:p>
+      <w:pPr>
+        <w:autoSpaceDE w:val="0"/>
+        <w:autoSpaceDN w:val="0"/>
+        <w:adjustRightInd w:val="0"/>
+      </w:pPr>
+      <w:r>
+        <w:t>MINACCIA: Attacco di phishing</w:t>
+      </w:r>
+    </w:p>
+    <w:p>
+      <w:pPr>
+        <w:autoSpaceDE w:val="0"/>
+        <w:autoSpaceDN w:val="0"/>
+        <w:adjustRightInd w:val="0"/>
+      </w:pPr>
     </w:p>
     <w:p>
       <w:pPr>
@@ -3380,155 +3483,137 @@
           <w:tab w:val="left" w:pos="2806"/>
         </w:tabs>
       </w:pPr>
+      <w:r>
+        <w:t>DESCRIZIONE: un attaccante potrebbe sfruttare la vulnerabilità umana con un attacco di phishing, come ad esempio l’indirizzamento su un sito web ingannevole inviato tramite e-mail. Lo scopo di questo attacco è sottrarre informazioni sensibili come credenziali d’autenticazione, compromettendo l’identità dell’utente.</w:t>
+      </w:r>
     </w:p>
     <w:p>
       <w:pPr>
         <w:tabs>
           <w:tab w:val="left" w:pos="2806"/>
         </w:tabs>
-        <w:rPr>
-          <w:b/>
-          <w:bCs/>
-        </w:rPr>
-      </w:pPr>
-      <w:r>
-        <w:rPr>
-          <w:b/>
-          <w:bCs/>
-        </w:rPr>
-        <w:t>MAN-IN-THE-MIDDLE</w:t>
-      </w:r>
-    </w:p>
-    <w:p>
-      <w:pPr>
-        <w:autoSpaceDE w:val="0"/>
-        <w:autoSpaceDN w:val="0"/>
-        <w:adjustRightInd w:val="0"/>
-      </w:pPr>
-      <w:r>
-        <w:t>ENTITA’ COINVOLTE: RETE, SENSORI</w:t>
-      </w:r>
-      <w:r>
-        <w:t xml:space="preserve"> DI RILEVAZIONI E DI CONSUMI</w:t>
-      </w:r>
-      <w:r>
-        <w:t xml:space="preserve">, </w:t>
-      </w:r>
-      <w:r>
-        <w:t>SISTEMA CENTRALE DI RACCOLTA DATI</w:t>
-      </w:r>
-    </w:p>
-    <w:p>
-      <w:pPr>
-        <w:autoSpaceDE w:val="0"/>
-        <w:autoSpaceDN w:val="0"/>
-        <w:adjustRightInd w:val="0"/>
-      </w:pPr>
-    </w:p>
-    <w:p>
-      <w:pPr>
-        <w:autoSpaceDE w:val="0"/>
-        <w:autoSpaceDN w:val="0"/>
-        <w:adjustRightInd w:val="0"/>
-      </w:pPr>
-      <w:r>
-        <w:t xml:space="preserve">VULNERABILITA’: </w:t>
-      </w:r>
-      <w:r>
-        <w:t>Rete</w:t>
-      </w:r>
-      <w:r>
-        <w:t>, Accesso fisico</w:t>
-      </w:r>
-    </w:p>
-    <w:p>
-      <w:pPr>
-        <w:autoSpaceDE w:val="0"/>
-        <w:autoSpaceDN w:val="0"/>
-        <w:adjustRightInd w:val="0"/>
-      </w:pPr>
-    </w:p>
-    <w:p>
-      <w:pPr>
-        <w:autoSpaceDE w:val="0"/>
-        <w:autoSpaceDN w:val="0"/>
-        <w:adjustRightInd w:val="0"/>
-      </w:pPr>
-      <w:r>
-        <w:t>MINACCIA: Attacco Man-In-The-Middle</w:t>
-      </w:r>
-    </w:p>
-    <w:p>
-      <w:pPr>
-        <w:autoSpaceDE w:val="0"/>
-        <w:autoSpaceDN w:val="0"/>
-        <w:adjustRightInd w:val="0"/>
-      </w:pPr>
-    </w:p>
-    <w:p>
-      <w:pPr>
-        <w:autoSpaceDE w:val="0"/>
-        <w:autoSpaceDN w:val="0"/>
-        <w:adjustRightInd w:val="0"/>
-      </w:pPr>
-      <w:r>
-        <w:t>DESCRIZIONE: L’attaccante può intercettare il traffico tra il sensore e la smart home sfruttando la rete tramite appositi software oppure attraverso l’accesso fisico al router della smart home (nel caso in cui password sia conosciuta</w:t>
-      </w:r>
-      <w:r>
-        <w:t xml:space="preserve"> grazie ad un</w:t>
-      </w:r>
-      <w:r>
-        <w:t xml:space="preserve"> attacco precedente oppure il router</w:t>
-      </w:r>
-      <w:r>
-        <w:t xml:space="preserve"> non richiede alcuna autenticazione</w:t>
-      </w:r>
-      <w:r>
-        <w:t>).</w:t>
-      </w:r>
-    </w:p>
-    <w:p>
-      <w:pPr>
-        <w:autoSpaceDE w:val="0"/>
-        <w:autoSpaceDN w:val="0"/>
-        <w:adjustRightInd w:val="0"/>
-      </w:pPr>
-      <w:r>
-        <w:t xml:space="preserve">L’attaccante può quindi intercettare i dati trasmessi dal sensore o inviare dati falsificati </w:t>
-      </w:r>
-      <w:r>
-        <w:t>con valori dei consumi alterati</w:t>
-      </w:r>
-      <w:r>
-        <w:t>, compromettendo l’integrità delle informazioni.</w:t>
-      </w:r>
+      </w:pPr>
     </w:p>
     <w:p>
       <w:pPr>
         <w:tabs>
           <w:tab w:val="left" w:pos="2806"/>
         </w:tabs>
-      </w:pPr>
-      <w:r>
-        <w:t>Questo attacco può essere effettuato anche sui sensori di rilevamento delle presenze, cancellando gli avvisi di rilevazione de</w:t>
-      </w:r>
-      <w:r>
-        <w:t xml:space="preserve">i movimenti </w:t>
-      </w:r>
-      <w:r>
-        <w:t>in un certo momento all’interno dell’abitazione, in modo che</w:t>
-      </w:r>
-      <w:r>
-        <w:t>,</w:t>
-      </w:r>
-      <w:r>
-        <w:t xml:space="preserve"> successivamente</w:t>
-      </w:r>
-      <w:r>
-        <w:t>,</w:t>
-      </w:r>
-      <w:r>
-        <w:t xml:space="preserve"> l’attaccante avrà modo di accedere fisicamente all’abitazione.</w:t>
+        <w:rPr>
+          <w:b/>
+          <w:bCs/>
+        </w:rPr>
+      </w:pPr>
+      <w:r>
+        <w:rPr>
+          <w:b/>
+          <w:bCs/>
+        </w:rPr>
+        <w:t>MAN-IN-THE-MIDDLE</w:t>
+      </w:r>
+    </w:p>
+    <w:p>
+      <w:pPr>
+        <w:autoSpaceDE w:val="0"/>
+        <w:autoSpaceDN w:val="0"/>
+        <w:adjustRightInd w:val="0"/>
+      </w:pPr>
+      <w:r>
+        <w:t>ENTITA’ COINVOLTE: RETE, SENSORI</w:t>
+      </w:r>
+      <w:r>
+        <w:t xml:space="preserve"> DI RILEVAZIONI E DI CONSUMI</w:t>
+      </w:r>
+      <w:r>
+        <w:t xml:space="preserve">, </w:t>
+      </w:r>
+      <w:r>
+        <w:t>SISTEMA CENTRALE DI RACCOLTA DATI</w:t>
+      </w:r>
+    </w:p>
+    <w:p>
+      <w:pPr>
+        <w:autoSpaceDE w:val="0"/>
+        <w:autoSpaceDN w:val="0"/>
+        <w:adjustRightInd w:val="0"/>
+      </w:pPr>
+    </w:p>
+    <w:p>
+      <w:pPr>
+        <w:autoSpaceDE w:val="0"/>
+        <w:autoSpaceDN w:val="0"/>
+        <w:adjustRightInd w:val="0"/>
+      </w:pPr>
+      <w:r>
+        <w:t xml:space="preserve">VULNERABILITA’: </w:t>
+      </w:r>
+      <w:r>
+        <w:t>Rete</w:t>
+      </w:r>
+      <w:r>
+        <w:t>, Accesso fisico</w:t>
+      </w:r>
+    </w:p>
+    <w:p>
+      <w:pPr>
+        <w:autoSpaceDE w:val="0"/>
+        <w:autoSpaceDN w:val="0"/>
+        <w:adjustRightInd w:val="0"/>
+      </w:pPr>
+    </w:p>
+    <w:p>
+      <w:pPr>
+        <w:autoSpaceDE w:val="0"/>
+        <w:autoSpaceDN w:val="0"/>
+        <w:adjustRightInd w:val="0"/>
+      </w:pPr>
+      <w:r>
+        <w:t>MINACCIA: Attacco Man-In-The-Middle</w:t>
+      </w:r>
+    </w:p>
+    <w:p>
+      <w:pPr>
+        <w:autoSpaceDE w:val="0"/>
+        <w:autoSpaceDN w:val="0"/>
+        <w:adjustRightInd w:val="0"/>
+      </w:pPr>
+    </w:p>
+    <w:p>
+      <w:pPr>
+        <w:autoSpaceDE w:val="0"/>
+        <w:autoSpaceDN w:val="0"/>
+        <w:adjustRightInd w:val="0"/>
+      </w:pPr>
+      <w:r>
+        <w:t>DESCRIZIONE: L’attaccante può intercettare il traffico tra il sensore e la smart home sfruttando la rete tramite appositi software oppure attraverso l’accesso fisico al router della smart home (nel caso in cui password sia conosciuta</w:t>
+      </w:r>
+      <w:r>
+        <w:t xml:space="preserve"> grazie ad un</w:t>
+      </w:r>
+      <w:r>
+        <w:t xml:space="preserve"> attacco precedente oppure il router</w:t>
+      </w:r>
+      <w:r>
+        <w:t xml:space="preserve"> non richiede alcuna autenticazione</w:t>
+      </w:r>
+      <w:r>
+        <w:t>).</w:t>
+      </w:r>
+    </w:p>
+    <w:p>
+      <w:pPr>
+        <w:autoSpaceDE w:val="0"/>
+        <w:autoSpaceDN w:val="0"/>
+        <w:adjustRightInd w:val="0"/>
+      </w:pPr>
+      <w:r>
+        <w:t xml:space="preserve">L’attaccante può quindi intercettare i dati trasmessi dal sensore o inviare dati falsificati </w:t>
+      </w:r>
+      <w:r>
+        <w:t>con valori dei consumi alterati</w:t>
+      </w:r>
+      <w:r>
+        <w:t>, compromettendo l’integrità delle informazioni.</w:t>
       </w:r>
     </w:p>
     <w:p>
@@ -3537,102 +3622,33 @@
           <w:tab w:val="left" w:pos="2806"/>
         </w:tabs>
       </w:pPr>
+      <w:r>
+        <w:t>Questo attacco può essere effettuato anche sui sensori di rilevamento delle presenze, cancellando gli avvisi di rilevazione de</w:t>
+      </w:r>
+      <w:r>
+        <w:t xml:space="preserve">i movimenti </w:t>
+      </w:r>
+      <w:r>
+        <w:t>in un certo momento all’interno dell’abitazione, in modo che</w:t>
+      </w:r>
+      <w:r>
+        <w:t>,</w:t>
+      </w:r>
+      <w:r>
+        <w:t xml:space="preserve"> successivamente</w:t>
+      </w:r>
+      <w:r>
+        <w:t>,</w:t>
+      </w:r>
+      <w:r>
+        <w:t xml:space="preserve"> l’attaccante avrà modo di accedere fisicamente all’abitazione.</w:t>
+      </w:r>
     </w:p>
     <w:p>
       <w:pPr>
         <w:tabs>
           <w:tab w:val="left" w:pos="2806"/>
         </w:tabs>
-        <w:rPr>
-          <w:b/>
-          <w:bCs/>
-        </w:rPr>
-      </w:pPr>
-      <w:r>
-        <w:rPr>
-          <w:b/>
-          <w:bCs/>
-        </w:rPr>
-        <w:t>(D)DoS</w:t>
-      </w:r>
-    </w:p>
-    <w:p>
-      <w:pPr>
-        <w:autoSpaceDE w:val="0"/>
-        <w:autoSpaceDN w:val="0"/>
-        <w:adjustRightInd w:val="0"/>
-      </w:pPr>
-      <w:r>
-        <w:t>ENTITA’ COINVOLTE: SENSORI, RETE</w:t>
-      </w:r>
-    </w:p>
-    <w:p>
-      <w:pPr>
-        <w:autoSpaceDE w:val="0"/>
-        <w:autoSpaceDN w:val="0"/>
-        <w:adjustRightInd w:val="0"/>
-      </w:pPr>
-    </w:p>
-    <w:p>
-      <w:pPr>
-        <w:autoSpaceDE w:val="0"/>
-        <w:autoSpaceDN w:val="0"/>
-        <w:adjustRightInd w:val="0"/>
-      </w:pPr>
-      <w:r>
-        <w:t>MINACCIA: Attacco Do</w:t>
-      </w:r>
-      <w:r>
-        <w:t>S</w:t>
-      </w:r>
-      <w:r>
-        <w:t xml:space="preserve"> (Denial Of Service)</w:t>
-      </w:r>
-    </w:p>
-    <w:p>
-      <w:pPr>
-        <w:autoSpaceDE w:val="0"/>
-        <w:autoSpaceDN w:val="0"/>
-        <w:adjustRightInd w:val="0"/>
-      </w:pPr>
-    </w:p>
-    <w:p>
-      <w:pPr>
-        <w:autoSpaceDE w:val="0"/>
-        <w:autoSpaceDN w:val="0"/>
-        <w:adjustRightInd w:val="0"/>
-      </w:pPr>
-      <w:r>
-        <w:t>VULNERABILITA’: mancanza di controlli d</w:t>
-      </w:r>
-      <w:r>
-        <w:t xml:space="preserve">i </w:t>
-      </w:r>
-      <w:r>
-        <w:t xml:space="preserve">accesso: </w:t>
-      </w:r>
-      <w:r>
-        <w:t>l</w:t>
-      </w:r>
-      <w:r>
-        <w:t>'assenza di controlli di accesso adeguati può consentire ad un attaccante di accedere ai dispositivi della smart home. Questo può permettere all'attaccante di installare software dannoso sui dispositivi e di utilizzarli per attaccare la rete.</w:t>
-      </w:r>
-      <w:r>
-        <w:t xml:space="preserve"> </w:t>
-      </w:r>
-      <w:r>
-        <w:br/>
-        <w:t>P</w:t>
-      </w:r>
-      <w:r>
-        <w:t>rotocolli d’autenticazioni deboli: La mancanza di autenticazione forte può rendere i dispositivi smart home vulnerabili ad attacchi DoS. Senza autenticazione adeguata, un attaccante può facilmente impersonare un dispositivo e inviare pacchetti di dati dannosi.</w:t>
-      </w:r>
-    </w:p>
-    <w:p>
-      <w:pPr>
-        <w:autoSpaceDE w:val="0"/>
-        <w:autoSpaceDN w:val="0"/>
-        <w:adjustRightInd w:val="0"/>
       </w:pPr>
     </w:p>
     <w:p>
@@ -3640,19 +3656,97 @@
         <w:tabs>
           <w:tab w:val="left" w:pos="2806"/>
         </w:tabs>
-      </w:pPr>
-      <w:r>
-        <w:t>DESCRIZIONE: Questo tipo di attacco è ampiamente utilizzato nei sistemi IoT: L’attaccante</w:t>
-      </w:r>
-      <w:r>
-        <w:t xml:space="preserve"> dopo aver eseguito l’accesso ad uno dei dispositivi connessi alla rete della smart home, può effettuare questo attacco tramite la saturazione della rete: </w:t>
+        <w:rPr>
+          <w:b/>
+          <w:bCs/>
+        </w:rPr>
+      </w:pPr>
+      <w:r>
+        <w:rPr>
+          <w:b/>
+          <w:bCs/>
+        </w:rPr>
+        <w:t>(D)DoS</w:t>
+      </w:r>
+    </w:p>
+    <w:p>
+      <w:pPr>
+        <w:autoSpaceDE w:val="0"/>
+        <w:autoSpaceDN w:val="0"/>
+        <w:adjustRightInd w:val="0"/>
+      </w:pPr>
+      <w:r>
+        <w:t>ENTITA’ COINVOLTE: SENSORI, RETE</w:t>
+      </w:r>
+    </w:p>
+    <w:p>
+      <w:pPr>
+        <w:autoSpaceDE w:val="0"/>
+        <w:autoSpaceDN w:val="0"/>
+        <w:adjustRightInd w:val="0"/>
+      </w:pPr>
+    </w:p>
+    <w:p>
+      <w:pPr>
+        <w:autoSpaceDE w:val="0"/>
+        <w:autoSpaceDN w:val="0"/>
+        <w:adjustRightInd w:val="0"/>
+      </w:pPr>
+      <w:r>
+        <w:t>MINACCIA: Attacco Do</w:t>
+      </w:r>
+      <w:r>
+        <w:t>S</w:t>
+      </w:r>
+      <w:r>
+        <w:t xml:space="preserve"> (Denial Of Service)</w:t>
+      </w:r>
+    </w:p>
+    <w:p>
+      <w:pPr>
+        <w:autoSpaceDE w:val="0"/>
+        <w:autoSpaceDN w:val="0"/>
+        <w:adjustRightInd w:val="0"/>
+      </w:pPr>
+    </w:p>
+    <w:p>
+      <w:pPr>
+        <w:autoSpaceDE w:val="0"/>
+        <w:autoSpaceDN w:val="0"/>
+        <w:adjustRightInd w:val="0"/>
+      </w:pPr>
+      <w:r>
+        <w:t>VULNERABILITA’: mancanza di controlli d</w:t>
+      </w:r>
+      <w:r>
+        <w:t xml:space="preserve">i </w:t>
+      </w:r>
+      <w:r>
+        <w:t xml:space="preserve">accesso: </w:t>
       </w:r>
       <w:r>
         <w:t>l</w:t>
       </w:r>
       <w:r>
-        <w:t>’attaccante invia una grande quantità di dati alla rete, sovraccaricandola ed impedendo ai sensori di rilevare correttamente i dati.</w:t>
-      </w:r>
+        <w:t>'assenza di controlli di accesso adeguati può consentire ad un attaccante di accedere ai dispositivi della smart home. Questo può permettere all'attaccante di installare software dannoso sui dispositivi e di utilizzarli per attaccare la rete.</w:t>
+      </w:r>
+      <w:r>
+        <w:t xml:space="preserve"> </w:t>
+      </w:r>
+      <w:r>
+        <w:br/>
+        <w:t>P</w:t>
+      </w:r>
+      <w:r>
+        <w:t>rotocolli d’autenticazioni deboli: La mancanza di autenticazione forte può rendere i dispositivi smart home vulnerabili ad attacchi DoS. Senza autenticazione adeguata, un attaccante può facilmente impersonare un dispositivo e inviare pacchetti di dati dannosi.</w:t>
+      </w:r>
+    </w:p>
+    <w:p>
+      <w:pPr>
+        <w:autoSpaceDE w:val="0"/>
+        <w:autoSpaceDN w:val="0"/>
+        <w:adjustRightInd w:val="0"/>
+      </w:pPr>
     </w:p>
     <w:p>
       <w:pPr>
@@ -3660,6 +3754,18 @@
           <w:tab w:val="left" w:pos="2806"/>
         </w:tabs>
       </w:pPr>
+      <w:r>
+        <w:t>DESCRIZIONE: Questo tipo di attacco è ampiamente utilizzato nei sistemi IoT: L’attaccante</w:t>
+      </w:r>
+      <w:r>
+        <w:t xml:space="preserve"> dopo aver eseguito l’accesso ad uno dei dispositivi connessi alla rete della smart home, può effettuare questo attacco tramite la saturazione della rete: </w:t>
+      </w:r>
+      <w:r>
+        <w:t>l</w:t>
+      </w:r>
+      <w:r>
+        <w:t>’attaccante invia una grande quantità di dati alla rete, sovraccaricandola ed impedendo ai sensori di rilevare correttamente i dati.</w:t>
+      </w:r>
     </w:p>
     <w:p>
       <w:pPr>
@@ -3708,6 +3814,13 @@
         <w:tabs>
           <w:tab w:val="left" w:pos="2806"/>
         </w:tabs>
+      </w:pPr>
+    </w:p>
+    <w:p>
+      <w:pPr>
+        <w:tabs>
+          <w:tab w:val="left" w:pos="2806"/>
+        </w:tabs>
         <w:rPr>
           <w:b/>
           <w:bCs/>
@@ -3835,59 +3948,129 @@
         <w:autoSpaceDN w:val="0"/>
         <w:adjustRightInd w:val="0"/>
       </w:pPr>
-    </w:p>
-    <w:p>
-      <w:pPr>
-        <w:autoSpaceDE w:val="0"/>
-        <w:autoSpaceDN w:val="0"/>
-        <w:adjustRightInd w:val="0"/>
-      </w:pPr>
-      <w:r>
-        <w:t xml:space="preserve">CASO 1: ACCESSO NON AUTORIZZATO ALL’ABITAZIONE </w:t>
-      </w:r>
-    </w:p>
-    <w:p>
-      <w:pPr>
-        <w:autoSpaceDE w:val="0"/>
-        <w:autoSpaceDN w:val="0"/>
-        <w:adjustRightInd w:val="0"/>
-      </w:pPr>
-    </w:p>
-    <w:p>
-      <w:pPr>
-        <w:autoSpaceDE w:val="0"/>
-        <w:autoSpaceDN w:val="0"/>
-        <w:adjustRightInd w:val="0"/>
-      </w:pPr>
-      <w:r>
-        <w:t>Studiando questo caso mostreremo come l’attaccante potrà accedere fisicamente a una delle due abitazioni, mostrando i passaggi dell’attacco riuscito:</w:t>
-      </w:r>
-    </w:p>
-    <w:p>
-      <w:pPr>
-        <w:autoSpaceDE w:val="0"/>
-        <w:autoSpaceDN w:val="0"/>
-        <w:adjustRightInd w:val="0"/>
-      </w:pPr>
-    </w:p>
-    <w:p>
-      <w:pPr>
-        <w:autoSpaceDE w:val="0"/>
-        <w:autoSpaceDN w:val="0"/>
-        <w:adjustRightInd w:val="0"/>
-      </w:pPr>
-      <w:r>
-        <w:t>Ricordiamo come il sistema è formato:</w:t>
-      </w:r>
-    </w:p>
-    <w:p>
-      <w:pPr>
-        <w:autoSpaceDE w:val="0"/>
-        <w:autoSpaceDN w:val="0"/>
-        <w:adjustRightInd w:val="0"/>
-      </w:pPr>
-      <w:r>
-        <w:t>Abitazione protetta da porta con sensore di rilevamento d’apertura,all’interno di ogni stanza è presente un sensore di rilevamento delle presenze, questi possono essere monitorati attraverso il sistema di raccolta dati, dopo aver inserito password nel sistema d’autenticazione.</w:t>
+      <w:r>
+        <w:rPr>
+          <w:b/>
+          <w:bCs/>
+        </w:rPr>
+        <w:t>CASO 1</w:t>
+      </w:r>
+      <w:r>
+        <w:t xml:space="preserve">: </w:t>
+      </w:r>
+      <w:r>
+        <w:rPr>
+          <w:b/>
+          <w:bCs/>
+          <w:highlight w:val="yellow"/>
+        </w:rPr>
+        <w:t>FURTO D’IDENTITA’ E</w:t>
+      </w:r>
+      <w:r>
+        <w:t xml:space="preserve"> </w:t>
+      </w:r>
+      <w:r>
+        <w:rPr>
+          <w:b/>
+          <w:bCs/>
+          <w:highlight w:val="yellow"/>
+        </w:rPr>
+        <w:t>ACCESSO NON AUTORIZZATO ALL’ABITAZIONE</w:t>
+      </w:r>
+      <w:r>
+        <w:t>.</w:t>
+      </w:r>
+    </w:p>
+    <w:p>
+      <w:pPr>
+        <w:autoSpaceDE w:val="0"/>
+        <w:autoSpaceDN w:val="0"/>
+        <w:adjustRightInd w:val="0"/>
+      </w:pPr>
+    </w:p>
+    <w:p>
+      <w:pPr>
+        <w:autoSpaceDE w:val="0"/>
+        <w:autoSpaceDN w:val="0"/>
+        <w:adjustRightInd w:val="0"/>
+      </w:pPr>
+      <w:r>
+        <w:t xml:space="preserve">Studiando questo caso </w:t>
+      </w:r>
+      <w:r>
+        <w:rPr>
+          <w:b/>
+          <w:bCs/>
+          <w:u w:val="single"/>
+        </w:rPr>
+        <w:t>mostreremo come l’attaccante potrà accedere fisicamente a una delle due abitazioni</w:t>
+      </w:r>
+      <w:r>
+        <w:t>, mostrando i passaggi dell’attacco riuscito:</w:t>
+      </w:r>
+    </w:p>
+    <w:p>
+      <w:pPr>
+        <w:autoSpaceDE w:val="0"/>
+        <w:autoSpaceDN w:val="0"/>
+        <w:adjustRightInd w:val="0"/>
+      </w:pPr>
+    </w:p>
+    <w:p>
+      <w:pPr>
+        <w:autoSpaceDE w:val="0"/>
+        <w:autoSpaceDN w:val="0"/>
+        <w:adjustRightInd w:val="0"/>
+      </w:pPr>
+      <w:r>
+        <w:t xml:space="preserve">Ricordiamo come il </w:t>
+      </w:r>
+      <w:r>
+        <w:rPr>
+          <w:b/>
+          <w:bCs/>
+        </w:rPr>
+        <w:t>sistema</w:t>
+      </w:r>
+      <w:r>
+        <w:t xml:space="preserve"> è formato:</w:t>
+      </w:r>
+    </w:p>
+    <w:p>
+      <w:pPr>
+        <w:autoSpaceDE w:val="0"/>
+        <w:autoSpaceDN w:val="0"/>
+        <w:adjustRightInd w:val="0"/>
+      </w:pPr>
+      <w:r>
+        <w:t>L’a</w:t>
+      </w:r>
+      <w:r>
+        <w:t xml:space="preserve">bitazione </w:t>
+      </w:r>
+      <w:r>
+        <w:t xml:space="preserve">è </w:t>
+      </w:r>
+      <w:r>
+        <w:t>protetta da porta con sensore di rilevamento d’</w:t>
+      </w:r>
+      <w:r>
+        <w:t>apertura, all’interno</w:t>
+      </w:r>
+      <w:r>
+        <w:t xml:space="preserve"> di ogni stanza è presente un sensore di rilevamento delle presenze, questi possono essere </w:t>
+      </w:r>
+      <w:r>
+        <w:t>controllati</w:t>
+      </w:r>
+      <w:r>
+        <w:t xml:space="preserve"> attraverso il sistema di </w:t>
+      </w:r>
+      <w:r>
+        <w:t>monitoraggio</w:t>
+      </w:r>
+      <w:r>
+        <w:t xml:space="preserve"> dopo aver inserito password nel sistema d’autenticazione.</w:t>
       </w:r>
     </w:p>
     <w:p>
@@ -3909,188 +4092,350 @@
     </w:p>
     <w:p>
       <w:pPr>
+        <w:pStyle w:val="Paragrafoelenco"/>
         <w:numPr>
           <w:ilvl w:val="0"/>
-          <w:numId w:val="8"/>
+          <w:numId w:val="10"/>
         </w:numPr>
         <w:autoSpaceDE w:val="0"/>
         <w:autoSpaceDN w:val="0"/>
         <w:adjustRightInd w:val="0"/>
-        <w:ind w:left="0" w:firstLine="0"/>
-      </w:pPr>
-      <w:r>
-        <w:t>La password può essere compromessa in quanto rubata tramite un attacco di phising.</w:t>
-      </w:r>
-    </w:p>
-    <w:p>
-      <w:pPr>
+      </w:pPr>
+      <w:r>
+        <w:t xml:space="preserve">La </w:t>
+      </w:r>
+      <w:r>
+        <w:rPr>
+          <w:b/>
+          <w:bCs/>
+        </w:rPr>
+        <w:t>password</w:t>
+      </w:r>
+      <w:r>
+        <w:t xml:space="preserve"> può essere </w:t>
+      </w:r>
+      <w:r>
+        <w:rPr>
+          <w:u w:val="single"/>
+        </w:rPr>
+        <w:t>compromessa</w:t>
+      </w:r>
+      <w:r>
+        <w:t xml:space="preserve"> in quanto rubata tramite un </w:t>
+      </w:r>
+      <w:r>
+        <w:rPr>
+          <w:b/>
+          <w:bCs/>
+        </w:rPr>
+        <w:t xml:space="preserve">attacco di </w:t>
+      </w:r>
+      <w:r>
+        <w:rPr>
+          <w:b/>
+          <w:bCs/>
+        </w:rPr>
+        <w:t>phishing</w:t>
+      </w:r>
+      <w:r>
+        <w:t>.</w:t>
+      </w:r>
+    </w:p>
+    <w:p>
+      <w:pPr>
+        <w:pStyle w:val="Paragrafoelenco"/>
         <w:numPr>
           <w:ilvl w:val="0"/>
-          <w:numId w:val="8"/>
+          <w:numId w:val="10"/>
         </w:numPr>
         <w:autoSpaceDE w:val="0"/>
         <w:autoSpaceDN w:val="0"/>
         <w:adjustRightInd w:val="0"/>
-        <w:ind w:left="0" w:firstLine="0"/>
-      </w:pPr>
-      <w:r>
-        <w:t>Il sistema d’autenticazione può essere compromesso, in quanto l’attaccante conosce la password appena rubata.</w:t>
-      </w:r>
-    </w:p>
-    <w:p>
-      <w:pPr>
+      </w:pPr>
+      <w:r>
+        <w:t xml:space="preserve">Il </w:t>
+      </w:r>
+      <w:r>
+        <w:rPr>
+          <w:b/>
+          <w:bCs/>
+        </w:rPr>
+        <w:t>sistema d’autenticazione</w:t>
+      </w:r>
+      <w:r>
+        <w:t xml:space="preserve"> può essere </w:t>
+      </w:r>
+      <w:r>
+        <w:rPr>
+          <w:u w:val="single"/>
+        </w:rPr>
+        <w:t>compromesso</w:t>
+      </w:r>
+      <w:r>
+        <w:t>, in quanto l’attaccante conosce la password appena rubata</w:t>
+      </w:r>
+      <w:r>
+        <w:t xml:space="preserve">, ed il sistema d’autenticazione stesso </w:t>
+      </w:r>
+      <w:r>
+        <w:rPr>
+          <w:u w:val="single"/>
+        </w:rPr>
+        <w:t>non è difeso</w:t>
+      </w:r>
+      <w:r>
+        <w:t xml:space="preserve"> da controlli di sicurezza avanzati.</w:t>
+      </w:r>
+    </w:p>
+    <w:p>
+      <w:pPr>
+        <w:pStyle w:val="Paragrafoelenco"/>
         <w:numPr>
           <w:ilvl w:val="0"/>
-          <w:numId w:val="8"/>
+          <w:numId w:val="10"/>
         </w:numPr>
         <w:autoSpaceDE w:val="0"/>
         <w:autoSpaceDN w:val="0"/>
         <w:adjustRightInd w:val="0"/>
-        <w:ind w:left="0" w:firstLine="0"/>
-      </w:pPr>
-      <w:r>
-        <w:t>L’attacco al sistema d’autenticazione può diffondere la minaccia al sistema di monitoraggio, in quanto questo viene protetto dall’entità compromessa.</w:t>
-      </w:r>
-    </w:p>
-    <w:p>
-      <w:pPr>
+      </w:pPr>
+      <w:r>
+        <w:t xml:space="preserve">L’attacco al sistema d’autenticazione può </w:t>
+      </w:r>
+      <w:r>
+        <w:rPr>
+          <w:u w:val="single"/>
+        </w:rPr>
+        <w:t>diffondere</w:t>
+      </w:r>
+      <w:r>
+        <w:t xml:space="preserve"> la minaccia al </w:t>
+      </w:r>
+      <w:r>
+        <w:rPr>
+          <w:b/>
+          <w:bCs/>
+        </w:rPr>
+        <w:t>sistema di monitoraggio</w:t>
+      </w:r>
+      <w:r>
+        <w:t>, in quanto questo viene protetto dall’entità compromessa</w:t>
+      </w:r>
+      <w:r>
+        <w:t xml:space="preserve"> e chiunque conosce la password può accedervi.</w:t>
+      </w:r>
+    </w:p>
+    <w:p>
+      <w:pPr>
+        <w:pStyle w:val="Paragrafoelenco"/>
         <w:numPr>
           <w:ilvl w:val="0"/>
-          <w:numId w:val="8"/>
+          <w:numId w:val="10"/>
         </w:numPr>
         <w:autoSpaceDE w:val="0"/>
         <w:autoSpaceDN w:val="0"/>
         <w:adjustRightInd w:val="0"/>
-        <w:ind w:left="0" w:firstLine="0"/>
-      </w:pPr>
-      <w:r>
-        <w:t xml:space="preserve">L’attaccante ha quindi accesso al sistema, può causare un </w:t>
-      </w:r>
-      <w:r>
+      </w:pPr>
+      <w:r>
+        <w:t xml:space="preserve">L’attaccante ha quindi accesso al sistema, </w:t>
+      </w:r>
+      <w:r>
+        <w:t xml:space="preserve">e sfruttando la natura digitale, </w:t>
+      </w:r>
+      <w:r>
+        <w:t xml:space="preserve">può causare un </w:t>
+      </w:r>
+      <w:r>
+        <w:rPr>
+          <w:u w:val="single"/>
+        </w:rPr>
         <w:t>malfunzionamento</w:t>
       </w:r>
       <w:r>
-        <w:t xml:space="preserve"> al sensore, spegnendolo.</w:t>
-      </w:r>
-    </w:p>
-    <w:p>
-      <w:pPr>
+        <w:t xml:space="preserve"> al </w:t>
+      </w:r>
+      <w:r>
+        <w:rPr>
+          <w:b/>
+          <w:bCs/>
+        </w:rPr>
+        <w:t>sensore</w:t>
+      </w:r>
+      <w:r>
+        <w:t>, spegnendolo.</w:t>
+      </w:r>
+    </w:p>
+    <w:p>
+      <w:pPr>
+        <w:pStyle w:val="Paragrafoelenco"/>
         <w:numPr>
           <w:ilvl w:val="0"/>
-          <w:numId w:val="8"/>
+          <w:numId w:val="10"/>
         </w:numPr>
         <w:autoSpaceDE w:val="0"/>
         <w:autoSpaceDN w:val="0"/>
         <w:adjustRightInd w:val="0"/>
-        <w:ind w:left="0" w:firstLine="0"/>
-      </w:pPr>
-      <w:r>
-        <w:t>Il malfunzionamento del sensore può\ diffondersi ai restanti, siccome questi sono privi di sistemi di controlli d’autenticazione e quindi vulnerabili a manipolazioni da parte di qualsiasi utente.</w:t>
-      </w:r>
-    </w:p>
-    <w:p>
-      <w:pPr>
+      </w:pPr>
+      <w:r>
+        <w:t>Il malfunzionamento del sensore può</w:t>
+      </w:r>
+      <w:r>
+        <w:t xml:space="preserve"> </w:t>
+      </w:r>
+      <w:r>
+        <w:rPr>
+          <w:u w:val="single"/>
+        </w:rPr>
+        <w:t>diffondersi</w:t>
+      </w:r>
+      <w:r>
+        <w:t xml:space="preserve"> ai restanti, siccome questi </w:t>
+      </w:r>
+      <w:r>
+        <w:rPr>
+          <w:u w:val="single"/>
+        </w:rPr>
+        <w:t>non sono difesi</w:t>
+      </w:r>
+      <w:r>
+        <w:t xml:space="preserve"> d</w:t>
+      </w:r>
+      <w:r>
+        <w:t>a</w:t>
+      </w:r>
+      <w:r>
+        <w:t xml:space="preserve"> sistemi di controlli d’autenticazione e quindi vulnerabili a manipolazioni da parte di qualsiasi utente</w:t>
+      </w:r>
+      <w:r>
+        <w:t xml:space="preserve"> connesso.</w:t>
+      </w:r>
+    </w:p>
+    <w:p>
+      <w:pPr>
+        <w:pStyle w:val="Paragrafoelenco"/>
         <w:numPr>
           <w:ilvl w:val="0"/>
-          <w:numId w:val="8"/>
+          <w:numId w:val="10"/>
         </w:numPr>
         <w:autoSpaceDE w:val="0"/>
         <w:autoSpaceDN w:val="0"/>
         <w:adjustRightInd w:val="0"/>
-        <w:ind w:left="0" w:firstLine="0"/>
-      </w:pPr>
-      <w:r>
-        <w:t xml:space="preserve">L’attaccante, quindi sfruttando le vulnerabilità fisiche della porta potrà accedere all’abitazione, </w:t>
-      </w:r>
-      <w:r>
-        <w:t>poiché</w:t>
-      </w:r>
-      <w:r>
-        <w:t xml:space="preserve"> i sensori che monitoravano l’abitazione sono disattivati.</w:t>
-      </w:r>
-    </w:p>
-    <w:p>
-      <w:pPr>
+      </w:pPr>
+      <w:r>
+        <w:rPr>
+          <w:b/>
+          <w:bCs/>
+        </w:rPr>
+        <w:t>L’abitazione</w:t>
+      </w:r>
+      <w:r>
+        <w:t xml:space="preserve"> è quindi vulnerabile ad un accesso da parte di un utente non autorizzato</w:t>
+      </w:r>
+      <w:r>
+        <w:t xml:space="preserve">, siccome questa </w:t>
+      </w:r>
+      <w:r>
+        <w:rPr>
+          <w:u w:val="single"/>
+        </w:rPr>
+        <w:t>non è più monitorata</w:t>
+      </w:r>
+      <w:r>
+        <w:t xml:space="preserve"> dai sensori.</w:t>
+      </w:r>
+    </w:p>
+    <w:p>
+      <w:pPr>
+        <w:pStyle w:val="Paragrafoelenco"/>
         <w:numPr>
           <w:ilvl w:val="0"/>
-          <w:numId w:val="8"/>
+          <w:numId w:val="10"/>
         </w:numPr>
         <w:autoSpaceDE w:val="0"/>
         <w:autoSpaceDN w:val="0"/>
         <w:adjustRightInd w:val="0"/>
-        <w:ind w:left="0" w:firstLine="0"/>
-      </w:pPr>
-      <w:r>
-        <w:t>l’abitazione è quindi vulnerabile ad un accesso da parte di un utente non autorizzato.</w:t>
-      </w:r>
-    </w:p>
-    <w:p>
-      <w:pPr>
-        <w:autoSpaceDE w:val="0"/>
-        <w:autoSpaceDN w:val="0"/>
-        <w:adjustRightInd w:val="0"/>
-      </w:pPr>
-    </w:p>
-    <w:p>
-      <w:pPr>
-        <w:autoSpaceDE w:val="0"/>
-        <w:autoSpaceDN w:val="0"/>
-        <w:adjustRightInd w:val="0"/>
-      </w:pPr>
-    </w:p>
-    <w:p>
-      <w:pPr>
-        <w:autoSpaceDE w:val="0"/>
-        <w:autoSpaceDN w:val="0"/>
-        <w:adjustRightInd w:val="0"/>
-      </w:pPr>
-      <w:r>
-        <w:t xml:space="preserve">CASO 2: ATTACCO ALL’INTEGRITA’ DELLE INFORMAZIONI </w:t>
-      </w:r>
-    </w:p>
-    <w:p>
-      <w:pPr>
-        <w:autoSpaceDE w:val="0"/>
-        <w:autoSpaceDN w:val="0"/>
-        <w:adjustRightInd w:val="0"/>
-      </w:pPr>
-    </w:p>
-    <w:p>
-      <w:pPr>
-        <w:autoSpaceDE w:val="0"/>
-        <w:autoSpaceDN w:val="0"/>
-        <w:adjustRightInd w:val="0"/>
-      </w:pPr>
-      <w:r>
-        <w:t>Analizzando questo possibile attacco, mostreremo come l’attaccante intercetta e modifica le informazioni che i sensori raccolgono ed inviano al sistema centrale di raccolta dati.</w:t>
-      </w:r>
-    </w:p>
-    <w:p>
-      <w:pPr>
-        <w:autoSpaceDE w:val="0"/>
-        <w:autoSpaceDN w:val="0"/>
-        <w:adjustRightInd w:val="0"/>
-      </w:pPr>
-    </w:p>
-    <w:p>
-      <w:pPr>
-        <w:autoSpaceDE w:val="0"/>
-        <w:autoSpaceDN w:val="0"/>
-        <w:adjustRightInd w:val="0"/>
-      </w:pPr>
-      <w:r>
-        <w:t xml:space="preserve">Il sistema è cosi formato: </w:t>
-      </w:r>
-    </w:p>
-    <w:p>
-      <w:pPr>
-        <w:autoSpaceDE w:val="0"/>
-        <w:autoSpaceDN w:val="0"/>
-        <w:adjustRightInd w:val="0"/>
-      </w:pPr>
-      <w:r>
-        <w:t>La rete connette i diversi sensori che monitorano i consumi dei singoli elettrodomestici all’interno della smart home e il sistema centrale di raccolta dati che memorizza le informazioni raccolte.</w:t>
-      </w:r>
+      </w:pPr>
+      <w:r>
+        <w:t xml:space="preserve">L’attaccante, quindi </w:t>
+      </w:r>
+      <w:r>
+        <w:t xml:space="preserve">è riuscito a </w:t>
+      </w:r>
+      <w:r>
+        <w:rPr>
+          <w:b/>
+          <w:bCs/>
+          <w:u w:val="single"/>
+        </w:rPr>
+        <w:t>modificare il normale comportamento del sistema</w:t>
+      </w:r>
+      <w:r>
+        <w:t xml:space="preserve"> e di conseguenza </w:t>
+      </w:r>
+      <w:r>
+        <w:t xml:space="preserve">potrà </w:t>
+      </w:r>
+      <w:r>
+        <w:t>rubare e compromettere qualsiasi elemento all’interno della smart home</w:t>
+      </w:r>
+      <w:r>
+        <w:t>.</w:t>
+      </w:r>
+    </w:p>
+    <w:p>
+      <w:pPr>
+        <w:autoSpaceDE w:val="0"/>
+        <w:autoSpaceDN w:val="0"/>
+        <w:adjustRightInd w:val="0"/>
+      </w:pPr>
+    </w:p>
+    <w:p>
+      <w:pPr>
+        <w:autoSpaceDE w:val="0"/>
+        <w:autoSpaceDN w:val="0"/>
+        <w:adjustRightInd w:val="0"/>
+      </w:pPr>
+    </w:p>
+    <w:p>
+      <w:pPr>
+        <w:autoSpaceDE w:val="0"/>
+        <w:autoSpaceDN w:val="0"/>
+        <w:adjustRightInd w:val="0"/>
+      </w:pPr>
+    </w:p>
+    <w:p>
+      <w:pPr>
+        <w:autoSpaceDE w:val="0"/>
+        <w:autoSpaceDN w:val="0"/>
+        <w:adjustRightInd w:val="0"/>
+      </w:pPr>
+    </w:p>
+    <w:p>
+      <w:pPr>
+        <w:autoSpaceDE w:val="0"/>
+        <w:autoSpaceDN w:val="0"/>
+        <w:adjustRightInd w:val="0"/>
+      </w:pPr>
+    </w:p>
+    <w:p>
+      <w:pPr>
+        <w:autoSpaceDE w:val="0"/>
+        <w:autoSpaceDN w:val="0"/>
+        <w:adjustRightInd w:val="0"/>
+      </w:pPr>
+    </w:p>
+    <w:p>
+      <w:pPr>
+        <w:autoSpaceDE w:val="0"/>
+        <w:autoSpaceDN w:val="0"/>
+        <w:adjustRightInd w:val="0"/>
+      </w:pPr>
+    </w:p>
+    <w:p>
+      <w:pPr>
+        <w:autoSpaceDE w:val="0"/>
+        <w:autoSpaceDN w:val="0"/>
+        <w:adjustRightInd w:val="0"/>
+      </w:pPr>
     </w:p>
     <w:p>
       <w:pPr>
@@ -4107,82 +4452,311 @@
       </w:pPr>
       <w:r>
         <w:lastRenderedPageBreak/>
+        <w:t xml:space="preserve">CASO 2: </w:t>
+      </w:r>
+      <w:r>
+        <w:rPr>
+          <w:b/>
+          <w:bCs/>
+          <w:highlight w:val="yellow"/>
+        </w:rPr>
+        <w:t>MANIPOLAZIONE DELLE INFORMAZIONI RACCOLTE</w:t>
+      </w:r>
+      <w:r>
+        <w:t xml:space="preserve"> </w:t>
+      </w:r>
+    </w:p>
+    <w:p>
+      <w:pPr>
+        <w:autoSpaceDE w:val="0"/>
+        <w:autoSpaceDN w:val="0"/>
+        <w:adjustRightInd w:val="0"/>
+      </w:pPr>
+    </w:p>
+    <w:p>
+      <w:pPr>
+        <w:autoSpaceDE w:val="0"/>
+        <w:autoSpaceDN w:val="0"/>
+        <w:adjustRightInd w:val="0"/>
+      </w:pPr>
+      <w:r>
+        <w:t>Analizzando questo possibile attacco, mostreremo come l’attaccante intercetta e modifica le informazioni che i sensori raccolgono ed inviano al sistema centrale di raccolta dati</w:t>
+      </w:r>
+      <w:r>
+        <w:t>, con lo scopo di danneggiare l’integrità delle stesse</w:t>
+      </w:r>
+      <w:r>
+        <w:t xml:space="preserve">, alterando valori dei consumi </w:t>
+      </w:r>
+      <w:r>
+        <w:t>e delle presenze.</w:t>
+      </w:r>
+    </w:p>
+    <w:p>
+      <w:pPr>
+        <w:autoSpaceDE w:val="0"/>
+        <w:autoSpaceDN w:val="0"/>
+        <w:adjustRightInd w:val="0"/>
+      </w:pPr>
+    </w:p>
+    <w:p>
+      <w:pPr>
+        <w:autoSpaceDE w:val="0"/>
+        <w:autoSpaceDN w:val="0"/>
+        <w:adjustRightInd w:val="0"/>
+      </w:pPr>
+      <w:r>
+        <w:t xml:space="preserve">Il sistema è </w:t>
+      </w:r>
+      <w:r>
+        <w:t>così</w:t>
+      </w:r>
+      <w:r>
+        <w:t xml:space="preserve"> formato: </w:t>
+      </w:r>
+    </w:p>
+    <w:p>
+      <w:pPr>
+        <w:autoSpaceDE w:val="0"/>
+        <w:autoSpaceDN w:val="0"/>
+        <w:adjustRightInd w:val="0"/>
+      </w:pPr>
+      <w:r>
+        <w:t xml:space="preserve">La rete connette i diversi sensori che monitorano i consumi dei singoli elettrodomestici all’interno della smart home e il sistema centrale di raccolta dati che memorizza le informazioni </w:t>
+      </w:r>
+      <w:r>
+        <w:t>raccolte ed elaborate</w:t>
+      </w:r>
+      <w:r>
+        <w:t>.</w:t>
+      </w:r>
+    </w:p>
+    <w:p>
+      <w:pPr>
+        <w:autoSpaceDE w:val="0"/>
+        <w:autoSpaceDN w:val="0"/>
+        <w:adjustRightInd w:val="0"/>
+      </w:pPr>
+    </w:p>
+    <w:p>
+      <w:pPr>
+        <w:autoSpaceDE w:val="0"/>
+        <w:autoSpaceDN w:val="0"/>
+        <w:adjustRightInd w:val="0"/>
+      </w:pPr>
+      <w:r>
         <w:t>Quindi:</w:t>
       </w:r>
     </w:p>
     <w:p>
       <w:pPr>
+        <w:pStyle w:val="Paragrafoelenco"/>
         <w:numPr>
           <w:ilvl w:val="0"/>
-          <w:numId w:val="9"/>
+          <w:numId w:val="11"/>
         </w:numPr>
         <w:autoSpaceDE w:val="0"/>
         <w:autoSpaceDN w:val="0"/>
         <w:adjustRightInd w:val="0"/>
-        <w:ind w:left="0" w:firstLine="0"/>
-      </w:pPr>
-      <w:r>
-        <w:t>La rete, non essendo protetta da un sistema di autenticazione è vulnerabile ad un accesso fisico da parte di un eventuale attaccante.</w:t>
-      </w:r>
-    </w:p>
-    <w:p>
-      <w:pPr>
+      </w:pPr>
+      <w:r>
+        <w:t xml:space="preserve">La </w:t>
+      </w:r>
+      <w:r>
+        <w:rPr>
+          <w:b/>
+          <w:bCs/>
+        </w:rPr>
+        <w:t>rete</w:t>
+      </w:r>
+      <w:r>
+        <w:t xml:space="preserve">, </w:t>
+      </w:r>
+      <w:r>
+        <w:rPr>
+          <w:u w:val="single"/>
+        </w:rPr>
+        <w:t>non essendo protetta</w:t>
+      </w:r>
+      <w:r>
+        <w:t xml:space="preserve"> da un sistema di autenticazione è </w:t>
+      </w:r>
+      <w:r>
+        <w:rPr>
+          <w:u w:val="single"/>
+        </w:rPr>
+        <w:t>vulnerabile</w:t>
+      </w:r>
+      <w:r>
+        <w:t xml:space="preserve"> ad un accesso fisico da parte di un eventuale attaccante.</w:t>
+      </w:r>
+    </w:p>
+    <w:p>
+      <w:pPr>
+        <w:pStyle w:val="Paragrafoelenco"/>
         <w:numPr>
           <w:ilvl w:val="0"/>
-          <w:numId w:val="9"/>
+          <w:numId w:val="11"/>
         </w:numPr>
         <w:autoSpaceDE w:val="0"/>
         <w:autoSpaceDN w:val="0"/>
         <w:adjustRightInd w:val="0"/>
-        <w:ind w:left="0" w:firstLine="0"/>
-      </w:pPr>
-      <w:r>
-        <w:t>Un attaccante attraverso un attacco man-in-the-middle si pone “in mezzo” alla comunicazione tra sensori e sistema di raccolta dei dati compromettendo la rete.</w:t>
-      </w:r>
-    </w:p>
-    <w:p>
-      <w:pPr>
+      </w:pPr>
+      <w:r>
+        <w:t>U</w:t>
+      </w:r>
+      <w:r>
+        <w:t xml:space="preserve">n attaccante </w:t>
+      </w:r>
+      <w:r>
+        <w:t xml:space="preserve">sfrutta questa vulnerabilità </w:t>
+      </w:r>
+      <w:r>
+        <w:t xml:space="preserve">attraverso un </w:t>
+      </w:r>
+      <w:r>
+        <w:rPr>
+          <w:b/>
+          <w:bCs/>
+        </w:rPr>
+        <w:t>attacco man-in-the-middle</w:t>
+      </w:r>
+      <w:r>
+        <w:t xml:space="preserve"> </w:t>
+      </w:r>
+      <w:r>
+        <w:t>ponendosi</w:t>
+      </w:r>
+      <w:r>
+        <w:t xml:space="preserve"> “in mezzo” alla comunicazione tra sensori e sistema di raccolta dei da</w:t>
+      </w:r>
+      <w:r>
+        <w:t>ti</w:t>
+      </w:r>
+      <w:r>
+        <w:t>.</w:t>
+      </w:r>
+    </w:p>
+    <w:p>
+      <w:pPr>
+        <w:pStyle w:val="Paragrafoelenco"/>
         <w:numPr>
           <w:ilvl w:val="0"/>
-          <w:numId w:val="9"/>
+          <w:numId w:val="11"/>
         </w:numPr>
         <w:autoSpaceDE w:val="0"/>
         <w:autoSpaceDN w:val="0"/>
         <w:adjustRightInd w:val="0"/>
-        <w:ind w:left="0" w:firstLine="0"/>
-      </w:pPr>
-      <w:r>
-        <w:t>Il sistema di raccolta dati dipende dalla rete, quindi la compromissione delle rete si diffonde anche sul sistema di raccolta dei dati.</w:t>
-      </w:r>
-    </w:p>
-    <w:p>
-      <w:pPr>
+      </w:pPr>
+      <w:r>
+        <w:t xml:space="preserve">Il sistema di raccolta dati </w:t>
+      </w:r>
+      <w:r>
+        <w:rPr>
+          <w:u w:val="single"/>
+        </w:rPr>
+        <w:t>dipende</w:t>
+      </w:r>
+      <w:r>
+        <w:t xml:space="preserve"> dalla rete, quindi la compromissione </w:t>
+      </w:r>
+      <w:r>
+        <w:t>della rete</w:t>
+      </w:r>
+      <w:r>
+        <w:t xml:space="preserve"> si </w:t>
+      </w:r>
+      <w:r>
+        <w:t xml:space="preserve">può </w:t>
+      </w:r>
+      <w:r>
+        <w:t>diffonde</w:t>
+      </w:r>
+      <w:r>
+        <w:t xml:space="preserve">re </w:t>
+      </w:r>
+      <w:r>
+        <w:t xml:space="preserve">anche sul </w:t>
+      </w:r>
+      <w:r>
+        <w:rPr>
+          <w:b/>
+          <w:bCs/>
+        </w:rPr>
+        <w:t>sistema di raccolta dei dati</w:t>
+      </w:r>
+      <w:r>
+        <w:t>.</w:t>
+      </w:r>
+    </w:p>
+    <w:p>
+      <w:pPr>
+        <w:pStyle w:val="Paragrafoelenco"/>
         <w:numPr>
           <w:ilvl w:val="0"/>
-          <w:numId w:val="9"/>
+          <w:numId w:val="11"/>
         </w:numPr>
         <w:autoSpaceDE w:val="0"/>
         <w:autoSpaceDN w:val="0"/>
         <w:adjustRightInd w:val="0"/>
-        <w:ind w:left="0" w:firstLine="0"/>
-      </w:pPr>
-      <w:r>
-        <w:t>Viene utilizzata la rete per inviare al sistema di raccolta dati alterati, quindi anche questo viene compromesso.</w:t>
-      </w:r>
-    </w:p>
-    <w:p>
-      <w:pPr>
+      </w:pPr>
+      <w:r>
+        <w:t xml:space="preserve">In questo modo l’attaccante riceve i dati elaborati da sensori, al posto di essere inviati direttamente </w:t>
+      </w:r>
+      <w:r>
+        <w:t>al</w:t>
+      </w:r>
+      <w:r>
+        <w:t xml:space="preserve"> sistema di raccolta dati, quindi anche questo viene </w:t>
+      </w:r>
+      <w:r>
+        <w:rPr>
+          <w:u w:val="single"/>
+        </w:rPr>
+        <w:t>compromesso</w:t>
+      </w:r>
+      <w:r>
+        <w:t>.</w:t>
+      </w:r>
+    </w:p>
+    <w:p>
+      <w:pPr>
+        <w:pStyle w:val="Paragrafoelenco"/>
         <w:numPr>
           <w:ilvl w:val="0"/>
-          <w:numId w:val="9"/>
+          <w:numId w:val="11"/>
         </w:numPr>
         <w:autoSpaceDE w:val="0"/>
         <w:autoSpaceDN w:val="0"/>
         <w:adjustRightInd w:val="0"/>
-        <w:ind w:left="0" w:firstLine="0"/>
-      </w:pPr>
-      <w:r>
-        <w:t>L’attaccante, avendo accesso al traffico della rete, può generare false informazioni o modificare dati esistenti, compromettendo le informazioni che vengono raccolte dai sensori.</w:t>
+      </w:pPr>
+      <w:r>
+        <w:t xml:space="preserve">L’attaccante, avendo accesso al traffico della rete, può generare false informazioni o modificare dati esistenti, </w:t>
+      </w:r>
+      <w:r>
+        <w:rPr>
+          <w:u w:val="single"/>
+        </w:rPr>
+        <w:t>compromettendo</w:t>
+      </w:r>
+      <w:r>
+        <w:t xml:space="preserve"> le </w:t>
+      </w:r>
+      <w:r>
+        <w:rPr>
+          <w:b/>
+          <w:bCs/>
+        </w:rPr>
+        <w:t>informazioni</w:t>
+      </w:r>
+      <w:r>
+        <w:t xml:space="preserve"> che vengono raccolte dai sensori</w:t>
+      </w:r>
+      <w:r>
+        <w:t xml:space="preserve"> e inviati al sistema centrale</w:t>
+      </w:r>
+      <w:r>
+        <w:t>.</w:t>
       </w:r>
     </w:p>
     <w:p>
@@ -4215,39 +4789,195 @@
         <w:autoSpaceDN w:val="0"/>
         <w:adjustRightInd w:val="0"/>
       </w:pPr>
-    </w:p>
-    <w:p>
-      <w:pPr>
-        <w:autoSpaceDE w:val="0"/>
-        <w:autoSpaceDN w:val="0"/>
-        <w:adjustRightInd w:val="0"/>
-      </w:pPr>
-      <w:r>
-        <w:t>CASO 3: ATTACCO ALLA CONFIDENZIALITA’ DELLE INFORMAZIONI</w:t>
-      </w:r>
-    </w:p>
-    <w:p>
-      <w:pPr>
-        <w:autoSpaceDE w:val="0"/>
-        <w:autoSpaceDN w:val="0"/>
-        <w:adjustRightInd w:val="0"/>
-      </w:pPr>
-    </w:p>
-    <w:p>
-      <w:pPr>
-        <w:autoSpaceDE w:val="0"/>
-        <w:autoSpaceDN w:val="0"/>
-        <w:adjustRightInd w:val="0"/>
-      </w:pPr>
-    </w:p>
-    <w:p>
-      <w:pPr>
-        <w:autoSpaceDE w:val="0"/>
-        <w:autoSpaceDN w:val="0"/>
-        <w:adjustRightInd w:val="0"/>
-      </w:pPr>
-      <w:r>
-        <w:t>In questo caso si mostra come l’attaccante, previo precedente furto delle credenziali, acceda al intero sistema IoT, utilizzando l’identità del utente legittimo.</w:t>
+      <w:r>
+        <w:t>Questo possibile scenario d’attacco può essere mitigato riducendo i rischi: un essenziale misura di sicurezza</w:t>
+      </w:r>
+      <w:r>
+        <w:t xml:space="preserve"> è limitare l’accesso alla rete solo ai dispositivi autorizzati. Ciò può essere fatto intro</w:t>
+      </w:r>
+      <w:r>
+        <w:t>ducendo un sistema d’autenticazione basato su protocolli di sicurezza moderni come WPA3 per la connessione wi-fi</w:t>
+      </w:r>
+      <w:r>
+        <w:t xml:space="preserve">. </w:t>
+      </w:r>
+      <w:r>
+        <w:t>Un ulteriore funzionalità di sicurezza che può essere aggiunta è la “Guest Network”: per separare i dispositivi degli ospiti dalla rete principale. Per</w:t>
+      </w:r>
+      <w:r>
+        <w:t xml:space="preserve"> quanto riguarda il flusso di informazioni è necessario aggiungere protocolli crittografici più robusti</w:t>
+      </w:r>
+      <w:r>
+        <w:t xml:space="preserve"> e protocolli di sicurezza aggiornati per il traffico in rete come TLS 1.3</w:t>
+      </w:r>
+      <w:r>
+        <w:t>.</w:t>
+      </w:r>
+    </w:p>
+    <w:p>
+      <w:pPr>
+        <w:autoSpaceDE w:val="0"/>
+        <w:autoSpaceDN w:val="0"/>
+        <w:adjustRightInd w:val="0"/>
+      </w:pPr>
+    </w:p>
+    <w:p>
+      <w:pPr>
+        <w:autoSpaceDE w:val="0"/>
+        <w:autoSpaceDN w:val="0"/>
+        <w:adjustRightInd w:val="0"/>
+      </w:pPr>
+    </w:p>
+    <w:p>
+      <w:pPr>
+        <w:autoSpaceDE w:val="0"/>
+        <w:autoSpaceDN w:val="0"/>
+        <w:adjustRightInd w:val="0"/>
+      </w:pPr>
+    </w:p>
+    <w:p>
+      <w:pPr>
+        <w:autoSpaceDE w:val="0"/>
+        <w:autoSpaceDN w:val="0"/>
+        <w:adjustRightInd w:val="0"/>
+      </w:pPr>
+    </w:p>
+    <w:p>
+      <w:pPr>
+        <w:autoSpaceDE w:val="0"/>
+        <w:autoSpaceDN w:val="0"/>
+        <w:adjustRightInd w:val="0"/>
+      </w:pPr>
+    </w:p>
+    <w:p>
+      <w:pPr>
+        <w:autoSpaceDE w:val="0"/>
+        <w:autoSpaceDN w:val="0"/>
+        <w:adjustRightInd w:val="0"/>
+      </w:pPr>
+    </w:p>
+    <w:p>
+      <w:pPr>
+        <w:autoSpaceDE w:val="0"/>
+        <w:autoSpaceDN w:val="0"/>
+        <w:adjustRightInd w:val="0"/>
+      </w:pPr>
+    </w:p>
+    <w:p>
+      <w:pPr>
+        <w:autoSpaceDE w:val="0"/>
+        <w:autoSpaceDN w:val="0"/>
+        <w:adjustRightInd w:val="0"/>
+      </w:pPr>
+    </w:p>
+    <w:p>
+      <w:pPr>
+        <w:autoSpaceDE w:val="0"/>
+        <w:autoSpaceDN w:val="0"/>
+        <w:adjustRightInd w:val="0"/>
+      </w:pPr>
+    </w:p>
+    <w:p>
+      <w:pPr>
+        <w:autoSpaceDE w:val="0"/>
+        <w:autoSpaceDN w:val="0"/>
+        <w:adjustRightInd w:val="0"/>
+      </w:pPr>
+    </w:p>
+    <w:p>
+      <w:pPr>
+        <w:autoSpaceDE w:val="0"/>
+        <w:autoSpaceDN w:val="0"/>
+        <w:adjustRightInd w:val="0"/>
+      </w:pPr>
+    </w:p>
+    <w:p>
+      <w:pPr>
+        <w:autoSpaceDE w:val="0"/>
+        <w:autoSpaceDN w:val="0"/>
+        <w:adjustRightInd w:val="0"/>
+      </w:pPr>
+    </w:p>
+    <w:p>
+      <w:pPr>
+        <w:autoSpaceDE w:val="0"/>
+        <w:autoSpaceDN w:val="0"/>
+        <w:adjustRightInd w:val="0"/>
+      </w:pPr>
+    </w:p>
+    <w:p>
+      <w:pPr>
+        <w:autoSpaceDE w:val="0"/>
+        <w:autoSpaceDN w:val="0"/>
+        <w:adjustRightInd w:val="0"/>
+      </w:pPr>
+    </w:p>
+    <w:p>
+      <w:pPr>
+        <w:autoSpaceDE w:val="0"/>
+        <w:autoSpaceDN w:val="0"/>
+        <w:adjustRightInd w:val="0"/>
+      </w:pPr>
+    </w:p>
+    <w:p>
+      <w:pPr>
+        <w:autoSpaceDE w:val="0"/>
+        <w:autoSpaceDN w:val="0"/>
+        <w:adjustRightInd w:val="0"/>
+      </w:pPr>
+    </w:p>
+    <w:p>
+      <w:pPr>
+        <w:autoSpaceDE w:val="0"/>
+        <w:autoSpaceDN w:val="0"/>
+        <w:adjustRightInd w:val="0"/>
+      </w:pPr>
+    </w:p>
+    <w:p>
+      <w:pPr>
+        <w:autoSpaceDE w:val="0"/>
+        <w:autoSpaceDN w:val="0"/>
+        <w:adjustRightInd w:val="0"/>
+      </w:pPr>
+    </w:p>
+    <w:p>
+      <w:pPr>
+        <w:autoSpaceDE w:val="0"/>
+        <w:autoSpaceDN w:val="0"/>
+        <w:adjustRightInd w:val="0"/>
+      </w:pPr>
+    </w:p>
+    <w:p>
+      <w:pPr>
+        <w:autoSpaceDE w:val="0"/>
+        <w:autoSpaceDN w:val="0"/>
+        <w:adjustRightInd w:val="0"/>
+      </w:pPr>
+      <w:r>
+        <w:t xml:space="preserve">CASO 3: </w:t>
+      </w:r>
+      <w:r>
+        <w:t>MONITORAGGIO DELL’ATTIVITA’ DELL’UTENTE</w:t>
+      </w:r>
+    </w:p>
+    <w:p>
+      <w:pPr>
+        <w:autoSpaceDE w:val="0"/>
+        <w:autoSpaceDN w:val="0"/>
+        <w:adjustRightInd w:val="0"/>
+      </w:pPr>
+    </w:p>
+    <w:p>
+      <w:pPr>
+        <w:autoSpaceDE w:val="0"/>
+        <w:autoSpaceDN w:val="0"/>
+        <w:adjustRightInd w:val="0"/>
+      </w:pPr>
+      <w:r>
+        <w:t>In questo caso si mostra come l’attaccante,</w:t>
+      </w:r>
+      <w:r>
+        <w:t xml:space="preserve"> attraverso opportune tecniche, ottiene l’accesso ad informazioni sensibili, con lo scopo di monitorare attività degli come le loro abitudini o le ore in cui le abitazioni sono vuote.</w:t>
       </w:r>
     </w:p>
     <w:p>
@@ -4362,41 +5092,70 @@
         <w:adjustRightInd w:val="0"/>
       </w:pPr>
       <w:r>
-        <w:t>L’identità del utente viene compromessa</w:t>
-      </w:r>
-    </w:p>
-    <w:p>
-      <w:pPr>
-        <w:autoSpaceDE w:val="0"/>
-        <w:autoSpaceDN w:val="0"/>
-        <w:adjustRightInd w:val="0"/>
-      </w:pPr>
-    </w:p>
-    <w:p>
-      <w:pPr>
-        <w:autoSpaceDE w:val="0"/>
-        <w:autoSpaceDN w:val="0"/>
-        <w:adjustRightInd w:val="0"/>
-      </w:pPr>
-      <w:r>
-        <w:t xml:space="preserve">CASO 4: ATTACCO ALLA RETE DEL SISTEMA </w:t>
-      </w:r>
-    </w:p>
-    <w:p>
-      <w:pPr>
-        <w:autoSpaceDE w:val="0"/>
-        <w:autoSpaceDN w:val="0"/>
-        <w:adjustRightInd w:val="0"/>
-      </w:pPr>
-    </w:p>
-    <w:p>
-      <w:pPr>
-        <w:autoSpaceDE w:val="0"/>
-        <w:autoSpaceDN w:val="0"/>
-        <w:adjustRightInd w:val="0"/>
-      </w:pPr>
-      <w:r>
-        <w:t>Analizzando questo attacco mostreremo come, tramite un attacco di Denial of Service, sia possibile interrompere il normale funzionamento della rete. L’obbiettivo di questo attacco è quello di andare a saturare la rete, rendendo molto difficili le comunicazioni tra i sensori ed il sistema centrale.</w:t>
+        <w:t xml:space="preserve">L’identità </w:t>
+      </w:r>
+      <w:r>
+        <w:t>dell’utente</w:t>
+      </w:r>
+      <w:r>
+        <w:t xml:space="preserve"> viene compromessa</w:t>
+      </w:r>
+    </w:p>
+    <w:p>
+      <w:pPr>
+        <w:autoSpaceDE w:val="0"/>
+        <w:autoSpaceDN w:val="0"/>
+        <w:adjustRightInd w:val="0"/>
+      </w:pPr>
+    </w:p>
+    <w:p>
+      <w:pPr>
+        <w:autoSpaceDE w:val="0"/>
+        <w:autoSpaceDN w:val="0"/>
+        <w:adjustRightInd w:val="0"/>
+      </w:pPr>
+      <w:r>
+        <w:t xml:space="preserve">CASO 4: </w:t>
+      </w:r>
+      <w:r>
+        <w:rPr>
+          <w:b/>
+          <w:bCs/>
+          <w:highlight w:val="yellow"/>
+        </w:rPr>
+        <w:t>ATTACCO ALLA RETE DEL SISTEMA</w:t>
+      </w:r>
+      <w:r>
+        <w:t xml:space="preserve"> </w:t>
+      </w:r>
+    </w:p>
+    <w:p>
+      <w:pPr>
+        <w:autoSpaceDE w:val="0"/>
+        <w:autoSpaceDN w:val="0"/>
+        <w:adjustRightInd w:val="0"/>
+      </w:pPr>
+    </w:p>
+    <w:p>
+      <w:pPr>
+        <w:autoSpaceDE w:val="0"/>
+        <w:autoSpaceDN w:val="0"/>
+        <w:adjustRightInd w:val="0"/>
+      </w:pPr>
+      <w:r>
+        <w:t>Analizzando questo</w:t>
+      </w:r>
+      <w:r>
+        <w:t xml:space="preserve"> scenario d’</w:t>
+      </w:r>
+      <w:r>
+        <w:t xml:space="preserve"> attacco mostreremo come, tramite un attacco di Denial of Service, sia possibile interrompere il normale funzionamento della rete. L’obbiettivo di questo attacco è quello di andare a saturare la rete, rendendo molto difficili le comunicazioni tra i sensori ed il sistema centrale</w:t>
+      </w:r>
+      <w:r>
+        <w:t xml:space="preserve"> e la conseguente visualizzazione delle informazioni da parte degli utenti</w:t>
+      </w:r>
+      <w:r>
+        <w:t>.</w:t>
       </w:r>
     </w:p>
     <w:p>
@@ -4435,7 +5194,32 @@
         <w:adjustRightInd w:val="0"/>
       </w:pPr>
       <w:r>
-        <w:t>La rete è vulnerabile in quanto non è composta di adeguati controlli di accesso</w:t>
+        <w:t>Come nell’attacco mostrato nello scenario 2, l</w:t>
+      </w:r>
+      <w:r>
+        <w:t xml:space="preserve">a </w:t>
+      </w:r>
+      <w:r>
+        <w:rPr>
+          <w:b/>
+          <w:bCs/>
+        </w:rPr>
+        <w:t>rete</w:t>
+      </w:r>
+      <w:r>
+        <w:t xml:space="preserve"> è </w:t>
+      </w:r>
+      <w:r>
+        <w:rPr>
+          <w:u w:val="single"/>
+        </w:rPr>
+        <w:t>vulnerabile</w:t>
+      </w:r>
+      <w:r>
+        <w:t xml:space="preserve"> in quanto non è composta di adeguati controlli di accesso</w:t>
+      </w:r>
+      <w:r>
+        <w:t xml:space="preserve"> e di autenticazione.</w:t>
       </w:r>
     </w:p>
     <w:p>
@@ -4450,7 +5234,29 @@
         <w:adjustRightInd w:val="0"/>
       </w:pPr>
       <w:r>
-        <w:t>Sfruttando la vulnerabilità della rete l’attaccante installa del software dannoso sui sensori, andando a comprometterli.</w:t>
+        <w:t xml:space="preserve">Sfruttando la vulnerabilità della rete l’attaccante installa del software dannoso sui </w:t>
+      </w:r>
+      <w:r>
+        <w:rPr>
+          <w:b/>
+          <w:bCs/>
+        </w:rPr>
+        <w:t>sensori</w:t>
+      </w:r>
+      <w:r>
+        <w:t xml:space="preserve">, andando a </w:t>
+      </w:r>
+      <w:r>
+        <w:rPr>
+          <w:u w:val="single"/>
+        </w:rPr>
+        <w:t>comprometterli</w:t>
+      </w:r>
+      <w:r>
+        <w:t>, siccome anch’essi non sono protetti da opportuni controlli d’accesso</w:t>
+      </w:r>
+      <w:r>
+        <w:t>.</w:t>
       </w:r>
     </w:p>
     <w:p>
@@ -4465,7 +5271,63 @@
         <w:adjustRightInd w:val="0"/>
       </w:pPr>
       <w:r>
-        <w:t xml:space="preserve">La rete dipende dai sensori. I sensori compromessi inviano una grande quantità di informazioni sulla rete, sovraccaricandola e quindi compromettendola. </w:t>
+        <w:t xml:space="preserve">La compromissione viene “sfruttata” per causare un </w:t>
+      </w:r>
+      <w:r>
+        <w:rPr>
+          <w:u w:val="single"/>
+        </w:rPr>
+        <w:t>malfunzionamento</w:t>
+      </w:r>
+      <w:r>
+        <w:t xml:space="preserve"> stesso dei </w:t>
+      </w:r>
+      <w:r>
+        <w:rPr>
+          <w:b/>
+          <w:bCs/>
+        </w:rPr>
+        <w:t>sensori</w:t>
+      </w:r>
+      <w:r>
+        <w:t>:</w:t>
+      </w:r>
+      <w:r>
+        <w:t xml:space="preserve"> </w:t>
+      </w:r>
+      <w:r>
+        <w:t xml:space="preserve">questi </w:t>
+      </w:r>
+      <w:r>
+        <w:t xml:space="preserve">inviano una grande quantità </w:t>
+      </w:r>
+      <w:r>
+        <w:t xml:space="preserve">di richieste o dati al </w:t>
+      </w:r>
+      <w:r>
+        <w:rPr>
+          <w:b/>
+          <w:bCs/>
+        </w:rPr>
+        <w:t>sistema centrale di raccolta</w:t>
+      </w:r>
+      <w:r>
+        <w:t>, sovraccari</w:t>
+      </w:r>
+      <w:r>
+        <w:t xml:space="preserve">cando la rete </w:t>
+      </w:r>
+      <w:r>
+        <w:t xml:space="preserve">e quindi </w:t>
+      </w:r>
+      <w:r>
+        <w:rPr>
+          <w:u w:val="single"/>
+        </w:rPr>
+        <w:t>compromettendola</w:t>
+      </w:r>
+      <w:r>
+        <w:t xml:space="preserve">. </w:t>
       </w:r>
     </w:p>
     <w:p>
@@ -4480,8 +5342,105 @@
         <w:adjustRightInd w:val="0"/>
       </w:pPr>
       <w:r>
-        <w:t>Arrivati a questo punto tutto il sistema è compromesso in quanto, fino a quando l’attacco non termina, l’intero sistema IoT è inutilizzabile.</w:t>
-      </w:r>
+        <w:t xml:space="preserve">Il </w:t>
+      </w:r>
+      <w:r>
+        <w:rPr>
+          <w:b/>
+          <w:bCs/>
+        </w:rPr>
+        <w:t>sistema centrale di raccolta dei dati</w:t>
+      </w:r>
+      <w:r>
+        <w:t xml:space="preserve"> </w:t>
+      </w:r>
+      <w:r>
+        <w:rPr>
+          <w:u w:val="single"/>
+        </w:rPr>
+        <w:t>dipende</w:t>
+      </w:r>
+      <w:r>
+        <w:t xml:space="preserve"> dalla rete: la mole di traffico in rete indirizzato al sistema ne impedisce il corretto funzionamento.</w:t>
+      </w:r>
+    </w:p>
+    <w:p>
+      <w:pPr>
+        <w:pStyle w:val="Paragrafoelenco"/>
+        <w:numPr>
+          <w:ilvl w:val="0"/>
+          <w:numId w:val="2"/>
+        </w:numPr>
+        <w:autoSpaceDE w:val="0"/>
+        <w:autoSpaceDN w:val="0"/>
+        <w:adjustRightInd w:val="0"/>
+      </w:pPr>
+      <w:r>
+        <w:t xml:space="preserve">Questo potrebbe impedire agli </w:t>
+      </w:r>
+      <w:r>
+        <w:rPr>
+          <w:b/>
+          <w:bCs/>
+        </w:rPr>
+        <w:t>utenti</w:t>
+      </w:r>
+      <w:r>
+        <w:t xml:space="preserve"> di accedere ai dati dei propri sensori di monitoraggio dei consumi energetici e di presenza, impedendo di fatto la funzionalità della rete.</w:t>
+      </w:r>
+    </w:p>
+    <w:p>
+      <w:pPr>
+        <w:pStyle w:val="Paragrafoelenco"/>
+        <w:numPr>
+          <w:ilvl w:val="0"/>
+          <w:numId w:val="2"/>
+        </w:numPr>
+        <w:autoSpaceDE w:val="0"/>
+        <w:autoSpaceDN w:val="0"/>
+        <w:adjustRightInd w:val="0"/>
+      </w:pPr>
+      <w:r>
+        <w:t xml:space="preserve">Arrivati a questo punto </w:t>
+      </w:r>
+      <w:r>
+        <w:rPr>
+          <w:b/>
+          <w:bCs/>
+          <w:u w:val="single"/>
+        </w:rPr>
+        <w:t>tutto il sistema è compromesso</w:t>
+      </w:r>
+      <w:r>
+        <w:t xml:space="preserve"> in quanto, fino a quando l’attacco non termina, l’intero sistema IoT è inutilizzabile</w:t>
+      </w:r>
+      <w:r>
+        <w:t>.</w:t>
+      </w:r>
+    </w:p>
+    <w:p>
+      <w:pPr>
+        <w:tabs>
+          <w:tab w:val="left" w:pos="2806"/>
+        </w:tabs>
+      </w:pPr>
+    </w:p>
+    <w:p>
+      <w:pPr>
+        <w:tabs>
+          <w:tab w:val="left" w:pos="2806"/>
+        </w:tabs>
+      </w:pPr>
+      <w:r>
+        <w:t>Analizzando questo tipo di attacco è possibile prevenire e mitigare alcuni rischi connessi. Oltre al sistema d’autenticazione alla rete domestica ampiamente discusso nello scenario 2, un’altra soluzione rilevante può essere quella di utilizzare un firewall per monitorare il traffico di rete e bloccare quello sospetto o eccessivo. L’utente inoltre potrebbe limitare il numero di connessioni simultanee ed impostare limiti di banda sulla connessione per evitare che uno o pochi utenti monopolizzino tutta la larghezza di banda.</w:t>
+      </w:r>
+    </w:p>
+    <w:p>
+      <w:pPr>
+        <w:tabs>
+          <w:tab w:val="left" w:pos="2806"/>
+        </w:tabs>
+      </w:pPr>
     </w:p>
     <w:p>
       <w:pPr>
@@ -4501,7 +5460,7 @@
 </file>
 
 <file path=word/numbering.xml><?xml version="1.0" encoding="utf-8"?>
-<w:numbering xmlns:wpc="http://schemas.microsoft.com/office/word/2010/wordprocessingCanvas" xmlns:cx="http://schemas.microsoft.com/office/drawing/2014/chartex" xmlns:cx1="http://schemas.microsoft.com/office/drawing/2015/9/8/chartex" xmlns:cx2="http://schemas.microsoft.com/office/drawing/2015/10/21/chartex" xmlns:cx3="http://schemas.microsoft.com/office/drawing/2016/5/9/chartex" xmlns:cx4="http://schemas.microsoft.com/office/drawing/2016/5/10/chartex" xmlns:cx5="http://schemas.microsoft.com/office/drawing/2016/5/11/chartex" xmlns:cx6="http://schemas.microsoft.com/office/drawing/2016/5/12/chartex" xmlns:cx7="http://schemas.microsoft.com/office/drawing/2016/5/13/chartex" xmlns:cx8="http://schemas.microsoft.com/office/drawing/2016/5/14/chartex" xmlns:mc="http://schemas.openxmlformats.org/markup-compatibility/2006" xmlns:aink="http://schemas.microsoft.com/office/drawing/2016/ink" xmlns:am3d="http://schemas.microsoft.com/office/drawing/2017/model3d" xmlns:o="urn:schemas-microsoft-com:office:office" xmlns:oel="http://schemas.microsoft.com/office/2019/extlst" xmlns:r="http://schemas.openxmlformats.org/officeDocument/2006/relationships" xmlns:m="http://schemas.openxmlformats.org/officeDocument/2006/math" xmlns:v="urn:schemas-microsoft-com:vml" xmlns:wp14="http://schemas.microsoft.com/office/word/2010/wordprocessingDrawing" xmlns:wp="http://schemas.openxmlformats.org/drawingml/2006/wordprocessingDrawing" xmlns:w10="urn:schemas-microsoft-com:office:word" xmlns:w="http://schemas.openxmlformats.org/wordprocessingml/2006/main" xmlns:w14="http://schemas.microsoft.com/office/word/2010/wordml" xmlns:w15="http://schemas.microsoft.com/office/word/2012/wordml" xmlns:w16cex="http://schemas.microsoft.com/office/word/2018/wordml/cex" xmlns:w16cid="http://schemas.microsoft.com/office/word/2016/wordml/cid" xmlns:w16="http://schemas.microsoft.com/office/word/2018/wordml" xmlns:w16sdtdh="http://schemas.microsoft.com/office/word/2020/wordml/sdtdatahash" xmlns:w16se="http://schemas.microsoft.com/office/word/2015/wordml/symex" xmlns:wpg="http://schemas.microsoft.com/office/word/2010/wordprocessingGroup" xmlns:wpi="http://schemas.microsoft.com/office/word/2010/wordprocessingInk" xmlns:wne="http://schemas.microsoft.com/office/word/2006/wordml" xmlns:wps="http://schemas.microsoft.com/office/word/2010/wordprocessingShape" mc:Ignorable="w14 w15 w16se w16cid w16 w16cex w16sdtdh wp14">
+<w:numbering xmlns:wpc="http://schemas.microsoft.com/office/word/2010/wordprocessingCanvas" xmlns:cx="http://schemas.microsoft.com/office/drawing/2014/chartex" xmlns:cx1="http://schemas.microsoft.com/office/drawing/2015/9/8/chartex" xmlns:cx2="http://schemas.microsoft.com/office/drawing/2015/10/21/chartex" xmlns:cx3="http://schemas.microsoft.com/office/drawing/2016/5/9/chartex" xmlns:cx4="http://schemas.microsoft.com/office/drawing/2016/5/10/chartex" xmlns:cx5="http://schemas.microsoft.com/office/drawing/2016/5/11/chartex" xmlns:cx6="http://schemas.microsoft.com/office/drawing/2016/5/12/chartex" xmlns:cx7="http://schemas.microsoft.com/office/drawing/2016/5/13/chartex" xmlns:cx8="http://schemas.microsoft.com/office/drawing/2016/5/14/chartex" xmlns:mc="http://schemas.openxmlformats.org/markup-compatibility/2006" xmlns:aink="http://schemas.microsoft.com/office/drawing/2016/ink" xmlns:am3d="http://schemas.microsoft.com/office/drawing/2017/model3d" xmlns:o="urn:schemas-microsoft-com:office:office" xmlns:oel="http://schemas.microsoft.com/office/2019/extlst" xmlns:r="http://schemas.openxmlformats.org/officeDocument/2006/relationships" xmlns:m="http://schemas.openxmlformats.org/officeDocument/2006/math" xmlns:v="urn:schemas-microsoft-com:vml" xmlns:wp14="http://schemas.microsoft.com/office/word/2010/wordprocessingDrawing" xmlns:wp="http://schemas.openxmlformats.org/drawingml/2006/wordprocessingDrawing" xmlns:w10="urn:schemas-microsoft-com:office:word" xmlns:w="http://schemas.openxmlformats.org/wordprocessingml/2006/main" xmlns:w14="http://schemas.microsoft.com/office/word/2010/wordml" xmlns:w15="http://schemas.microsoft.com/office/word/2012/wordml" xmlns:w16cex="http://schemas.microsoft.com/office/word/2018/wordml/cex" xmlns:w16cid="http://schemas.microsoft.com/office/word/2016/wordml/cid" xmlns:w16="http://schemas.microsoft.com/office/word/2018/wordml" xmlns:w16du="http://schemas.microsoft.com/office/word/2023/wordml/word16du" xmlns:w16sdtdh="http://schemas.microsoft.com/office/word/2020/wordml/sdtdatahash" xmlns:w16se="http://schemas.microsoft.com/office/word/2015/wordml/symex" xmlns:wpg="http://schemas.microsoft.com/office/word/2010/wordprocessingGroup" xmlns:wpi="http://schemas.microsoft.com/office/word/2010/wordprocessingInk" xmlns:wne="http://schemas.microsoft.com/office/word/2006/wordml" xmlns:wps="http://schemas.microsoft.com/office/word/2010/wordprocessingShape" mc:Ignorable="w14 w15 w16se w16cid w16 w16cex w16sdtdh wp14">
   <w:abstractNum w:abstractNumId="0" w15:restartNumberingAfterBreak="0">
     <w:nsid w:val="00000001"/>
     <w:multiLevelType w:val="hybridMultilevel"/>
@@ -4949,6 +5908,119 @@
     </w:lvl>
   </w:abstractNum>
   <w:abstractNum w:abstractNumId="5" w15:restartNumberingAfterBreak="0">
+    <w:nsid w:val="1D4234AC"/>
+    <w:multiLevelType w:val="hybridMultilevel"/>
+    <w:tmpl w:val="BE1609B8"/>
+    <w:lvl w:ilvl="0" w:tplc="04100001">
+      <w:start w:val="1"/>
+      <w:numFmt w:val="bullet"/>
+      <w:lvlText w:val=""/>
+      <w:lvlJc w:val="left"/>
+      <w:pPr>
+        <w:ind w:left="720" w:hanging="360"/>
+      </w:pPr>
+      <w:rPr>
+        <w:rFonts w:ascii="Symbol" w:hAnsi="Symbol" w:hint="default"/>
+      </w:rPr>
+    </w:lvl>
+    <w:lvl w:ilvl="1" w:tplc="04100003" w:tentative="1">
+      <w:start w:val="1"/>
+      <w:numFmt w:val="bullet"/>
+      <w:lvlText w:val="o"/>
+      <w:lvlJc w:val="left"/>
+      <w:pPr>
+        <w:ind w:left="1440" w:hanging="360"/>
+      </w:pPr>
+      <w:rPr>
+        <w:rFonts w:ascii="Courier New" w:hAnsi="Courier New" w:cs="Courier New" w:hint="default"/>
+      </w:rPr>
+    </w:lvl>
+    <w:lvl w:ilvl="2" w:tplc="04100005" w:tentative="1">
+      <w:start w:val="1"/>
+      <w:numFmt w:val="bullet"/>
+      <w:lvlText w:val=""/>
+      <w:lvlJc w:val="left"/>
+      <w:pPr>
+        <w:ind w:left="2160" w:hanging="360"/>
+      </w:pPr>
+      <w:rPr>
+        <w:rFonts w:ascii="Wingdings" w:hAnsi="Wingdings" w:hint="default"/>
+      </w:rPr>
+    </w:lvl>
+    <w:lvl w:ilvl="3" w:tplc="04100001" w:tentative="1">
+      <w:start w:val="1"/>
+      <w:numFmt w:val="bullet"/>
+      <w:lvlText w:val=""/>
+      <w:lvlJc w:val="left"/>
+      <w:pPr>
+        <w:ind w:left="2880" w:hanging="360"/>
+      </w:pPr>
+      <w:rPr>
+        <w:rFonts w:ascii="Symbol" w:hAnsi="Symbol" w:hint="default"/>
+      </w:rPr>
+    </w:lvl>
+    <w:lvl w:ilvl="4" w:tplc="04100003" w:tentative="1">
+      <w:start w:val="1"/>
+      <w:numFmt w:val="bullet"/>
+      <w:lvlText w:val="o"/>
+      <w:lvlJc w:val="left"/>
+      <w:pPr>
+        <w:ind w:left="3600" w:hanging="360"/>
+      </w:pPr>
+      <w:rPr>
+        <w:rFonts w:ascii="Courier New" w:hAnsi="Courier New" w:cs="Courier New" w:hint="default"/>
+      </w:rPr>
+    </w:lvl>
+    <w:lvl w:ilvl="5" w:tplc="04100005" w:tentative="1">
+      <w:start w:val="1"/>
+      <w:numFmt w:val="bullet"/>
+      <w:lvlText w:val=""/>
+      <w:lvlJc w:val="left"/>
+      <w:pPr>
+        <w:ind w:left="4320" w:hanging="360"/>
+      </w:pPr>
+      <w:rPr>
+        <w:rFonts w:ascii="Wingdings" w:hAnsi="Wingdings" w:hint="default"/>
+      </w:rPr>
+    </w:lvl>
+    <w:lvl w:ilvl="6" w:tplc="04100001" w:tentative="1">
+      <w:start w:val="1"/>
+      <w:numFmt w:val="bullet"/>
+      <w:lvlText w:val=""/>
+      <w:lvlJc w:val="left"/>
+      <w:pPr>
+        <w:ind w:left="5040" w:hanging="360"/>
+      </w:pPr>
+      <w:rPr>
+        <w:rFonts w:ascii="Symbol" w:hAnsi="Symbol" w:hint="default"/>
+      </w:rPr>
+    </w:lvl>
+    <w:lvl w:ilvl="7" w:tplc="04100003" w:tentative="1">
+      <w:start w:val="1"/>
+      <w:numFmt w:val="bullet"/>
+      <w:lvlText w:val="o"/>
+      <w:lvlJc w:val="left"/>
+      <w:pPr>
+        <w:ind w:left="5760" w:hanging="360"/>
+      </w:pPr>
+      <w:rPr>
+        <w:rFonts w:ascii="Courier New" w:hAnsi="Courier New" w:cs="Courier New" w:hint="default"/>
+      </w:rPr>
+    </w:lvl>
+    <w:lvl w:ilvl="8" w:tplc="04100005" w:tentative="1">
+      <w:start w:val="1"/>
+      <w:numFmt w:val="bullet"/>
+      <w:lvlText w:val=""/>
+      <w:lvlJc w:val="left"/>
+      <w:pPr>
+        <w:ind w:left="6480" w:hanging="360"/>
+      </w:pPr>
+      <w:rPr>
+        <w:rFonts w:ascii="Wingdings" w:hAnsi="Wingdings" w:hint="default"/>
+      </w:rPr>
+    </w:lvl>
+  </w:abstractNum>
+  <w:abstractNum w:abstractNumId="6" w15:restartNumberingAfterBreak="0">
     <w:nsid w:val="28881350"/>
     <w:multiLevelType w:val="hybridMultilevel"/>
     <w:tmpl w:val="35FECC46"/>
@@ -5061,7 +6133,120 @@
       </w:rPr>
     </w:lvl>
   </w:abstractNum>
-  <w:abstractNum w:abstractNumId="6" w15:restartNumberingAfterBreak="0">
+  <w:abstractNum w:abstractNumId="7" w15:restartNumberingAfterBreak="0">
+    <w:nsid w:val="2EAD690A"/>
+    <w:multiLevelType w:val="hybridMultilevel"/>
+    <w:tmpl w:val="F38A7D7A"/>
+    <w:lvl w:ilvl="0" w:tplc="04100001">
+      <w:start w:val="1"/>
+      <w:numFmt w:val="bullet"/>
+      <w:lvlText w:val=""/>
+      <w:lvlJc w:val="left"/>
+      <w:pPr>
+        <w:ind w:left="720" w:hanging="360"/>
+      </w:pPr>
+      <w:rPr>
+        <w:rFonts w:ascii="Symbol" w:hAnsi="Symbol" w:hint="default"/>
+      </w:rPr>
+    </w:lvl>
+    <w:lvl w:ilvl="1" w:tplc="04100003" w:tentative="1">
+      <w:start w:val="1"/>
+      <w:numFmt w:val="bullet"/>
+      <w:lvlText w:val="o"/>
+      <w:lvlJc w:val="left"/>
+      <w:pPr>
+        <w:ind w:left="1440" w:hanging="360"/>
+      </w:pPr>
+      <w:rPr>
+        <w:rFonts w:ascii="Courier New" w:hAnsi="Courier New" w:cs="Courier New" w:hint="default"/>
+      </w:rPr>
+    </w:lvl>
+    <w:lvl w:ilvl="2" w:tplc="04100005" w:tentative="1">
+      <w:start w:val="1"/>
+      <w:numFmt w:val="bullet"/>
+      <w:lvlText w:val=""/>
+      <w:lvlJc w:val="left"/>
+      <w:pPr>
+        <w:ind w:left="2160" w:hanging="360"/>
+      </w:pPr>
+      <w:rPr>
+        <w:rFonts w:ascii="Wingdings" w:hAnsi="Wingdings" w:hint="default"/>
+      </w:rPr>
+    </w:lvl>
+    <w:lvl w:ilvl="3" w:tplc="04100001" w:tentative="1">
+      <w:start w:val="1"/>
+      <w:numFmt w:val="bullet"/>
+      <w:lvlText w:val=""/>
+      <w:lvlJc w:val="left"/>
+      <w:pPr>
+        <w:ind w:left="2880" w:hanging="360"/>
+      </w:pPr>
+      <w:rPr>
+        <w:rFonts w:ascii="Symbol" w:hAnsi="Symbol" w:hint="default"/>
+      </w:rPr>
+    </w:lvl>
+    <w:lvl w:ilvl="4" w:tplc="04100003" w:tentative="1">
+      <w:start w:val="1"/>
+      <w:numFmt w:val="bullet"/>
+      <w:lvlText w:val="o"/>
+      <w:lvlJc w:val="left"/>
+      <w:pPr>
+        <w:ind w:left="3600" w:hanging="360"/>
+      </w:pPr>
+      <w:rPr>
+        <w:rFonts w:ascii="Courier New" w:hAnsi="Courier New" w:cs="Courier New" w:hint="default"/>
+      </w:rPr>
+    </w:lvl>
+    <w:lvl w:ilvl="5" w:tplc="04100005" w:tentative="1">
+      <w:start w:val="1"/>
+      <w:numFmt w:val="bullet"/>
+      <w:lvlText w:val=""/>
+      <w:lvlJc w:val="left"/>
+      <w:pPr>
+        <w:ind w:left="4320" w:hanging="360"/>
+      </w:pPr>
+      <w:rPr>
+        <w:rFonts w:ascii="Wingdings" w:hAnsi="Wingdings" w:hint="default"/>
+      </w:rPr>
+    </w:lvl>
+    <w:lvl w:ilvl="6" w:tplc="04100001" w:tentative="1">
+      <w:start w:val="1"/>
+      <w:numFmt w:val="bullet"/>
+      <w:lvlText w:val=""/>
+      <w:lvlJc w:val="left"/>
+      <w:pPr>
+        <w:ind w:left="5040" w:hanging="360"/>
+      </w:pPr>
+      <w:rPr>
+        <w:rFonts w:ascii="Symbol" w:hAnsi="Symbol" w:hint="default"/>
+      </w:rPr>
+    </w:lvl>
+    <w:lvl w:ilvl="7" w:tplc="04100003" w:tentative="1">
+      <w:start w:val="1"/>
+      <w:numFmt w:val="bullet"/>
+      <w:lvlText w:val="o"/>
+      <w:lvlJc w:val="left"/>
+      <w:pPr>
+        <w:ind w:left="5760" w:hanging="360"/>
+      </w:pPr>
+      <w:rPr>
+        <w:rFonts w:ascii="Courier New" w:hAnsi="Courier New" w:cs="Courier New" w:hint="default"/>
+      </w:rPr>
+    </w:lvl>
+    <w:lvl w:ilvl="8" w:tplc="04100005" w:tentative="1">
+      <w:start w:val="1"/>
+      <w:numFmt w:val="bullet"/>
+      <w:lvlText w:val=""/>
+      <w:lvlJc w:val="left"/>
+      <w:pPr>
+        <w:ind w:left="6480" w:hanging="360"/>
+      </w:pPr>
+      <w:rPr>
+        <w:rFonts w:ascii="Wingdings" w:hAnsi="Wingdings" w:hint="default"/>
+      </w:rPr>
+    </w:lvl>
+  </w:abstractNum>
+  <w:abstractNum w:abstractNumId="8" w15:restartNumberingAfterBreak="0">
     <w:nsid w:val="52541794"/>
     <w:multiLevelType w:val="hybridMultilevel"/>
     <w:tmpl w:val="7234C95A"/>
@@ -5174,7 +6359,7 @@
       </w:rPr>
     </w:lvl>
   </w:abstractNum>
-  <w:abstractNum w:abstractNumId="7" w15:restartNumberingAfterBreak="0">
+  <w:abstractNum w:abstractNumId="9" w15:restartNumberingAfterBreak="0">
     <w:nsid w:val="7C9E003D"/>
     <w:multiLevelType w:val="hybridMultilevel"/>
     <w:tmpl w:val="2B9436A8"/>
@@ -5287,7 +6472,7 @@
       </w:rPr>
     </w:lvl>
   </w:abstractNum>
-  <w:abstractNum w:abstractNumId="8" w15:restartNumberingAfterBreak="0">
+  <w:abstractNum w:abstractNumId="10" w15:restartNumberingAfterBreak="0">
     <w:nsid w:val="7E832F78"/>
     <w:multiLevelType w:val="multilevel"/>
     <w:tmpl w:val="983488D2"/>
@@ -5437,7 +6622,7 @@
     </w:lvl>
   </w:abstractNum>
   <w:num w:numId="1" w16cid:durableId="873033465">
-    <w:abstractNumId w:val="7"/>
+    <w:abstractNumId w:val="9"/>
   </w:num>
   <w:num w:numId="2" w16cid:durableId="113333038">
     <w:abstractNumId w:val="2"/>
@@ -5446,13 +6631,13 @@
     <w:abstractNumId w:val="4"/>
   </w:num>
   <w:num w:numId="4" w16cid:durableId="322776401">
-    <w:abstractNumId w:val="8"/>
+    <w:abstractNumId w:val="10"/>
   </w:num>
   <w:num w:numId="5" w16cid:durableId="1370453577">
-    <w:abstractNumId w:val="5"/>
+    <w:abstractNumId w:val="6"/>
   </w:num>
   <w:num w:numId="6" w16cid:durableId="11154410">
-    <w:abstractNumId w:val="6"/>
+    <w:abstractNumId w:val="8"/>
   </w:num>
   <w:num w:numId="7" w16cid:durableId="1738942099">
     <w:abstractNumId w:val="3"/>
@@ -5462,6 +6647,12 @@
   </w:num>
   <w:num w:numId="9" w16cid:durableId="1683050918">
     <w:abstractNumId w:val="1"/>
+  </w:num>
+  <w:num w:numId="10" w16cid:durableId="1860921915">
+    <w:abstractNumId w:val="5"/>
+  </w:num>
+  <w:num w:numId="11" w16cid:durableId="2110194171">
+    <w:abstractNumId w:val="7"/>
   </w:num>
 </w:numbering>
 </file>

</xml_diff>

<commit_message>
continuo casi threat analysis
</commit_message>
<xml_diff>
--- a/SMART HOME PROJECT.docx
+++ b/SMART HOME PROJECT.docx
@@ -125,39 +125,7 @@
           <w:rFonts w:cstheme="minorHAnsi"/>
           <w:lang w:val="en-US"/>
         </w:rPr>
-        <w:t xml:space="preserve">: </w:t>
-      </w:r>
-      <w:proofErr w:type="spellStart"/>
-      <w:r>
-        <w:rPr>
-          <w:rFonts w:cstheme="minorHAnsi"/>
-          <w:lang w:val="en-US"/>
-        </w:rPr>
-        <w:t>una</w:t>
-      </w:r>
-      <w:proofErr w:type="spellEnd"/>
-      <w:r>
-        <w:rPr>
-          <w:rFonts w:cstheme="minorHAnsi"/>
-          <w:lang w:val="en-US"/>
-        </w:rPr>
-        <w:t xml:space="preserve"> threat analysis </w:t>
-      </w:r>
-      <w:proofErr w:type="spellStart"/>
-      <w:r>
-        <w:rPr>
-          <w:rFonts w:cstheme="minorHAnsi"/>
-          <w:lang w:val="en-US"/>
-        </w:rPr>
-        <w:t>derivante</w:t>
-      </w:r>
-      <w:proofErr w:type="spellEnd"/>
-      <w:r>
-        <w:rPr>
-          <w:rFonts w:cstheme="minorHAnsi"/>
-          <w:lang w:val="en-US"/>
-        </w:rPr>
-        <w:t xml:space="preserve"> dal threat model.</w:t>
+        <w:t>: una threat analysis derivante dal threat model.</w:t>
       </w:r>
     </w:p>
     <w:p>
@@ -813,6 +781,9 @@
       <w:r>
         <w:t>.</w:t>
       </w:r>
+      <w:r>
+        <w:t xml:space="preserve"> La porta è dotata di una serratura basata su tecnologia RFID, per accedere all’abitazione gli utenti dispongono di una tessera.</w:t>
+      </w:r>
     </w:p>
     <w:p/>
     <w:p>
@@ -950,7 +921,11 @@
         <w:t xml:space="preserve">ospitare </w:t>
       </w:r>
       <w:r>
-        <w:t>il sistema centrale di raccolta dei dati</w:t>
+        <w:t xml:space="preserve">il sistema centrale di raccolta </w:t>
+      </w:r>
+      <w:r>
+        <w:lastRenderedPageBreak/>
+        <w:t>dei dati</w:t>
       </w:r>
       <w:r>
         <w:t xml:space="preserve">, quest’ultimi </w:t>
@@ -973,7 +948,6 @@
     </w:p>
     <w:p>
       <w:r>
-        <w:lastRenderedPageBreak/>
         <w:t>L’utente potrà accedere alle</w:t>
       </w:r>
       <w:r>
@@ -1391,7 +1365,6 @@
           <w:color w:val="ED7D31" w:themeColor="accent2"/>
           <w:highlight w:val="yellow"/>
         </w:rPr>
-        <w:lastRenderedPageBreak/>
         <w:t>FASE 2:</w:t>
       </w:r>
       <w:r>
@@ -1715,6 +1688,18 @@
       </w:pPr>
       <w:r>
         <w:t>SISTEMA DI NOTIFICA</w:t>
+      </w:r>
+    </w:p>
+    <w:p>
+      <w:pPr>
+        <w:pStyle w:val="Paragrafoelenco"/>
+        <w:numPr>
+          <w:ilvl w:val="0"/>
+          <w:numId w:val="5"/>
+        </w:numPr>
+      </w:pPr>
+      <w:r>
+        <w:t>TESSERA RFID</w:t>
       </w:r>
     </w:p>
     <w:p>
@@ -2371,7 +2356,6 @@
           <w:bCs/>
           <w:highlight w:val="yellow"/>
         </w:rPr>
-        <w:lastRenderedPageBreak/>
         <w:t>DIPENDENZA</w:t>
       </w:r>
       <w:r>
@@ -2772,7 +2756,6 @@
     <w:p/>
     <w:p>
       <w:r>
-        <w:lastRenderedPageBreak/>
         <w:t xml:space="preserve">Nel diagramma seguente verranno rappresentati i principali componenti del sistema e le loro relazioni con le possibili minacce: </w:t>
       </w:r>
     </w:p>
@@ -3033,18 +3016,8 @@
       <w:r>
         <w:t xml:space="preserve">. Grazie alle caratteristiche hardware e software dei sensori un malintenzionato potrebbe infiltrarsi nel firmware per modificarlo o controllarlo a distanza, in modo da alterare il comportamento, questo può anche essere eseguito con un attacco di denial of service, sovraccaricando il sensore con richieste di dati o elaborazione. </w:t>
       </w:r>
-      <w:r>
-        <w:t>Infine,</w:t>
-      </w:r>
-      <w:r>
-        <w:t xml:space="preserve"> una possibile minaccia può essere un attacco spoofing dove l’attaccante può creare un segnale falso per simulare una situazione diversa da quella effettiva per ingannare il sensore. </w:t>
-      </w:r>
-    </w:p>
-    <w:p>
-      <w:pPr>
-        <w:pStyle w:val="Paragrafoelenco"/>
-      </w:pPr>
-    </w:p>
+    </w:p>
+    <w:p/>
     <w:p>
       <w:pPr>
         <w:pStyle w:val="Paragrafoelenco"/>
@@ -3191,12 +3164,25 @@
         <w:rPr>
           <w:color w:val="000000" w:themeColor="text1"/>
         </w:rPr>
-        <w:t>.</w:t>
+        <w:t xml:space="preserve"> e le possibili contromisure per mitigare i rischi identificati.</w:t>
       </w:r>
     </w:p>
     <w:p/>
     <w:p>
       <w:r>
+        <w:t>Prima di introdurre i casi effettivi, vengono descritte le definizioni teoriche dei possibili attacchi che coinvolgono il sistema IoT descritto:</w:t>
+      </w:r>
+    </w:p>
+    <w:p/>
+    <w:p>
+      <w:pPr>
+        <w:pStyle w:val="Paragrafoelenco"/>
+        <w:numPr>
+          <w:ilvl w:val="0"/>
+          <w:numId w:val="15"/>
+        </w:numPr>
+      </w:pPr>
+      <w:r>
         <w:t>P</w:t>
       </w:r>
       <w:r>
@@ -3213,6 +3199,9 @@
       </w:r>
     </w:p>
     <w:p>
+      <w:pPr>
+        <w:ind w:left="708"/>
+      </w:pPr>
       <w:r>
         <w:t>In un attacco phishing, l'attaccante crea un falso sito web o invia un falso messaggio di posta elettronica che sembra provenire da una fonte affidabile, come una banca, un'azienda o un'organizzazione governativa. Il messaggio o il sito web invita la vittima a fornire informazioni personali o a fare clic su un link che porta ad un sito web dannoso.</w:t>
       </w:r>
@@ -3220,6 +3209,11 @@
     <w:p/>
     <w:p>
       <w:pPr>
+        <w:pStyle w:val="Paragrafoelenco"/>
+        <w:numPr>
+          <w:ilvl w:val="0"/>
+          <w:numId w:val="15"/>
+        </w:numPr>
         <w:tabs>
           <w:tab w:val="left" w:pos="2806"/>
         </w:tabs>
@@ -3245,6 +3239,7 @@
         <w:tabs>
           <w:tab w:val="left" w:pos="2806"/>
         </w:tabs>
+        <w:ind w:left="720"/>
       </w:pPr>
       <w:r>
         <w:t>In questo tipo di attacco, l'attaccante crea una rete Wi-Fi fittizia con un nome simile a quello del punto di accesso reale, in modo che la vittima si connetta alla rete Wi-Fi falsa invece di quella reale. Una volta che la vittima si è connessa alla rete Wi-Fi falsa, l'attaccante può intercettare il traffico di rete, inclusi dati sensibili come le password, i numeri di carta di credito o altre informazioni personali.</w:t>
@@ -3259,6 +3254,11 @@
     </w:p>
     <w:p>
       <w:pPr>
+        <w:pStyle w:val="Paragrafoelenco"/>
+        <w:numPr>
+          <w:ilvl w:val="0"/>
+          <w:numId w:val="15"/>
+        </w:numPr>
         <w:tabs>
           <w:tab w:val="left" w:pos="2806"/>
         </w:tabs>
@@ -3273,7 +3273,22 @@
         <w:t xml:space="preserve"> </w:t>
       </w:r>
       <w:r>
-        <w:t>tipo di attacco informatico in cui l'attaccante tenta di sovraccaricare un sistema o una rete con una quantità eccessiva di traffico, pacchetti o richieste, allo scopo di impedire agli utenti legittimi di accedere ai servizi o alle risorse disponibili.</w:t>
+        <w:t xml:space="preserve">tipo di attacco informatico in cui l'attaccante tenta di sovraccaricare un sistema o una rete con una quantità eccessiva di traffico, pacchetti o richieste, allo scopo di impedire agli utenti legittimi di accedere ai servizi o alle risorse </w:t>
+      </w:r>
+      <w:r>
+        <w:t>disponibili. L’obiettivo</w:t>
+      </w:r>
+      <w:r>
+        <w:t xml:space="preserve"> principale di un attacco DoS è quello di rendere inutilizzabile il sistema o la rete colpita, causando la disconnessione o il blocco degli utenti che cercano di accedere alle risorse. Questo tipo di attacco può </w:t>
+      </w:r>
+      <w:r>
+        <w:t>essere realizzato</w:t>
+      </w:r>
+      <w:r>
+        <w:t xml:space="preserve"> attraverso varie tecniche, come l'invio di pacchetti falsi, la generazione di traffico di rete anomalo, il saturamento delle risorse del sistema con richieste di elaborazione e altri metodi. </w:t>
+      </w:r>
+      <w:r>
+        <w:t>può essere utilizzato anche come diversivo per nascondere altri tipi di attacchi informatici più sofisticati, come quelli mirati a rubare dati sensibili o a infiltrarsi nella rete.</w:t>
       </w:r>
     </w:p>
     <w:p>
@@ -3282,18 +3297,6 @@
           <w:tab w:val="left" w:pos="2806"/>
         </w:tabs>
       </w:pPr>
-      <w:r>
-        <w:t xml:space="preserve">L'obiettivo principale di un attacco DoS è quello di rendere inutilizzabile il sistema o la rete colpita, causando la disconnessione o il blocco degli utenti che cercano di accedere alle risorse. Questo tipo di attacco può </w:t>
-      </w:r>
-      <w:r>
-        <w:t>essere realizzato</w:t>
-      </w:r>
-      <w:r>
-        <w:t xml:space="preserve"> attraverso varie tecniche, come l'invio di pacchetti falsi, la generazione di traffico di rete anomalo, il saturamento delle risorse del sistema con richieste di elaborazione e altri metodi. </w:t>
-      </w:r>
-      <w:r>
-        <w:t>può essere utilizzato anche come diversivo per nascondere altri tipi di attacchi informatici più sofisticati, come quelli mirati a rubare dati sensibili o a infiltrarsi nella rete.</w:t>
-      </w:r>
     </w:p>
     <w:p>
       <w:pPr>
@@ -3308,21 +3311,6 @@
           <w:tab w:val="left" w:pos="2806"/>
         </w:tabs>
       </w:pPr>
-      <w:r>
-        <w:t xml:space="preserve">SPOOFING </w:t>
-      </w:r>
-      <w:r>
-        <w:sym w:font="Wingdings" w:char="F0E0"/>
-      </w:r>
-      <w:r>
-        <w:t xml:space="preserve"> </w:t>
-      </w:r>
-      <w:r>
-        <w:t>è un tipo di attacco informatico in cui l'attaccante utilizza una tecnica di falsificazione dell'identità per mascherare la sua vera identità e impersonare un'altra persona, un dispositivo o una rete. In pratica, l'attaccante si finge qualcun altro per ingannare le vittime e ottenere informazioni o accesso a sistemi o dati sensibili</w:t>
-      </w:r>
-      <w:r>
-        <w:t>. In particolare, modo può essere utilizzato un DNS Spoofing modificando le informazioni di DNS per associare un nome di dominio a un indirizzo IP diverso da quello corretto, al fine di indirizzare le vittime ad un sito web falso e impossessarsi di dati come credenziali d’accesso o un IP Spoofing dove l’attaccante falsifica l’indirizzo IP di origine di un pacchetto di rete per mascherare la sua vera identità e ingannare la destinazione.</w:t>
-      </w:r>
     </w:p>
     <w:p>
       <w:pPr>
@@ -3402,52 +3390,56 @@
       </w:pPr>
     </w:p>
     <w:p>
-      <w:pPr>
-        <w:tabs>
-          <w:tab w:val="left" w:pos="2806"/>
-        </w:tabs>
-        <w:rPr>
-          <w:b/>
-          <w:bCs/>
-        </w:rPr>
-      </w:pPr>
-      <w:r>
-        <w:rPr>
-          <w:b/>
-          <w:bCs/>
-        </w:rPr>
+      <w:r>
         <w:lastRenderedPageBreak/>
-        <w:t>PHISHING</w:t>
-      </w:r>
-    </w:p>
-    <w:p>
-      <w:pPr>
-        <w:autoSpaceDE w:val="0"/>
-        <w:autoSpaceDN w:val="0"/>
-        <w:adjustRightInd w:val="0"/>
-      </w:pPr>
-      <w:r>
-        <w:t xml:space="preserve">ENTITA’ COINVOLTE: </w:t>
-      </w:r>
-      <w:r>
-        <w:t>UTENTI.</w:t>
-      </w:r>
-    </w:p>
-    <w:p>
-      <w:pPr>
-        <w:autoSpaceDE w:val="0"/>
-        <w:autoSpaceDN w:val="0"/>
-        <w:adjustRightInd w:val="0"/>
-      </w:pPr>
-    </w:p>
-    <w:p>
-      <w:pPr>
-        <w:autoSpaceDE w:val="0"/>
-        <w:autoSpaceDN w:val="0"/>
-        <w:adjustRightInd w:val="0"/>
-      </w:pPr>
-      <w:r>
-        <w:t>VULNERABILITA’: vulnerabilità di tipo umano, viene sfruttata la persona per ottenere dati sensibili compromettendo anche l’ambiente digitale.</w:t>
+        <w:t xml:space="preserve">Per facilitare l’analisi specifica al sistema, vengono definiti esempi di possibili scenari d’attacco </w:t>
+      </w:r>
+      <w:r>
+        <w:t xml:space="preserve">concreti </w:t>
+      </w:r>
+      <w:r>
+        <w:t>che compromettono differenti entità delle Smart Home.</w:t>
+      </w:r>
+    </w:p>
+    <w:p>
+      <w:pPr>
+        <w:autoSpaceDE w:val="0"/>
+        <w:autoSpaceDN w:val="0"/>
+        <w:adjustRightInd w:val="0"/>
+      </w:pPr>
+    </w:p>
+    <w:p>
+      <w:pPr>
+        <w:autoSpaceDE w:val="0"/>
+        <w:autoSpaceDN w:val="0"/>
+        <w:adjustRightInd w:val="0"/>
+      </w:pPr>
+      <w:r>
+        <w:t xml:space="preserve">CASO 1: </w:t>
+      </w:r>
+      <w:r>
+        <w:rPr>
+          <w:b/>
+          <w:bCs/>
+          <w:highlight w:val="yellow"/>
+        </w:rPr>
+        <w:t xml:space="preserve">FURTO D’IDENTITA’ CON </w:t>
+      </w:r>
+      <w:r>
+        <w:rPr>
+          <w:b/>
+          <w:bCs/>
+          <w:highlight w:val="yellow"/>
+        </w:rPr>
+        <w:t xml:space="preserve">ATTACCO </w:t>
+      </w:r>
+      <w:r>
+        <w:rPr>
+          <w:b/>
+          <w:bCs/>
+          <w:highlight w:val="yellow"/>
+        </w:rPr>
+        <w:t>PHISING</w:t>
       </w:r>
       <w:r>
         <w:t xml:space="preserve"> </w:t>
@@ -3467,515 +3459,709 @@
         <w:adjustRightInd w:val="0"/>
       </w:pPr>
       <w:r>
-        <w:t>MINACCIA: Attacco di phishing</w:t>
-      </w:r>
-    </w:p>
-    <w:p>
-      <w:pPr>
-        <w:autoSpaceDE w:val="0"/>
-        <w:autoSpaceDN w:val="0"/>
-        <w:adjustRightInd w:val="0"/>
-      </w:pPr>
-    </w:p>
-    <w:p>
-      <w:pPr>
-        <w:tabs>
-          <w:tab w:val="left" w:pos="2806"/>
-        </w:tabs>
-      </w:pPr>
-      <w:r>
-        <w:t>DESCRIZIONE: un attaccante potrebbe sfruttare la vulnerabilità umana con un attacco di phishing, come ad esempio l’indirizzamento su un sito web ingannevole inviato tramite e-mail. Lo scopo di questo attacco è sottrarre informazioni sensibili come credenziali d’autenticazione, compromettendo l’identità dell’utente.</w:t>
-      </w:r>
-    </w:p>
-    <w:p>
-      <w:pPr>
-        <w:tabs>
-          <w:tab w:val="left" w:pos="2806"/>
-        </w:tabs>
-      </w:pPr>
-    </w:p>
-    <w:p>
-      <w:pPr>
-        <w:tabs>
-          <w:tab w:val="left" w:pos="2806"/>
-        </w:tabs>
-        <w:rPr>
-          <w:b/>
-          <w:bCs/>
-        </w:rPr>
-      </w:pPr>
-      <w:r>
-        <w:rPr>
-          <w:b/>
-          <w:bCs/>
-        </w:rPr>
-        <w:t>MAN-IN-THE-MIDDLE</w:t>
-      </w:r>
-    </w:p>
-    <w:p>
-      <w:pPr>
-        <w:autoSpaceDE w:val="0"/>
-        <w:autoSpaceDN w:val="0"/>
-        <w:adjustRightInd w:val="0"/>
-      </w:pPr>
-      <w:r>
-        <w:t>ENTITA’ COINVOLTE: RETE, SENSORI</w:t>
-      </w:r>
-      <w:r>
-        <w:t xml:space="preserve"> DI RILEVAZIONI E DI CONSUMI</w:t>
+        <w:t xml:space="preserve">Studiando questo caso mostreremo come l’attaccante potrà sottrarre le </w:t>
+      </w:r>
+      <w:r>
+        <w:t>credenziali</w:t>
+      </w:r>
+      <w:r>
+        <w:t xml:space="preserve"> d’accesso al sistema centrale.</w:t>
+      </w:r>
+    </w:p>
+    <w:p>
+      <w:pPr>
+        <w:autoSpaceDE w:val="0"/>
+        <w:autoSpaceDN w:val="0"/>
+        <w:adjustRightInd w:val="0"/>
+      </w:pPr>
+    </w:p>
+    <w:p>
+      <w:pPr>
+        <w:autoSpaceDE w:val="0"/>
+        <w:autoSpaceDN w:val="0"/>
+        <w:adjustRightInd w:val="0"/>
+      </w:pPr>
+      <w:r>
+        <w:t>Ricordiamo come il sistema è formato:</w:t>
+      </w:r>
+    </w:p>
+    <w:p>
+      <w:pPr>
+        <w:autoSpaceDE w:val="0"/>
+        <w:autoSpaceDN w:val="0"/>
+        <w:adjustRightInd w:val="0"/>
+      </w:pPr>
+      <w:r>
+        <w:t>L’accesso al sistema centrale è consentito solo dopo aver inserito le credenziali sul sistema d’autenticazione. Ogni utente è responsabile del salvataggio dei propri dati sensibili.</w:t>
+      </w:r>
+    </w:p>
+    <w:p>
+      <w:pPr>
+        <w:autoSpaceDE w:val="0"/>
+        <w:autoSpaceDN w:val="0"/>
+        <w:adjustRightInd w:val="0"/>
+      </w:pPr>
+    </w:p>
+    <w:p>
+      <w:pPr>
+        <w:autoSpaceDE w:val="0"/>
+        <w:autoSpaceDN w:val="0"/>
+        <w:adjustRightInd w:val="0"/>
+      </w:pPr>
+      <w:r>
+        <w:t>Quindi:</w:t>
+      </w:r>
+    </w:p>
+    <w:p>
+      <w:pPr>
+        <w:pStyle w:val="Paragrafoelenco"/>
+        <w:numPr>
+          <w:ilvl w:val="0"/>
+          <w:numId w:val="12"/>
+        </w:numPr>
+        <w:autoSpaceDE w:val="0"/>
+        <w:autoSpaceDN w:val="0"/>
+        <w:adjustRightInd w:val="0"/>
+      </w:pPr>
+      <w:r>
+        <w:t>Le credenziali d’accesso possono essere salvate su un dispositivo digitale come pc o smartphone.</w:t>
+      </w:r>
+    </w:p>
+    <w:p>
+      <w:pPr>
+        <w:pStyle w:val="Paragrafoelenco"/>
+        <w:numPr>
+          <w:ilvl w:val="0"/>
+          <w:numId w:val="12"/>
+        </w:numPr>
+        <w:autoSpaceDE w:val="0"/>
+        <w:autoSpaceDN w:val="0"/>
+        <w:adjustRightInd w:val="0"/>
+      </w:pPr>
+      <w:r>
+        <w:t xml:space="preserve">La password può essere compromessa in quanto rubata tramite un attacco di </w:t>
+      </w:r>
+      <w:r>
+        <w:t>phishing</w:t>
+      </w:r>
+      <w:r>
+        <w:t xml:space="preserve">, sfruttando la </w:t>
+      </w:r>
+      <w:r>
+        <w:t>vulnerabilità</w:t>
+      </w:r>
+      <w:r>
+        <w:t xml:space="preserve"> umana, l’utente può essere </w:t>
+      </w:r>
+      <w:r>
+        <w:t>indirizzato, attraverso</w:t>
+      </w:r>
+      <w:r>
+        <w:t xml:space="preserve"> una e-mail, ad un sito </w:t>
+      </w:r>
+      <w:r>
+        <w:t>dannoso</w:t>
+      </w:r>
+      <w:r>
+        <w:t xml:space="preserve"> creato dall’attaccante stesso, questo </w:t>
+      </w:r>
+      <w:r>
+        <w:t>può</w:t>
+      </w:r>
+      <w:r>
+        <w:t xml:space="preserve"> </w:t>
+      </w:r>
+      <w:r>
+        <w:t>essere</w:t>
+      </w:r>
+      <w:r>
+        <w:t xml:space="preserve"> una replica del sistema d’autenticazione che mira a sottrarre i dati sensibili inseriti dall’utente.</w:t>
+      </w:r>
+    </w:p>
+    <w:p>
+      <w:pPr>
+        <w:pStyle w:val="Paragrafoelenco"/>
+        <w:numPr>
+          <w:ilvl w:val="0"/>
+          <w:numId w:val="12"/>
+        </w:numPr>
+        <w:autoSpaceDE w:val="0"/>
+        <w:autoSpaceDN w:val="0"/>
+        <w:adjustRightInd w:val="0"/>
+      </w:pPr>
+      <w:r>
+        <w:t>Il sistema d’autenticazione può essere compromesso, in quanto l’attaccante conosce la password appena rubata, ed il sistema d’autenticazione stesso non è difeso da controlli di sicurezza avanzati.</w:t>
+      </w:r>
+    </w:p>
+    <w:p>
+      <w:pPr>
+        <w:pStyle w:val="Paragrafoelenco"/>
+        <w:numPr>
+          <w:ilvl w:val="0"/>
+          <w:numId w:val="12"/>
+        </w:numPr>
+        <w:autoSpaceDE w:val="0"/>
+        <w:autoSpaceDN w:val="0"/>
+        <w:adjustRightInd w:val="0"/>
+      </w:pPr>
+      <w:r>
+        <w:t xml:space="preserve">L’attaccante ha quindi accesso al server, e sfruttando la natura digitale, può controllare l’intero sistema. </w:t>
+      </w:r>
+    </w:p>
+    <w:p>
+      <w:pPr>
+        <w:pStyle w:val="Paragrafoelenco"/>
+        <w:numPr>
+          <w:ilvl w:val="0"/>
+          <w:numId w:val="12"/>
+        </w:numPr>
+        <w:autoSpaceDE w:val="0"/>
+        <w:autoSpaceDN w:val="0"/>
+        <w:adjustRightInd w:val="0"/>
+      </w:pPr>
+      <w:r>
+        <w:t>Avendo accesso al sistema, la confidenzialità delle informazioni può essere compromessa, con la possibilità di monitorare i consumi e le attività degli utenti.</w:t>
+      </w:r>
+    </w:p>
+    <w:p>
+      <w:pPr>
+        <w:autoSpaceDE w:val="0"/>
+        <w:autoSpaceDN w:val="0"/>
+        <w:adjustRightInd w:val="0"/>
+      </w:pPr>
+    </w:p>
+    <w:p>
+      <w:pPr>
+        <w:autoSpaceDE w:val="0"/>
+        <w:autoSpaceDN w:val="0"/>
+        <w:adjustRightInd w:val="0"/>
+      </w:pPr>
+      <w:r>
+        <w:t xml:space="preserve">Questo tipo di attacco può essere mitigato educando gli utenti a </w:t>
+      </w:r>
+      <w:r>
+        <w:t>riconoscere</w:t>
+      </w:r>
+      <w:r>
+        <w:t xml:space="preserve"> tentativi di </w:t>
+      </w:r>
+      <w:r>
+        <w:t>phishing</w:t>
+      </w:r>
+      <w:r>
+        <w:t xml:space="preserve"> e inserendo opportuni controlli al sistema d’autenticazione, come ad esempio auth a due fattori, </w:t>
+      </w:r>
+      <w:r>
+        <w:t>inoltre</w:t>
+      </w:r>
+      <w:r>
+        <w:t xml:space="preserve"> </w:t>
+      </w:r>
+      <w:r>
+        <w:t>può</w:t>
+      </w:r>
+      <w:r>
+        <w:t xml:space="preserve"> essere aggiunta una misura di sicurezza avanzata al sistema centrale, con controlli di monitoraggio dei device che eseguono l’accesso, come ad esempio indirizzo IP, e informazioni generali sul dispositivo.</w:t>
+      </w:r>
+    </w:p>
+    <w:p>
+      <w:pPr>
+        <w:autoSpaceDE w:val="0"/>
+        <w:autoSpaceDN w:val="0"/>
+        <w:adjustRightInd w:val="0"/>
+      </w:pPr>
+    </w:p>
+    <w:p>
+      <w:pPr>
+        <w:autoSpaceDE w:val="0"/>
+        <w:autoSpaceDN w:val="0"/>
+        <w:adjustRightInd w:val="0"/>
+      </w:pPr>
+    </w:p>
+    <w:p>
+      <w:pPr>
+        <w:autoSpaceDE w:val="0"/>
+        <w:autoSpaceDN w:val="0"/>
+        <w:adjustRightInd w:val="0"/>
+        <w:rPr>
+          <w:rFonts w:ascii="AppleSystemUIFont" w:hAnsi="AppleSystemUIFont" w:cs="AppleSystemUIFont"/>
+          <w:sz w:val="26"/>
+          <w:szCs w:val="26"/>
+        </w:rPr>
+      </w:pPr>
+      <w:r>
+        <w:rPr>
+          <w:rFonts w:ascii="AppleSystemUIFont" w:hAnsi="AppleSystemUIFont" w:cs="AppleSystemUIFont"/>
+          <w:sz w:val="26"/>
+          <w:szCs w:val="26"/>
+        </w:rPr>
+        <w:t xml:space="preserve">CASO 1.1: </w:t>
+      </w:r>
+      <w:r>
+        <w:rPr>
+          <w:b/>
+          <w:bCs/>
+          <w:highlight w:val="yellow"/>
+        </w:rPr>
+        <w:t>FURTO D’IDENTITA’ CON ATTACCO A FORZA BRUTA</w:t>
+      </w:r>
+      <w:r>
+        <w:rPr>
+          <w:rFonts w:ascii="AppleSystemUIFont" w:hAnsi="AppleSystemUIFont" w:cs="AppleSystemUIFont"/>
+          <w:sz w:val="26"/>
+          <w:szCs w:val="26"/>
+        </w:rPr>
+        <w:t xml:space="preserve"> </w:t>
+      </w:r>
+    </w:p>
+    <w:p>
+      <w:pPr>
+        <w:autoSpaceDE w:val="0"/>
+        <w:autoSpaceDN w:val="0"/>
+        <w:adjustRightInd w:val="0"/>
+        <w:rPr>
+          <w:rFonts w:ascii="AppleSystemUIFont" w:hAnsi="AppleSystemUIFont" w:cs="AppleSystemUIFont"/>
+          <w:sz w:val="26"/>
+          <w:szCs w:val="26"/>
+        </w:rPr>
+      </w:pPr>
+    </w:p>
+    <w:p>
+      <w:pPr>
+        <w:autoSpaceDE w:val="0"/>
+        <w:autoSpaceDN w:val="0"/>
+        <w:adjustRightInd w:val="0"/>
+      </w:pPr>
+      <w:r>
+        <w:t xml:space="preserve">Studiando questo caso mostreremo come l’attaccante potrà sottrarre le </w:t>
+      </w:r>
+      <w:r>
+        <w:t>credenziali</w:t>
+      </w:r>
+      <w:r>
+        <w:t xml:space="preserve"> d’accesso al sistema centrale utilizzando un altro tipo d’attacco.</w:t>
+      </w:r>
+    </w:p>
+    <w:p>
+      <w:pPr>
+        <w:autoSpaceDE w:val="0"/>
+        <w:autoSpaceDN w:val="0"/>
+        <w:adjustRightInd w:val="0"/>
+        <w:rPr>
+          <w:rFonts w:ascii="AppleSystemUIFont" w:hAnsi="AppleSystemUIFont" w:cs="AppleSystemUIFont"/>
+          <w:sz w:val="26"/>
+          <w:szCs w:val="26"/>
+        </w:rPr>
+      </w:pPr>
+    </w:p>
+    <w:p>
+      <w:pPr>
+        <w:autoSpaceDE w:val="0"/>
+        <w:autoSpaceDN w:val="0"/>
+        <w:adjustRightInd w:val="0"/>
+      </w:pPr>
+      <w:r>
+        <w:t>Ricordiamo come il sistema è formato:</w:t>
+      </w:r>
+    </w:p>
+    <w:p>
+      <w:pPr>
+        <w:autoSpaceDE w:val="0"/>
+        <w:autoSpaceDN w:val="0"/>
+        <w:adjustRightInd w:val="0"/>
+      </w:pPr>
+      <w:r>
+        <w:t xml:space="preserve">L’accesso al sistema centrale è consentito solo dopo aver inserito le credenziali sul sistema d’autenticazione, in questo scenario d’attacco la premessa è che l’attacco di </w:t>
+      </w:r>
+      <w:r>
+        <w:t>phishing</w:t>
+      </w:r>
+      <w:r>
+        <w:t xml:space="preserve"> non sia andato a buon fine, e quindi l’attaccante non conosce la password.</w:t>
+      </w:r>
+    </w:p>
+    <w:p>
+      <w:pPr>
+        <w:autoSpaceDE w:val="0"/>
+        <w:autoSpaceDN w:val="0"/>
+        <w:adjustRightInd w:val="0"/>
+      </w:pPr>
+    </w:p>
+    <w:p>
+      <w:pPr>
+        <w:autoSpaceDE w:val="0"/>
+        <w:autoSpaceDN w:val="0"/>
+        <w:adjustRightInd w:val="0"/>
+      </w:pPr>
+      <w:r>
+        <w:t>Quindi:</w:t>
+      </w:r>
+    </w:p>
+    <w:p>
+      <w:pPr>
+        <w:pStyle w:val="Paragrafoelenco"/>
+        <w:numPr>
+          <w:ilvl w:val="0"/>
+          <w:numId w:val="13"/>
+        </w:numPr>
+        <w:autoSpaceDE w:val="0"/>
+        <w:autoSpaceDN w:val="0"/>
+        <w:adjustRightInd w:val="0"/>
+      </w:pPr>
+      <w:r>
+        <w:t>L’attaccante potrebbe tentare di forzare l’accesso all’interfaccia d’autenticazione mediante un attacco di forza bruta, ovvero provando una serie di password diverse fino a trovare quella giusta.</w:t>
+      </w:r>
+    </w:p>
+    <w:p>
+      <w:pPr>
+        <w:pStyle w:val="Paragrafoelenco"/>
+        <w:numPr>
+          <w:ilvl w:val="0"/>
+          <w:numId w:val="13"/>
+        </w:numPr>
+        <w:autoSpaceDE w:val="0"/>
+        <w:autoSpaceDN w:val="0"/>
+        <w:adjustRightInd w:val="0"/>
+      </w:pPr>
+      <w:r>
+        <w:t>Il sistema d’autenticazione può essere compromesso, in quanto l’attaccante conosce la password appena generata, ed il sistema d’autenticazione stesso non è difeso da controlli di sicurezza avanzati.</w:t>
+      </w:r>
+    </w:p>
+    <w:p>
+      <w:pPr>
+        <w:pStyle w:val="Paragrafoelenco"/>
+        <w:numPr>
+          <w:ilvl w:val="0"/>
+          <w:numId w:val="13"/>
+        </w:numPr>
+        <w:autoSpaceDE w:val="0"/>
+        <w:autoSpaceDN w:val="0"/>
+        <w:adjustRightInd w:val="0"/>
+      </w:pPr>
+      <w:r>
+        <w:t>L’attaccante ha quindi accesso al server, e sfruttando la natura digitale, può controllare l’intero sistema.</w:t>
+      </w:r>
+    </w:p>
+    <w:p>
+      <w:pPr>
+        <w:autoSpaceDE w:val="0"/>
+        <w:autoSpaceDN w:val="0"/>
+        <w:adjustRightInd w:val="0"/>
+      </w:pPr>
+    </w:p>
+    <w:p>
+      <w:pPr>
+        <w:autoSpaceDE w:val="0"/>
+        <w:autoSpaceDN w:val="0"/>
+        <w:adjustRightInd w:val="0"/>
+      </w:pPr>
+    </w:p>
+    <w:p>
+      <w:pPr>
+        <w:autoSpaceDE w:val="0"/>
+        <w:autoSpaceDN w:val="0"/>
+        <w:adjustRightInd w:val="0"/>
+      </w:pPr>
+    </w:p>
+    <w:p>
+      <w:pPr>
+        <w:autoSpaceDE w:val="0"/>
+        <w:autoSpaceDN w:val="0"/>
+        <w:adjustRightInd w:val="0"/>
+      </w:pPr>
+    </w:p>
+    <w:p>
+      <w:pPr>
+        <w:autoSpaceDE w:val="0"/>
+        <w:autoSpaceDN w:val="0"/>
+        <w:adjustRightInd w:val="0"/>
+      </w:pPr>
+      <w:r>
+        <w:t xml:space="preserve">Questo tipo di attacco può essere mitigato innanzitutto a livello umano: l’utente dovrà utilizzare delle password complesse. </w:t>
+      </w:r>
+    </w:p>
+    <w:p>
+      <w:pPr>
+        <w:autoSpaceDE w:val="0"/>
+        <w:autoSpaceDN w:val="0"/>
+        <w:adjustRightInd w:val="0"/>
+      </w:pPr>
+      <w:r>
+        <w:t>Inoltre,</w:t>
+      </w:r>
+      <w:r>
+        <w:t xml:space="preserve"> il sistema d’autenticazione deve implementare opportuni controlli opportuni controlli al sistema d’autenticazione, come ad esempio un sistema di blocco automatico dopo un certo numero di tentativi ed un sistema di notifica periodica di cambio della password.</w:t>
+      </w:r>
+    </w:p>
+    <w:p>
+      <w:pPr>
+        <w:autoSpaceDE w:val="0"/>
+        <w:autoSpaceDN w:val="0"/>
+        <w:adjustRightInd w:val="0"/>
+      </w:pPr>
+    </w:p>
+    <w:p>
+      <w:pPr>
+        <w:autoSpaceDE w:val="0"/>
+        <w:autoSpaceDN w:val="0"/>
+        <w:adjustRightInd w:val="0"/>
+      </w:pPr>
+    </w:p>
+    <w:p>
+      <w:pPr>
+        <w:autoSpaceDE w:val="0"/>
+        <w:autoSpaceDN w:val="0"/>
+        <w:adjustRightInd w:val="0"/>
+      </w:pPr>
+      <w:r>
+        <w:rPr>
+          <w:b/>
+          <w:bCs/>
+        </w:rPr>
+        <w:t xml:space="preserve">CASO </w:t>
+      </w:r>
+      <w:r>
+        <w:rPr>
+          <w:b/>
+          <w:bCs/>
+        </w:rPr>
+        <w:t>2</w:t>
+      </w:r>
+      <w:r>
+        <w:t xml:space="preserve">: </w:t>
+      </w:r>
+      <w:r>
+        <w:rPr>
+          <w:b/>
+          <w:bCs/>
+          <w:highlight w:val="yellow"/>
+        </w:rPr>
+        <w:t>ACCESSO NON AUTORIZZATO ALL’ABITAZIONE</w:t>
+      </w:r>
+      <w:r>
+        <w:t>.</w:t>
+      </w:r>
+    </w:p>
+    <w:p>
+      <w:pPr>
+        <w:autoSpaceDE w:val="0"/>
+        <w:autoSpaceDN w:val="0"/>
+        <w:adjustRightInd w:val="0"/>
+      </w:pPr>
+    </w:p>
+    <w:p>
+      <w:pPr>
+        <w:autoSpaceDE w:val="0"/>
+        <w:autoSpaceDN w:val="0"/>
+        <w:adjustRightInd w:val="0"/>
+      </w:pPr>
+      <w:r>
+        <w:t xml:space="preserve">Studiando questo caso </w:t>
+      </w:r>
+      <w:r>
+        <w:rPr>
+          <w:b/>
+          <w:bCs/>
+          <w:u w:val="single"/>
+        </w:rPr>
+        <w:t>mostreremo come l’attaccante potrà accedere fisicamente a una delle due abitazioni</w:t>
+      </w:r>
+      <w:r>
+        <w:t>, mostrando i passaggi dell’attacco riuscito:</w:t>
+      </w:r>
+    </w:p>
+    <w:p>
+      <w:pPr>
+        <w:autoSpaceDE w:val="0"/>
+        <w:autoSpaceDN w:val="0"/>
+        <w:adjustRightInd w:val="0"/>
+      </w:pPr>
+    </w:p>
+    <w:p>
+      <w:pPr>
+        <w:autoSpaceDE w:val="0"/>
+        <w:autoSpaceDN w:val="0"/>
+        <w:adjustRightInd w:val="0"/>
+      </w:pPr>
+      <w:r>
+        <w:t xml:space="preserve">Ricordiamo come il </w:t>
+      </w:r>
+      <w:r>
+        <w:rPr>
+          <w:b/>
+          <w:bCs/>
+        </w:rPr>
+        <w:t>sistema</w:t>
+      </w:r>
+      <w:r>
+        <w:t xml:space="preserve"> è formato:</w:t>
+      </w:r>
+    </w:p>
+    <w:p>
+      <w:pPr>
+        <w:autoSpaceDE w:val="0"/>
+        <w:autoSpaceDN w:val="0"/>
+        <w:adjustRightInd w:val="0"/>
+      </w:pPr>
+      <w:r>
+        <w:t>L’abitazione è protetta da una porta con serratura dotata di tecnologia RFID</w:t>
+      </w:r>
+      <w:r>
+        <w:t xml:space="preserve">. Si suppone che </w:t>
+      </w:r>
+      <w:r>
+        <w:rPr>
+          <w:rFonts w:cstheme="minorHAnsi"/>
+        </w:rPr>
+        <w:t>l</w:t>
+      </w:r>
+      <w:r>
+        <w:rPr>
+          <w:rFonts w:cstheme="minorHAnsi"/>
+        </w:rPr>
+        <w:t>e carte RFID per leggere la porta possono essere lette e clonate a una distanza moderat</w:t>
+      </w:r>
+      <w:r>
+        <w:rPr>
+          <w:rFonts w:cstheme="minorHAnsi"/>
+        </w:rPr>
+        <w:t>a</w:t>
+      </w:r>
+      <w:r>
+        <w:t>. I</w:t>
+      </w:r>
+      <w:r>
+        <w:t xml:space="preserve">noltre la porta stessa è monitorata da sensore di rilevamento apertura, infine all’interno dell’abitazione in ogni stanza è presente un sensore di rilevamento </w:t>
+      </w:r>
+      <w:r>
+        <w:t>delle presenze</w:t>
+      </w:r>
+      <w:r>
+        <w:t>, questi possono essere controllati attraverso il sistema di monitoraggio dopo aver inserito la password nel sistema d’accesso.</w:t>
+      </w:r>
+    </w:p>
+    <w:p>
+      <w:pPr>
+        <w:autoSpaceDE w:val="0"/>
+        <w:autoSpaceDN w:val="0"/>
+        <w:adjustRightInd w:val="0"/>
+      </w:pPr>
+    </w:p>
+    <w:p>
+      <w:pPr>
+        <w:autoSpaceDE w:val="0"/>
+        <w:autoSpaceDN w:val="0"/>
+        <w:adjustRightInd w:val="0"/>
+      </w:pPr>
+      <w:r>
+        <w:t xml:space="preserve">Quindi: </w:t>
+      </w:r>
+    </w:p>
+    <w:p>
+      <w:pPr>
+        <w:pStyle w:val="Paragrafoelenco"/>
+        <w:numPr>
+          <w:ilvl w:val="0"/>
+          <w:numId w:val="14"/>
+        </w:numPr>
+        <w:autoSpaceDE w:val="0"/>
+        <w:autoSpaceDN w:val="0"/>
+        <w:adjustRightInd w:val="0"/>
+      </w:pPr>
+      <w:r>
+        <w:t xml:space="preserve">La </w:t>
+      </w:r>
+      <w:r>
+        <w:rPr>
+          <w:b/>
+          <w:bCs/>
+        </w:rPr>
+        <w:t>tessera RFID</w:t>
+      </w:r>
+      <w:r>
+        <w:t xml:space="preserve"> che protegge la serratura della porta può essere duplicata, </w:t>
+      </w:r>
+      <w:r>
+        <w:t xml:space="preserve">quindi </w:t>
+      </w:r>
+      <w:r>
+        <w:rPr>
+          <w:u w:val="single"/>
+        </w:rPr>
+        <w:t>compromessa</w:t>
       </w:r>
       <w:r>
         <w:t xml:space="preserve">, </w:t>
       </w:r>
       <w:r>
-        <w:t>SISTEMA CENTRALE DI RACCOLTA DATI</w:t>
-      </w:r>
-    </w:p>
-    <w:p>
-      <w:pPr>
-        <w:autoSpaceDE w:val="0"/>
-        <w:autoSpaceDN w:val="0"/>
-        <w:adjustRightInd w:val="0"/>
-      </w:pPr>
-    </w:p>
-    <w:p>
-      <w:pPr>
-        <w:autoSpaceDE w:val="0"/>
-        <w:autoSpaceDN w:val="0"/>
-        <w:adjustRightInd w:val="0"/>
-      </w:pPr>
-      <w:r>
-        <w:t xml:space="preserve">VULNERABILITA’: </w:t>
-      </w:r>
-      <w:r>
-        <w:t>Rete</w:t>
-      </w:r>
-      <w:r>
-        <w:t>, Accesso fisico</w:t>
-      </w:r>
-    </w:p>
-    <w:p>
-      <w:pPr>
-        <w:autoSpaceDE w:val="0"/>
-        <w:autoSpaceDN w:val="0"/>
-        <w:adjustRightInd w:val="0"/>
-      </w:pPr>
-    </w:p>
-    <w:p>
-      <w:pPr>
-        <w:autoSpaceDE w:val="0"/>
-        <w:autoSpaceDN w:val="0"/>
-        <w:adjustRightInd w:val="0"/>
-      </w:pPr>
-      <w:r>
-        <w:t>MINACCIA: Attacco Man-In-The-Middle</w:t>
-      </w:r>
-    </w:p>
-    <w:p>
-      <w:pPr>
-        <w:autoSpaceDE w:val="0"/>
-        <w:autoSpaceDN w:val="0"/>
-        <w:adjustRightInd w:val="0"/>
-      </w:pPr>
-    </w:p>
-    <w:p>
-      <w:pPr>
-        <w:autoSpaceDE w:val="0"/>
-        <w:autoSpaceDN w:val="0"/>
-        <w:adjustRightInd w:val="0"/>
-      </w:pPr>
-      <w:r>
-        <w:t>DESCRIZIONE: L’attaccante può intercettare il traffico tra il sensore e la smart home sfruttando la rete tramite appositi software oppure attraverso l’accesso fisico al router della smart home (nel caso in cui password sia conosciuta</w:t>
-      </w:r>
-      <w:r>
-        <w:t xml:space="preserve"> grazie ad un</w:t>
-      </w:r>
-      <w:r>
-        <w:t xml:space="preserve"> attacco precedente oppure il router</w:t>
-      </w:r>
-      <w:r>
-        <w:t xml:space="preserve"> non richiede alcuna autenticazione</w:t>
-      </w:r>
-      <w:r>
-        <w:t>).</w:t>
-      </w:r>
-    </w:p>
-    <w:p>
-      <w:pPr>
-        <w:autoSpaceDE w:val="0"/>
-        <w:autoSpaceDN w:val="0"/>
-        <w:adjustRightInd w:val="0"/>
-      </w:pPr>
-      <w:r>
-        <w:t xml:space="preserve">L’attaccante può quindi intercettare i dati trasmessi dal sensore o inviare dati falsificati </w:t>
-      </w:r>
-      <w:r>
-        <w:t>con valori dei consumi alterati</w:t>
-      </w:r>
-      <w:r>
-        <w:t>, compromettendo l’integrità delle informazioni.</w:t>
-      </w:r>
-    </w:p>
-    <w:p>
-      <w:pPr>
-        <w:tabs>
-          <w:tab w:val="left" w:pos="2806"/>
-        </w:tabs>
-      </w:pPr>
-      <w:r>
-        <w:t>Questo attacco può essere effettuato anche sui sensori di rilevamento delle presenze, cancellando gli avvisi di rilevazione de</w:t>
-      </w:r>
-      <w:r>
-        <w:t xml:space="preserve">i movimenti </w:t>
-      </w:r>
-      <w:r>
-        <w:t>in un certo momento all’interno dell’abitazione, in modo che</w:t>
-      </w:r>
-      <w:r>
-        <w:t>,</w:t>
-      </w:r>
-      <w:r>
-        <w:t xml:space="preserve"> successivamente</w:t>
-      </w:r>
-      <w:r>
-        <w:t>,</w:t>
-      </w:r>
-      <w:r>
-        <w:t xml:space="preserve"> l’attaccante avrà modo di accedere fisicamente all’abitazione.</w:t>
-      </w:r>
-    </w:p>
-    <w:p>
-      <w:pPr>
-        <w:tabs>
-          <w:tab w:val="left" w:pos="2806"/>
-        </w:tabs>
-      </w:pPr>
-    </w:p>
-    <w:p>
-      <w:pPr>
-        <w:tabs>
-          <w:tab w:val="left" w:pos="2806"/>
-        </w:tabs>
-        <w:rPr>
-          <w:b/>
-          <w:bCs/>
-        </w:rPr>
-      </w:pPr>
-      <w:r>
-        <w:rPr>
-          <w:b/>
-          <w:bCs/>
-        </w:rPr>
-        <w:t>(D)DoS</w:t>
-      </w:r>
-    </w:p>
-    <w:p>
-      <w:pPr>
-        <w:autoSpaceDE w:val="0"/>
-        <w:autoSpaceDN w:val="0"/>
-        <w:adjustRightInd w:val="0"/>
-      </w:pPr>
-      <w:r>
-        <w:t>ENTITA’ COINVOLTE: SENSORI, RETE</w:t>
-      </w:r>
-    </w:p>
-    <w:p>
-      <w:pPr>
-        <w:autoSpaceDE w:val="0"/>
-        <w:autoSpaceDN w:val="0"/>
-        <w:adjustRightInd w:val="0"/>
-      </w:pPr>
-    </w:p>
-    <w:p>
-      <w:pPr>
-        <w:autoSpaceDE w:val="0"/>
-        <w:autoSpaceDN w:val="0"/>
-        <w:adjustRightInd w:val="0"/>
-      </w:pPr>
-      <w:r>
-        <w:t>MINACCIA: Attacco Do</w:t>
-      </w:r>
-      <w:r>
-        <w:t>S</w:t>
-      </w:r>
-      <w:r>
-        <w:t xml:space="preserve"> (Denial Of Service)</w:t>
-      </w:r>
-    </w:p>
-    <w:p>
-      <w:pPr>
-        <w:autoSpaceDE w:val="0"/>
-        <w:autoSpaceDN w:val="0"/>
-        <w:adjustRightInd w:val="0"/>
-      </w:pPr>
-    </w:p>
-    <w:p>
-      <w:pPr>
-        <w:autoSpaceDE w:val="0"/>
-        <w:autoSpaceDN w:val="0"/>
-        <w:adjustRightInd w:val="0"/>
-      </w:pPr>
-      <w:r>
-        <w:t>VULNERABILITA’: mancanza di controlli d</w:t>
-      </w:r>
-      <w:r>
-        <w:t xml:space="preserve">i </w:t>
-      </w:r>
-      <w:r>
-        <w:t xml:space="preserve">accesso: </w:t>
-      </w:r>
-      <w:r>
-        <w:t>l</w:t>
-      </w:r>
-      <w:r>
-        <w:t>'assenza di controlli di accesso adeguati può consentire ad un attaccante di accedere ai dispositivi della smart home. Questo può permettere all'attaccante di installare software dannoso sui dispositivi e di utilizzarli per attaccare la rete.</w:t>
-      </w:r>
-      <w:r>
-        <w:t xml:space="preserve"> </w:t>
-      </w:r>
-      <w:r>
-        <w:br/>
-        <w:t>P</w:t>
-      </w:r>
-      <w:r>
-        <w:t>rotocolli d’autenticazioni deboli: La mancanza di autenticazione forte può rendere i dispositivi smart home vulnerabili ad attacchi DoS. Senza autenticazione adeguata, un attaccante può facilmente impersonare un dispositivo e inviare pacchetti di dati dannosi.</w:t>
-      </w:r>
-    </w:p>
-    <w:p>
-      <w:pPr>
-        <w:autoSpaceDE w:val="0"/>
-        <w:autoSpaceDN w:val="0"/>
-        <w:adjustRightInd w:val="0"/>
-      </w:pPr>
-    </w:p>
-    <w:p>
-      <w:pPr>
-        <w:tabs>
-          <w:tab w:val="left" w:pos="2806"/>
-        </w:tabs>
-      </w:pPr>
-      <w:r>
-        <w:t>DESCRIZIONE: Questo tipo di attacco è ampiamente utilizzato nei sistemi IoT: L’attaccante</w:t>
-      </w:r>
-      <w:r>
-        <w:t xml:space="preserve"> dopo aver eseguito l’accesso ad uno dei dispositivi connessi alla rete della smart home, può effettuare questo attacco tramite la saturazione della rete: </w:t>
-      </w:r>
-      <w:r>
-        <w:t>l</w:t>
-      </w:r>
-      <w:r>
-        <w:t>’attaccante invia una grande quantità di dati alla rete, sovraccaricandola ed impedendo ai sensori di rilevare correttamente i dati.</w:t>
-      </w:r>
-    </w:p>
-    <w:p>
-      <w:pPr>
-        <w:tabs>
-          <w:tab w:val="left" w:pos="2806"/>
-        </w:tabs>
-      </w:pPr>
-    </w:p>
-    <w:p>
-      <w:pPr>
-        <w:tabs>
-          <w:tab w:val="left" w:pos="2806"/>
-        </w:tabs>
-      </w:pPr>
-    </w:p>
-    <w:p>
-      <w:pPr>
-        <w:tabs>
-          <w:tab w:val="left" w:pos="2806"/>
-        </w:tabs>
-      </w:pPr>
-    </w:p>
-    <w:p>
-      <w:pPr>
-        <w:tabs>
-          <w:tab w:val="left" w:pos="2806"/>
-        </w:tabs>
-      </w:pPr>
-    </w:p>
-    <w:p>
-      <w:pPr>
-        <w:tabs>
-          <w:tab w:val="left" w:pos="2806"/>
-        </w:tabs>
-      </w:pPr>
-    </w:p>
-    <w:p>
-      <w:pPr>
-        <w:tabs>
-          <w:tab w:val="left" w:pos="2806"/>
-        </w:tabs>
-      </w:pPr>
-    </w:p>
-    <w:p>
-      <w:pPr>
-        <w:tabs>
-          <w:tab w:val="left" w:pos="2806"/>
-        </w:tabs>
-      </w:pPr>
-    </w:p>
-    <w:p>
-      <w:pPr>
-        <w:tabs>
-          <w:tab w:val="left" w:pos="2806"/>
-        </w:tabs>
-        <w:rPr>
-          <w:b/>
-          <w:bCs/>
-        </w:rPr>
-      </w:pPr>
-      <w:r>
-        <w:rPr>
-          <w:b/>
-          <w:bCs/>
-        </w:rPr>
-        <w:lastRenderedPageBreak/>
-        <w:t>SPOOFING D’IDENTITA’</w:t>
-      </w:r>
-    </w:p>
-    <w:p>
-      <w:pPr>
-        <w:autoSpaceDE w:val="0"/>
-        <w:autoSpaceDN w:val="0"/>
-        <w:adjustRightInd w:val="0"/>
-      </w:pPr>
-      <w:r>
-        <w:t>ENTITA’ COINVOLTE:</w:t>
-      </w:r>
-      <w:r>
-        <w:t xml:space="preserve"> SISTEMA CENTRALE DI RACCOLTA DATI</w:t>
-      </w:r>
-      <w:r>
-        <w:t xml:space="preserve">, </w:t>
-      </w:r>
-      <w:r>
-        <w:t>SENSORI</w:t>
-      </w:r>
-    </w:p>
-    <w:p>
-      <w:pPr>
-        <w:autoSpaceDE w:val="0"/>
-        <w:autoSpaceDN w:val="0"/>
-        <w:adjustRightInd w:val="0"/>
-      </w:pPr>
-    </w:p>
-    <w:p>
-      <w:pPr>
-        <w:autoSpaceDE w:val="0"/>
-        <w:autoSpaceDN w:val="0"/>
-        <w:adjustRightInd w:val="0"/>
-      </w:pPr>
-      <w:r>
-        <w:t>VULNERABILITA’: Identità Utente</w:t>
-      </w:r>
-    </w:p>
-    <w:p>
-      <w:pPr>
-        <w:autoSpaceDE w:val="0"/>
-        <w:autoSpaceDN w:val="0"/>
-        <w:adjustRightInd w:val="0"/>
-      </w:pPr>
-    </w:p>
-    <w:p>
-      <w:pPr>
-        <w:autoSpaceDE w:val="0"/>
-        <w:autoSpaceDN w:val="0"/>
-        <w:adjustRightInd w:val="0"/>
-      </w:pPr>
-      <w:r>
-        <w:t xml:space="preserve">MINACCIA: Attacco </w:t>
-      </w:r>
-      <w:r>
-        <w:t>S</w:t>
-      </w:r>
-      <w:r>
-        <w:t>poofing</w:t>
-      </w:r>
-    </w:p>
-    <w:p>
-      <w:pPr>
-        <w:autoSpaceDE w:val="0"/>
-        <w:autoSpaceDN w:val="0"/>
-        <w:adjustRightInd w:val="0"/>
-      </w:pPr>
-    </w:p>
-    <w:p>
-      <w:pPr>
-        <w:autoSpaceDE w:val="0"/>
-        <w:autoSpaceDN w:val="0"/>
-        <w:adjustRightInd w:val="0"/>
-      </w:pPr>
-      <w:r>
-        <w:t>DESCRIZIONE: L’utente autorizzato ha accesso a tutti i dati a disposizione del proprio appartamento, mentre l’amministratore ha accesso a tutti i dati relativi ai consumi e in alternativa, se concesso, anche alle rilevazioni delle presenze di entrambe le smart home. L’attaccante, una volta ottenuto le credenziali tramite un precedente attacco di phishing potrebbe accedere al sistema IoT, utilizzando l’identità dell’utente legittim</w:t>
-      </w:r>
-      <w:r>
-        <w:t>o</w:t>
-      </w:r>
-      <w:r>
-        <w:t xml:space="preserve">. In questo modo potrebbe visualizzare </w:t>
-      </w:r>
-      <w:r>
-        <w:t>e</w:t>
-      </w:r>
-      <w:r>
-        <w:t xml:space="preserve"> rubare informazioni sensibili, disattivare sensori di sicurezza, alterare la configurazione dei dispositivi. </w:t>
-      </w:r>
-      <w:r>
-        <w:br/>
-      </w:r>
-      <w:r>
-        <w:t xml:space="preserve">Così facendo oltre a compromettere la confidenzialità dell’informazione, </w:t>
-      </w:r>
-      <w:r>
-        <w:t>viene danneggiata anche l’integrità del dato tramite una manipolazione di natura digitale al sensore.</w:t>
-      </w:r>
-      <w:r>
-        <w:br/>
-      </w:r>
-    </w:p>
-    <w:p>
-      <w:pPr>
-        <w:autoSpaceDE w:val="0"/>
-        <w:autoSpaceDN w:val="0"/>
-        <w:adjustRightInd w:val="0"/>
-      </w:pPr>
-    </w:p>
-    <w:p>
-      <w:pPr>
-        <w:autoSpaceDE w:val="0"/>
-        <w:autoSpaceDN w:val="0"/>
-        <w:adjustRightInd w:val="0"/>
-      </w:pPr>
-      <w:r>
-        <w:rPr>
-          <w:b/>
-          <w:bCs/>
-        </w:rPr>
-        <w:t>CASO 1</w:t>
+        <w:t xml:space="preserve">in quanto </w:t>
+      </w:r>
+      <w:r>
+        <w:rPr>
+          <w:u w:val="single"/>
+        </w:rPr>
+        <w:t>vulnerabile</w:t>
+      </w:r>
+      <w:r>
+        <w:t xml:space="preserve"> a letture e clonazione da una distanza moderata poiché </w:t>
+      </w:r>
+      <w:r>
+        <w:t>priva di opportuni controlli di sicurezza</w:t>
+      </w:r>
+      <w:r>
+        <w:t>.</w:t>
+      </w:r>
+    </w:p>
+    <w:p>
+      <w:pPr>
+        <w:pStyle w:val="Paragrafoelenco"/>
+        <w:numPr>
+          <w:ilvl w:val="0"/>
+          <w:numId w:val="14"/>
+        </w:numPr>
+        <w:autoSpaceDE w:val="0"/>
+        <w:autoSpaceDN w:val="0"/>
+        <w:adjustRightInd w:val="0"/>
+      </w:pPr>
+      <w:r>
+        <w:t xml:space="preserve">Il </w:t>
+      </w:r>
+      <w:r>
+        <w:rPr>
+          <w:b/>
+          <w:bCs/>
+        </w:rPr>
+        <w:t>sistema d’autenticazione</w:t>
+      </w:r>
+      <w:r>
+        <w:t xml:space="preserve"> può essere </w:t>
+      </w:r>
+      <w:r>
+        <w:rPr>
+          <w:u w:val="single"/>
+        </w:rPr>
+        <w:t>compromesso</w:t>
       </w:r>
       <w:r>
         <w:t xml:space="preserve">: </w:t>
       </w:r>
       <w:r>
-        <w:rPr>
-          <w:b/>
-          <w:bCs/>
-          <w:highlight w:val="yellow"/>
-        </w:rPr>
-        <w:t>FURTO D’IDENTITA’ E</w:t>
-      </w:r>
-      <w:r>
-        <w:t xml:space="preserve"> </w:t>
-      </w:r>
-      <w:r>
-        <w:rPr>
-          <w:b/>
-          <w:bCs/>
-          <w:highlight w:val="yellow"/>
-        </w:rPr>
-        <w:t>ACCESSO NON AUTORIZZATO ALL’ABITAZIONE</w:t>
+        <w:t>l’attaccante conosce la password</w:t>
+      </w:r>
+      <w:r>
+        <w:t xml:space="preserve"> grazie ad un precedente attacco</w:t>
+      </w:r>
+      <w:r>
+        <w:t xml:space="preserve">, ed il sistema d’autenticazione stesso </w:t>
+      </w:r>
+      <w:r>
+        <w:rPr>
+          <w:u w:val="single"/>
+        </w:rPr>
+        <w:t>non è difeso</w:t>
+      </w:r>
+      <w:r>
+        <w:t xml:space="preserve"> da controlli di sicurezza avanzati</w:t>
       </w:r>
       <w:r>
         <w:t>.</w:t>
@@ -3983,111 +4169,35 @@
     </w:p>
     <w:p>
       <w:pPr>
-        <w:autoSpaceDE w:val="0"/>
-        <w:autoSpaceDN w:val="0"/>
-        <w:adjustRightInd w:val="0"/>
-      </w:pPr>
-    </w:p>
-    <w:p>
-      <w:pPr>
-        <w:autoSpaceDE w:val="0"/>
-        <w:autoSpaceDN w:val="0"/>
-        <w:adjustRightInd w:val="0"/>
-      </w:pPr>
-      <w:r>
-        <w:t xml:space="preserve">Studiando questo caso </w:t>
-      </w:r>
-      <w:r>
-        <w:rPr>
-          <w:b/>
-          <w:bCs/>
-          <w:u w:val="single"/>
-        </w:rPr>
-        <w:t>mostreremo come l’attaccante potrà accedere fisicamente a una delle due abitazioni</w:t>
-      </w:r>
-      <w:r>
-        <w:t>, mostrando i passaggi dell’attacco riuscito:</w:t>
-      </w:r>
-    </w:p>
-    <w:p>
-      <w:pPr>
-        <w:autoSpaceDE w:val="0"/>
-        <w:autoSpaceDN w:val="0"/>
-        <w:adjustRightInd w:val="0"/>
-      </w:pPr>
-    </w:p>
-    <w:p>
-      <w:pPr>
-        <w:autoSpaceDE w:val="0"/>
-        <w:autoSpaceDN w:val="0"/>
-        <w:adjustRightInd w:val="0"/>
-      </w:pPr>
-      <w:r>
-        <w:t xml:space="preserve">Ricordiamo come il </w:t>
-      </w:r>
-      <w:r>
-        <w:rPr>
-          <w:b/>
-          <w:bCs/>
-        </w:rPr>
-        <w:t>sistema</w:t>
-      </w:r>
-      <w:r>
-        <w:t xml:space="preserve"> è formato:</w:t>
-      </w:r>
-    </w:p>
-    <w:p>
-      <w:pPr>
-        <w:autoSpaceDE w:val="0"/>
-        <w:autoSpaceDN w:val="0"/>
-        <w:adjustRightInd w:val="0"/>
-      </w:pPr>
-      <w:r>
-        <w:t>L’a</w:t>
-      </w:r>
-      <w:r>
-        <w:t xml:space="preserve">bitazione </w:t>
-      </w:r>
-      <w:r>
-        <w:t xml:space="preserve">è </w:t>
-      </w:r>
-      <w:r>
-        <w:t>protetta da porta con sensore di rilevamento d’</w:t>
-      </w:r>
-      <w:r>
-        <w:t>apertura, all’interno</w:t>
-      </w:r>
-      <w:r>
-        <w:t xml:space="preserve"> di ogni stanza è presente un sensore di rilevamento delle presenze, questi possono essere </w:t>
-      </w:r>
-      <w:r>
-        <w:t>controllati</w:t>
-      </w:r>
-      <w:r>
-        <w:t xml:space="preserve"> attraverso il sistema di </w:t>
-      </w:r>
-      <w:r>
-        <w:t>monitoraggio</w:t>
-      </w:r>
-      <w:r>
-        <w:t xml:space="preserve"> dopo aver inserito password nel sistema d’autenticazione.</w:t>
-      </w:r>
-    </w:p>
-    <w:p>
-      <w:pPr>
-        <w:autoSpaceDE w:val="0"/>
-        <w:autoSpaceDN w:val="0"/>
-        <w:adjustRightInd w:val="0"/>
-      </w:pPr>
-    </w:p>
-    <w:p>
-      <w:pPr>
-        <w:autoSpaceDE w:val="0"/>
-        <w:autoSpaceDN w:val="0"/>
-        <w:adjustRightInd w:val="0"/>
-      </w:pPr>
-      <w:r>
-        <w:t xml:space="preserve">Quindi: </w:t>
+        <w:numPr>
+          <w:ilvl w:val="0"/>
+          <w:numId w:val="14"/>
+        </w:numPr>
+        <w:autoSpaceDE w:val="0"/>
+        <w:autoSpaceDN w:val="0"/>
+        <w:adjustRightInd w:val="0"/>
+      </w:pPr>
+      <w:r>
+        <w:t xml:space="preserve">Il </w:t>
+      </w:r>
+      <w:r>
+        <w:rPr>
+          <w:b/>
+          <w:bCs/>
+        </w:rPr>
+        <w:t>sistema di monitoraggio</w:t>
+      </w:r>
+      <w:r>
+        <w:t xml:space="preserve"> è protetto dal sistema d’autenticazione, di conseguenza </w:t>
+      </w:r>
+      <w:r>
+        <w:t>la minaccia può essere diffusa</w:t>
+      </w:r>
+      <w:r>
+        <w:t>. Q</w:t>
+      </w:r>
+      <w:r>
+        <w:t>uesto viene protetto dall’entità compromessa e chiunque conosce la password può accedervi.</w:t>
       </w:r>
     </w:p>
     <w:p>
@@ -4102,43 +4212,32 @@
         <w:adjustRightInd w:val="0"/>
       </w:pPr>
       <w:r>
-        <w:t xml:space="preserve">La </w:t>
-      </w:r>
-      <w:r>
-        <w:rPr>
-          <w:b/>
-          <w:bCs/>
-        </w:rPr>
-        <w:t>password</w:t>
-      </w:r>
-      <w:r>
-        <w:t xml:space="preserve"> può essere </w:t>
+        <w:t xml:space="preserve">L’attaccante ha quindi accesso al sistema, </w:t>
+      </w:r>
+      <w:r>
+        <w:t xml:space="preserve">e sfruttando la natura digitale, </w:t>
+      </w:r>
+      <w:r>
+        <w:t xml:space="preserve">può causare un </w:t>
       </w:r>
       <w:r>
         <w:rPr>
           <w:u w:val="single"/>
         </w:rPr>
-        <w:t>compromessa</w:t>
-      </w:r>
-      <w:r>
-        <w:t xml:space="preserve"> in quanto rubata tramite un </w:t>
-      </w:r>
-      <w:r>
-        <w:rPr>
-          <w:b/>
-          <w:bCs/>
-        </w:rPr>
-        <w:t xml:space="preserve">attacco di </w:t>
-      </w:r>
-      <w:r>
-        <w:rPr>
-          <w:b/>
-          <w:bCs/>
-        </w:rPr>
-        <w:t>phishing</w:t>
-      </w:r>
-      <w:r>
-        <w:t>.</w:t>
+        <w:t>malfunzionamento</w:t>
+      </w:r>
+      <w:r>
+        <w:t xml:space="preserve"> al </w:t>
+      </w:r>
+      <w:r>
+        <w:rPr>
+          <w:b/>
+          <w:bCs/>
+        </w:rPr>
+        <w:t>sensore</w:t>
+      </w:r>
+      <w:r>
+        <w:t>, spegnendolo.</w:t>
       </w:r>
     </w:p>
     <w:p>
@@ -4153,38 +4252,37 @@
         <w:adjustRightInd w:val="0"/>
       </w:pPr>
       <w:r>
-        <w:t xml:space="preserve">Il </w:t>
-      </w:r>
-      <w:r>
-        <w:rPr>
-          <w:b/>
-          <w:bCs/>
-        </w:rPr>
-        <w:t>sistema d’autenticazione</w:t>
-      </w:r>
-      <w:r>
-        <w:t xml:space="preserve"> può essere </w:t>
+        <w:t>Il malfunzionamento del sensore può</w:t>
+      </w:r>
+      <w:r>
+        <w:t xml:space="preserve"> </w:t>
       </w:r>
       <w:r>
         <w:rPr>
           <w:u w:val="single"/>
         </w:rPr>
-        <w:t>compromesso</w:t>
-      </w:r>
-      <w:r>
-        <w:t>, in quanto l’attaccante conosce la password appena rubata</w:t>
-      </w:r>
-      <w:r>
-        <w:t xml:space="preserve">, ed il sistema d’autenticazione stesso </w:t>
+        <w:t>diffondersi</w:t>
+      </w:r>
+      <w:r>
+        <w:t xml:space="preserve"> ai restanti, siccome questi </w:t>
       </w:r>
       <w:r>
         <w:rPr>
           <w:u w:val="single"/>
         </w:rPr>
-        <w:t>non è difeso</w:t>
-      </w:r>
-      <w:r>
-        <w:t xml:space="preserve"> da controlli di sicurezza avanzati.</w:t>
+        <w:t>non sono difesi</w:t>
+      </w:r>
+      <w:r>
+        <w:t xml:space="preserve"> d</w:t>
+      </w:r>
+      <w:r>
+        <w:t>a</w:t>
+      </w:r>
+      <w:r>
+        <w:t xml:space="preserve"> sistemi di controlli d’autenticazione e quindi vulnerabili a manipolazioni da parte di qualsiasi utente</w:t>
+      </w:r>
+      <w:r>
+        <w:t xml:space="preserve"> connesso.</w:t>
       </w:r>
     </w:p>
     <w:p>
@@ -4199,29 +4297,26 @@
         <w:adjustRightInd w:val="0"/>
       </w:pPr>
       <w:r>
-        <w:t xml:space="preserve">L’attacco al sistema d’autenticazione può </w:t>
+        <w:rPr>
+          <w:b/>
+          <w:bCs/>
+        </w:rPr>
+        <w:t>L’abitazione</w:t>
+      </w:r>
+      <w:r>
+        <w:t xml:space="preserve"> è quindi vulnerabile ad un accesso da parte di un utente non autorizzato</w:t>
+      </w:r>
+      <w:r>
+        <w:t xml:space="preserve">, siccome questa </w:t>
       </w:r>
       <w:r>
         <w:rPr>
           <w:u w:val="single"/>
         </w:rPr>
-        <w:t>diffondere</w:t>
-      </w:r>
-      <w:r>
-        <w:t xml:space="preserve"> la minaccia al </w:t>
-      </w:r>
-      <w:r>
-        <w:rPr>
-          <w:b/>
-          <w:bCs/>
-        </w:rPr>
-        <w:t>sistema di monitoraggio</w:t>
-      </w:r>
-      <w:r>
-        <w:t>, in quanto questo viene protetto dall’entità compromessa</w:t>
-      </w:r>
-      <w:r>
-        <w:t xml:space="preserve"> e chiunque conosce la password può accedervi.</w:t>
+        <w:t>non è più monitorata</w:t>
+      </w:r>
+      <w:r>
+        <w:t xml:space="preserve"> dai sensori.</w:t>
       </w:r>
     </w:p>
     <w:p>
@@ -4236,136 +4331,17 @@
         <w:adjustRightInd w:val="0"/>
       </w:pPr>
       <w:r>
-        <w:t xml:space="preserve">L’attaccante ha quindi accesso al sistema, </w:t>
-      </w:r>
-      <w:r>
-        <w:t xml:space="preserve">e sfruttando la natura digitale, </w:t>
-      </w:r>
-      <w:r>
-        <w:t xml:space="preserve">può causare un </w:t>
-      </w:r>
-      <w:r>
-        <w:rPr>
+        <w:t xml:space="preserve">L’attaccante, quindi </w:t>
+      </w:r>
+      <w:r>
+        <w:t xml:space="preserve">è riuscito a </w:t>
+      </w:r>
+      <w:r>
+        <w:rPr>
+          <w:b/>
+          <w:bCs/>
           <w:u w:val="single"/>
         </w:rPr>
-        <w:t>malfunzionamento</w:t>
-      </w:r>
-      <w:r>
-        <w:t xml:space="preserve"> al </w:t>
-      </w:r>
-      <w:r>
-        <w:rPr>
-          <w:b/>
-          <w:bCs/>
-        </w:rPr>
-        <w:t>sensore</w:t>
-      </w:r>
-      <w:r>
-        <w:t>, spegnendolo.</w:t>
-      </w:r>
-    </w:p>
-    <w:p>
-      <w:pPr>
-        <w:pStyle w:val="Paragrafoelenco"/>
-        <w:numPr>
-          <w:ilvl w:val="0"/>
-          <w:numId w:val="10"/>
-        </w:numPr>
-        <w:autoSpaceDE w:val="0"/>
-        <w:autoSpaceDN w:val="0"/>
-        <w:adjustRightInd w:val="0"/>
-      </w:pPr>
-      <w:r>
-        <w:t>Il malfunzionamento del sensore può</w:t>
-      </w:r>
-      <w:r>
-        <w:t xml:space="preserve"> </w:t>
-      </w:r>
-      <w:r>
-        <w:rPr>
-          <w:u w:val="single"/>
-        </w:rPr>
-        <w:t>diffondersi</w:t>
-      </w:r>
-      <w:r>
-        <w:t xml:space="preserve"> ai restanti, siccome questi </w:t>
-      </w:r>
-      <w:r>
-        <w:rPr>
-          <w:u w:val="single"/>
-        </w:rPr>
-        <w:t>non sono difesi</w:t>
-      </w:r>
-      <w:r>
-        <w:t xml:space="preserve"> d</w:t>
-      </w:r>
-      <w:r>
-        <w:t>a</w:t>
-      </w:r>
-      <w:r>
-        <w:t xml:space="preserve"> sistemi di controlli d’autenticazione e quindi vulnerabili a manipolazioni da parte di qualsiasi utente</w:t>
-      </w:r>
-      <w:r>
-        <w:t xml:space="preserve"> connesso.</w:t>
-      </w:r>
-    </w:p>
-    <w:p>
-      <w:pPr>
-        <w:pStyle w:val="Paragrafoelenco"/>
-        <w:numPr>
-          <w:ilvl w:val="0"/>
-          <w:numId w:val="10"/>
-        </w:numPr>
-        <w:autoSpaceDE w:val="0"/>
-        <w:autoSpaceDN w:val="0"/>
-        <w:adjustRightInd w:val="0"/>
-      </w:pPr>
-      <w:r>
-        <w:rPr>
-          <w:b/>
-          <w:bCs/>
-        </w:rPr>
-        <w:t>L’abitazione</w:t>
-      </w:r>
-      <w:r>
-        <w:t xml:space="preserve"> è quindi vulnerabile ad un accesso da parte di un utente non autorizzato</w:t>
-      </w:r>
-      <w:r>
-        <w:t xml:space="preserve">, siccome questa </w:t>
-      </w:r>
-      <w:r>
-        <w:rPr>
-          <w:u w:val="single"/>
-        </w:rPr>
-        <w:t>non è più monitorata</w:t>
-      </w:r>
-      <w:r>
-        <w:t xml:space="preserve"> dai sensori.</w:t>
-      </w:r>
-    </w:p>
-    <w:p>
-      <w:pPr>
-        <w:pStyle w:val="Paragrafoelenco"/>
-        <w:numPr>
-          <w:ilvl w:val="0"/>
-          <w:numId w:val="10"/>
-        </w:numPr>
-        <w:autoSpaceDE w:val="0"/>
-        <w:autoSpaceDN w:val="0"/>
-        <w:adjustRightInd w:val="0"/>
-      </w:pPr>
-      <w:r>
-        <w:t xml:space="preserve">L’attaccante, quindi </w:t>
-      </w:r>
-      <w:r>
-        <w:t xml:space="preserve">è riuscito a </w:t>
-      </w:r>
-      <w:r>
-        <w:rPr>
-          <w:b/>
-          <w:bCs/>
-          <w:u w:val="single"/>
-        </w:rPr>
         <w:t>modificare il normale comportamento del sistema</w:t>
       </w:r>
       <w:r>
@@ -4401,58 +4377,84 @@
         <w:autoSpaceDN w:val="0"/>
         <w:adjustRightInd w:val="0"/>
       </w:pPr>
-    </w:p>
-    <w:p>
-      <w:pPr>
-        <w:autoSpaceDE w:val="0"/>
-        <w:autoSpaceDN w:val="0"/>
-        <w:adjustRightInd w:val="0"/>
-      </w:pPr>
-    </w:p>
-    <w:p>
-      <w:pPr>
-        <w:autoSpaceDE w:val="0"/>
-        <w:autoSpaceDN w:val="0"/>
-        <w:adjustRightInd w:val="0"/>
-      </w:pPr>
-    </w:p>
-    <w:p>
-      <w:pPr>
-        <w:autoSpaceDE w:val="0"/>
-        <w:autoSpaceDN w:val="0"/>
-        <w:adjustRightInd w:val="0"/>
-      </w:pPr>
-    </w:p>
-    <w:p>
-      <w:pPr>
-        <w:autoSpaceDE w:val="0"/>
-        <w:autoSpaceDN w:val="0"/>
-        <w:adjustRightInd w:val="0"/>
-      </w:pPr>
-    </w:p>
-    <w:p>
-      <w:pPr>
-        <w:autoSpaceDE w:val="0"/>
-        <w:autoSpaceDN w:val="0"/>
-        <w:adjustRightInd w:val="0"/>
-      </w:pPr>
-    </w:p>
-    <w:p>
-      <w:pPr>
-        <w:autoSpaceDE w:val="0"/>
-        <w:autoSpaceDN w:val="0"/>
-        <w:adjustRightInd w:val="0"/>
-      </w:pPr>
-    </w:p>
-    <w:p>
-      <w:pPr>
-        <w:autoSpaceDE w:val="0"/>
-        <w:autoSpaceDN w:val="0"/>
-        <w:adjustRightInd w:val="0"/>
-      </w:pPr>
-      <w:r>
-        <w:lastRenderedPageBreak/>
-        <w:t xml:space="preserve">CASO 2: </w:t>
+      <w:r>
+        <w:t xml:space="preserve">Per mitigare questi rischi ed evitare questo possibile attacco sarebbe opportuno introdurre dei controlli specifici che </w:t>
+      </w:r>
+      <w:r>
+        <w:t>impongano</w:t>
+      </w:r>
+      <w:r>
+        <w:t xml:space="preserve"> l’impossibilità di duplicare la tessera dotata di tecnologia RFID, verificando ogni qualvolta la sua unicità. </w:t>
+      </w:r>
+      <w:r>
+        <w:t>Inoltre,</w:t>
+      </w:r>
+      <w:r>
+        <w:t xml:space="preserve"> i sensori di rilevamento delle presenze possono essere sostituti fisicamente con dei Sensori multimediali che catturano le immagini, disaccoppiando il loro singolo funzionamento, in tal modo che una compromissione di un sensore non comporta il malfunzionamento dell’altro e quindi attraverso sistemi di backup è possibile ripristinarli. </w:t>
+      </w:r>
+    </w:p>
+    <w:p>
+      <w:pPr>
+        <w:autoSpaceDE w:val="0"/>
+        <w:autoSpaceDN w:val="0"/>
+        <w:adjustRightInd w:val="0"/>
+      </w:pPr>
+      <w:r>
+        <w:t>Può</w:t>
+      </w:r>
+      <w:r>
+        <w:t xml:space="preserve"> essere sfruttato il sistema di notifica per implementare controlli sui singoli sensori in modo da informare l’utente di comportamenti anomali, come ad esempio lo spegnimento improvviso.</w:t>
+      </w:r>
+    </w:p>
+    <w:p>
+      <w:pPr>
+        <w:autoSpaceDE w:val="0"/>
+        <w:autoSpaceDN w:val="0"/>
+        <w:adjustRightInd w:val="0"/>
+      </w:pPr>
+    </w:p>
+    <w:p>
+      <w:pPr>
+        <w:autoSpaceDE w:val="0"/>
+        <w:autoSpaceDN w:val="0"/>
+        <w:adjustRightInd w:val="0"/>
+      </w:pPr>
+    </w:p>
+    <w:p>
+      <w:pPr>
+        <w:autoSpaceDE w:val="0"/>
+        <w:autoSpaceDN w:val="0"/>
+        <w:adjustRightInd w:val="0"/>
+      </w:pPr>
+    </w:p>
+    <w:p>
+      <w:pPr>
+        <w:autoSpaceDE w:val="0"/>
+        <w:autoSpaceDN w:val="0"/>
+        <w:adjustRightInd w:val="0"/>
+      </w:pPr>
+    </w:p>
+    <w:p>
+      <w:pPr>
+        <w:autoSpaceDE w:val="0"/>
+        <w:autoSpaceDN w:val="0"/>
+        <w:adjustRightInd w:val="0"/>
+      </w:pPr>
+    </w:p>
+    <w:p>
+      <w:pPr>
+        <w:autoSpaceDE w:val="0"/>
+        <w:autoSpaceDN w:val="0"/>
+        <w:adjustRightInd w:val="0"/>
+      </w:pPr>
+      <w:r>
+        <w:t xml:space="preserve">CASO </w:t>
+      </w:r>
+      <w:r>
+        <w:t>3</w:t>
+      </w:r>
+      <w:r>
+        <w:t xml:space="preserve">: </w:t>
       </w:r>
       <w:r>
         <w:rPr>
@@ -4802,13 +4804,19 @@
         <w:t xml:space="preserve">. </w:t>
       </w:r>
       <w:r>
-        <w:t>Un ulteriore funzionalità di sicurezza che può essere aggiunta è la “Guest Network”: per separare i dispositivi degli ospiti dalla rete principale. Per</w:t>
+        <w:t>Un ulteriore funzionalità di sicurezza che può essere aggiunta è la “Guest Network”: per separare i dispositivi degli ospiti dalla rete principale</w:t>
+      </w:r>
+      <w:r>
+        <w:t>, limitando alcune funzionalità</w:t>
+      </w:r>
+      <w:r>
+        <w:t>. Per</w:t>
       </w:r>
       <w:r>
         <w:t xml:space="preserve"> quanto riguarda il flusso di informazioni è necessario aggiungere protocolli crittografici più robusti</w:t>
       </w:r>
       <w:r>
-        <w:t xml:space="preserve"> e protocolli di sicurezza aggiornati per il traffico in rete come TLS 1.3</w:t>
+        <w:t xml:space="preserve"> e protocolli di sicurezza aggiornati per il traffico in rete</w:t>
       </w:r>
       <w:r>
         <w:t>.</w:t>
@@ -4925,181 +4933,6 @@
         <w:autoSpaceDN w:val="0"/>
         <w:adjustRightInd w:val="0"/>
       </w:pPr>
-    </w:p>
-    <w:p>
-      <w:pPr>
-        <w:autoSpaceDE w:val="0"/>
-        <w:autoSpaceDN w:val="0"/>
-        <w:adjustRightInd w:val="0"/>
-      </w:pPr>
-    </w:p>
-    <w:p>
-      <w:pPr>
-        <w:autoSpaceDE w:val="0"/>
-        <w:autoSpaceDN w:val="0"/>
-        <w:adjustRightInd w:val="0"/>
-      </w:pPr>
-    </w:p>
-    <w:p>
-      <w:pPr>
-        <w:autoSpaceDE w:val="0"/>
-        <w:autoSpaceDN w:val="0"/>
-        <w:adjustRightInd w:val="0"/>
-      </w:pPr>
-    </w:p>
-    <w:p>
-      <w:pPr>
-        <w:autoSpaceDE w:val="0"/>
-        <w:autoSpaceDN w:val="0"/>
-        <w:adjustRightInd w:val="0"/>
-      </w:pPr>
-      <w:r>
-        <w:t xml:space="preserve">CASO 3: </w:t>
-      </w:r>
-      <w:r>
-        <w:t>MONITORAGGIO DELL’ATTIVITA’ DELL’UTENTE</w:t>
-      </w:r>
-    </w:p>
-    <w:p>
-      <w:pPr>
-        <w:autoSpaceDE w:val="0"/>
-        <w:autoSpaceDN w:val="0"/>
-        <w:adjustRightInd w:val="0"/>
-      </w:pPr>
-    </w:p>
-    <w:p>
-      <w:pPr>
-        <w:autoSpaceDE w:val="0"/>
-        <w:autoSpaceDN w:val="0"/>
-        <w:adjustRightInd w:val="0"/>
-      </w:pPr>
-      <w:r>
-        <w:t>In questo caso si mostra come l’attaccante,</w:t>
-      </w:r>
-      <w:r>
-        <w:t xml:space="preserve"> attraverso opportune tecniche, ottiene l’accesso ad informazioni sensibili, con lo scopo di monitorare attività degli come le loro abitudini o le ore in cui le abitazioni sono vuote.</w:t>
-      </w:r>
-    </w:p>
-    <w:p>
-      <w:pPr>
-        <w:autoSpaceDE w:val="0"/>
-        <w:autoSpaceDN w:val="0"/>
-        <w:adjustRightInd w:val="0"/>
-      </w:pPr>
-    </w:p>
-    <w:p>
-      <w:pPr>
-        <w:autoSpaceDE w:val="0"/>
-        <w:autoSpaceDN w:val="0"/>
-        <w:adjustRightInd w:val="0"/>
-      </w:pPr>
-      <w:r>
-        <w:t>Nel sistema tutte le rilevazioni effettuate dai sensori vengono registrate nel sistema centrale di raccolta dati (i sensori di monitoraggio inviano dati ogni mezz’ora mentre i sensori di rilevamento delle presenze inviano i dati ogni volta che viene rilevata una presenza).</w:t>
-      </w:r>
-    </w:p>
-    <w:p>
-      <w:pPr>
-        <w:autoSpaceDE w:val="0"/>
-        <w:autoSpaceDN w:val="0"/>
-        <w:adjustRightInd w:val="0"/>
-      </w:pPr>
-    </w:p>
-    <w:p>
-      <w:pPr>
-        <w:autoSpaceDE w:val="0"/>
-        <w:autoSpaceDN w:val="0"/>
-        <w:adjustRightInd w:val="0"/>
-      </w:pPr>
-      <w:r>
-        <w:t>Quindi:</w:t>
-      </w:r>
-    </w:p>
-    <w:p>
-      <w:pPr>
-        <w:pStyle w:val="Paragrafoelenco"/>
-        <w:numPr>
-          <w:ilvl w:val="0"/>
-          <w:numId w:val="2"/>
-        </w:numPr>
-        <w:autoSpaceDE w:val="0"/>
-        <w:autoSpaceDN w:val="0"/>
-        <w:adjustRightInd w:val="0"/>
-      </w:pPr>
-      <w:r>
-        <w:t>La password può essere compromessa in quanto l’attaccante ne è a conoscenza (phishing)</w:t>
-      </w:r>
-    </w:p>
-    <w:p>
-      <w:pPr>
-        <w:pStyle w:val="Paragrafoelenco"/>
-        <w:numPr>
-          <w:ilvl w:val="0"/>
-          <w:numId w:val="2"/>
-        </w:numPr>
-        <w:autoSpaceDE w:val="0"/>
-        <w:autoSpaceDN w:val="0"/>
-        <w:adjustRightInd w:val="0"/>
-      </w:pPr>
-      <w:r>
-        <w:t xml:space="preserve">Il sistema di autenticazione può essere compromesso </w:t>
-      </w:r>
-    </w:p>
-    <w:p>
-      <w:pPr>
-        <w:pStyle w:val="Paragrafoelenco"/>
-        <w:numPr>
-          <w:ilvl w:val="0"/>
-          <w:numId w:val="2"/>
-        </w:numPr>
-        <w:autoSpaceDE w:val="0"/>
-        <w:autoSpaceDN w:val="0"/>
-        <w:adjustRightInd w:val="0"/>
-      </w:pPr>
-      <w:r>
-        <w:t xml:space="preserve">Il sistema di monitoraggio viene </w:t>
-      </w:r>
-      <w:r>
-        <w:t>compromesso</w:t>
-      </w:r>
-      <w:r>
-        <w:t xml:space="preserve"> in quanto questo è protetto da un’entità compromessa</w:t>
-      </w:r>
-    </w:p>
-    <w:p>
-      <w:pPr>
-        <w:pStyle w:val="Paragrafoelenco"/>
-        <w:numPr>
-          <w:ilvl w:val="0"/>
-          <w:numId w:val="2"/>
-        </w:numPr>
-        <w:autoSpaceDE w:val="0"/>
-        <w:autoSpaceDN w:val="0"/>
-        <w:adjustRightInd w:val="0"/>
-      </w:pPr>
-      <w:r>
-        <w:t>La confidenzialità è compromessa in quanto un soggetto esterno ha libero accesso al sistema di monitoraggio</w:t>
-      </w:r>
-    </w:p>
-    <w:p>
-      <w:pPr>
-        <w:pStyle w:val="Paragrafoelenco"/>
-        <w:numPr>
-          <w:ilvl w:val="0"/>
-          <w:numId w:val="2"/>
-        </w:numPr>
-        <w:autoSpaceDE w:val="0"/>
-        <w:autoSpaceDN w:val="0"/>
-        <w:adjustRightInd w:val="0"/>
-      </w:pPr>
-      <w:r>
-        <w:t xml:space="preserve">L’identità </w:t>
-      </w:r>
-      <w:r>
-        <w:t>dell’utente</w:t>
-      </w:r>
-      <w:r>
-        <w:t xml:space="preserve"> viene compromessa</w:t>
-      </w:r>
     </w:p>
     <w:p>
       <w:pPr>
@@ -6021,6 +5854,119 @@
     </w:lvl>
   </w:abstractNum>
   <w:abstractNum w:abstractNumId="6" w15:restartNumberingAfterBreak="0">
+    <w:nsid w:val="20F0467D"/>
+    <w:multiLevelType w:val="hybridMultilevel"/>
+    <w:tmpl w:val="C150A91E"/>
+    <w:lvl w:ilvl="0" w:tplc="04100001">
+      <w:start w:val="1"/>
+      <w:numFmt w:val="bullet"/>
+      <w:lvlText w:val=""/>
+      <w:lvlJc w:val="left"/>
+      <w:pPr>
+        <w:ind w:left="720" w:hanging="360"/>
+      </w:pPr>
+      <w:rPr>
+        <w:rFonts w:ascii="Symbol" w:hAnsi="Symbol" w:hint="default"/>
+      </w:rPr>
+    </w:lvl>
+    <w:lvl w:ilvl="1" w:tplc="04100003" w:tentative="1">
+      <w:start w:val="1"/>
+      <w:numFmt w:val="bullet"/>
+      <w:lvlText w:val="o"/>
+      <w:lvlJc w:val="left"/>
+      <w:pPr>
+        <w:ind w:left="1440" w:hanging="360"/>
+      </w:pPr>
+      <w:rPr>
+        <w:rFonts w:ascii="Courier New" w:hAnsi="Courier New" w:cs="Courier New" w:hint="default"/>
+      </w:rPr>
+    </w:lvl>
+    <w:lvl w:ilvl="2" w:tplc="04100005" w:tentative="1">
+      <w:start w:val="1"/>
+      <w:numFmt w:val="bullet"/>
+      <w:lvlText w:val=""/>
+      <w:lvlJc w:val="left"/>
+      <w:pPr>
+        <w:ind w:left="2160" w:hanging="360"/>
+      </w:pPr>
+      <w:rPr>
+        <w:rFonts w:ascii="Wingdings" w:hAnsi="Wingdings" w:hint="default"/>
+      </w:rPr>
+    </w:lvl>
+    <w:lvl w:ilvl="3" w:tplc="04100001" w:tentative="1">
+      <w:start w:val="1"/>
+      <w:numFmt w:val="bullet"/>
+      <w:lvlText w:val=""/>
+      <w:lvlJc w:val="left"/>
+      <w:pPr>
+        <w:ind w:left="2880" w:hanging="360"/>
+      </w:pPr>
+      <w:rPr>
+        <w:rFonts w:ascii="Symbol" w:hAnsi="Symbol" w:hint="default"/>
+      </w:rPr>
+    </w:lvl>
+    <w:lvl w:ilvl="4" w:tplc="04100003" w:tentative="1">
+      <w:start w:val="1"/>
+      <w:numFmt w:val="bullet"/>
+      <w:lvlText w:val="o"/>
+      <w:lvlJc w:val="left"/>
+      <w:pPr>
+        <w:ind w:left="3600" w:hanging="360"/>
+      </w:pPr>
+      <w:rPr>
+        <w:rFonts w:ascii="Courier New" w:hAnsi="Courier New" w:cs="Courier New" w:hint="default"/>
+      </w:rPr>
+    </w:lvl>
+    <w:lvl w:ilvl="5" w:tplc="04100005" w:tentative="1">
+      <w:start w:val="1"/>
+      <w:numFmt w:val="bullet"/>
+      <w:lvlText w:val=""/>
+      <w:lvlJc w:val="left"/>
+      <w:pPr>
+        <w:ind w:left="4320" w:hanging="360"/>
+      </w:pPr>
+      <w:rPr>
+        <w:rFonts w:ascii="Wingdings" w:hAnsi="Wingdings" w:hint="default"/>
+      </w:rPr>
+    </w:lvl>
+    <w:lvl w:ilvl="6" w:tplc="04100001" w:tentative="1">
+      <w:start w:val="1"/>
+      <w:numFmt w:val="bullet"/>
+      <w:lvlText w:val=""/>
+      <w:lvlJc w:val="left"/>
+      <w:pPr>
+        <w:ind w:left="5040" w:hanging="360"/>
+      </w:pPr>
+      <w:rPr>
+        <w:rFonts w:ascii="Symbol" w:hAnsi="Symbol" w:hint="default"/>
+      </w:rPr>
+    </w:lvl>
+    <w:lvl w:ilvl="7" w:tplc="04100003" w:tentative="1">
+      <w:start w:val="1"/>
+      <w:numFmt w:val="bullet"/>
+      <w:lvlText w:val="o"/>
+      <w:lvlJc w:val="left"/>
+      <w:pPr>
+        <w:ind w:left="5760" w:hanging="360"/>
+      </w:pPr>
+      <w:rPr>
+        <w:rFonts w:ascii="Courier New" w:hAnsi="Courier New" w:cs="Courier New" w:hint="default"/>
+      </w:rPr>
+    </w:lvl>
+    <w:lvl w:ilvl="8" w:tplc="04100005" w:tentative="1">
+      <w:start w:val="1"/>
+      <w:numFmt w:val="bullet"/>
+      <w:lvlText w:val=""/>
+      <w:lvlJc w:val="left"/>
+      <w:pPr>
+        <w:ind w:left="6480" w:hanging="360"/>
+      </w:pPr>
+      <w:rPr>
+        <w:rFonts w:ascii="Wingdings" w:hAnsi="Wingdings" w:hint="default"/>
+      </w:rPr>
+    </w:lvl>
+  </w:abstractNum>
+  <w:abstractNum w:abstractNumId="7" w15:restartNumberingAfterBreak="0">
     <w:nsid w:val="28881350"/>
     <w:multiLevelType w:val="hybridMultilevel"/>
     <w:tmpl w:val="35FECC46"/>
@@ -6133,7 +6079,7 @@
       </w:rPr>
     </w:lvl>
   </w:abstractNum>
-  <w:abstractNum w:abstractNumId="7" w15:restartNumberingAfterBreak="0">
+  <w:abstractNum w:abstractNumId="8" w15:restartNumberingAfterBreak="0">
     <w:nsid w:val="2EAD690A"/>
     <w:multiLevelType w:val="hybridMultilevel"/>
     <w:tmpl w:val="F38A7D7A"/>
@@ -6246,7 +6192,7 @@
       </w:rPr>
     </w:lvl>
   </w:abstractNum>
-  <w:abstractNum w:abstractNumId="8" w15:restartNumberingAfterBreak="0">
+  <w:abstractNum w:abstractNumId="9" w15:restartNumberingAfterBreak="0">
     <w:nsid w:val="52541794"/>
     <w:multiLevelType w:val="hybridMultilevel"/>
     <w:tmpl w:val="7234C95A"/>
@@ -6359,7 +6305,346 @@
       </w:rPr>
     </w:lvl>
   </w:abstractNum>
-  <w:abstractNum w:abstractNumId="9" w15:restartNumberingAfterBreak="0">
+  <w:abstractNum w:abstractNumId="10" w15:restartNumberingAfterBreak="0">
+    <w:nsid w:val="55ED22D0"/>
+    <w:multiLevelType w:val="hybridMultilevel"/>
+    <w:tmpl w:val="9DB848D4"/>
+    <w:lvl w:ilvl="0" w:tplc="04100001">
+      <w:start w:val="1"/>
+      <w:numFmt w:val="bullet"/>
+      <w:lvlText w:val=""/>
+      <w:lvlJc w:val="left"/>
+      <w:pPr>
+        <w:ind w:left="720" w:hanging="360"/>
+      </w:pPr>
+      <w:rPr>
+        <w:rFonts w:ascii="Symbol" w:hAnsi="Symbol" w:hint="default"/>
+      </w:rPr>
+    </w:lvl>
+    <w:lvl w:ilvl="1" w:tplc="04100003" w:tentative="1">
+      <w:start w:val="1"/>
+      <w:numFmt w:val="bullet"/>
+      <w:lvlText w:val="o"/>
+      <w:lvlJc w:val="left"/>
+      <w:pPr>
+        <w:ind w:left="1440" w:hanging="360"/>
+      </w:pPr>
+      <w:rPr>
+        <w:rFonts w:ascii="Courier New" w:hAnsi="Courier New" w:cs="Courier New" w:hint="default"/>
+      </w:rPr>
+    </w:lvl>
+    <w:lvl w:ilvl="2" w:tplc="04100005" w:tentative="1">
+      <w:start w:val="1"/>
+      <w:numFmt w:val="bullet"/>
+      <w:lvlText w:val=""/>
+      <w:lvlJc w:val="left"/>
+      <w:pPr>
+        <w:ind w:left="2160" w:hanging="360"/>
+      </w:pPr>
+      <w:rPr>
+        <w:rFonts w:ascii="Wingdings" w:hAnsi="Wingdings" w:hint="default"/>
+      </w:rPr>
+    </w:lvl>
+    <w:lvl w:ilvl="3" w:tplc="04100001" w:tentative="1">
+      <w:start w:val="1"/>
+      <w:numFmt w:val="bullet"/>
+      <w:lvlText w:val=""/>
+      <w:lvlJc w:val="left"/>
+      <w:pPr>
+        <w:ind w:left="2880" w:hanging="360"/>
+      </w:pPr>
+      <w:rPr>
+        <w:rFonts w:ascii="Symbol" w:hAnsi="Symbol" w:hint="default"/>
+      </w:rPr>
+    </w:lvl>
+    <w:lvl w:ilvl="4" w:tplc="04100003" w:tentative="1">
+      <w:start w:val="1"/>
+      <w:numFmt w:val="bullet"/>
+      <w:lvlText w:val="o"/>
+      <w:lvlJc w:val="left"/>
+      <w:pPr>
+        <w:ind w:left="3600" w:hanging="360"/>
+      </w:pPr>
+      <w:rPr>
+        <w:rFonts w:ascii="Courier New" w:hAnsi="Courier New" w:cs="Courier New" w:hint="default"/>
+      </w:rPr>
+    </w:lvl>
+    <w:lvl w:ilvl="5" w:tplc="04100005" w:tentative="1">
+      <w:start w:val="1"/>
+      <w:numFmt w:val="bullet"/>
+      <w:lvlText w:val=""/>
+      <w:lvlJc w:val="left"/>
+      <w:pPr>
+        <w:ind w:left="4320" w:hanging="360"/>
+      </w:pPr>
+      <w:rPr>
+        <w:rFonts w:ascii="Wingdings" w:hAnsi="Wingdings" w:hint="default"/>
+      </w:rPr>
+    </w:lvl>
+    <w:lvl w:ilvl="6" w:tplc="04100001" w:tentative="1">
+      <w:start w:val="1"/>
+      <w:numFmt w:val="bullet"/>
+      <w:lvlText w:val=""/>
+      <w:lvlJc w:val="left"/>
+      <w:pPr>
+        <w:ind w:left="5040" w:hanging="360"/>
+      </w:pPr>
+      <w:rPr>
+        <w:rFonts w:ascii="Symbol" w:hAnsi="Symbol" w:hint="default"/>
+      </w:rPr>
+    </w:lvl>
+    <w:lvl w:ilvl="7" w:tplc="04100003" w:tentative="1">
+      <w:start w:val="1"/>
+      <w:numFmt w:val="bullet"/>
+      <w:lvlText w:val="o"/>
+      <w:lvlJc w:val="left"/>
+      <w:pPr>
+        <w:ind w:left="5760" w:hanging="360"/>
+      </w:pPr>
+      <w:rPr>
+        <w:rFonts w:ascii="Courier New" w:hAnsi="Courier New" w:cs="Courier New" w:hint="default"/>
+      </w:rPr>
+    </w:lvl>
+    <w:lvl w:ilvl="8" w:tplc="04100005" w:tentative="1">
+      <w:start w:val="1"/>
+      <w:numFmt w:val="bullet"/>
+      <w:lvlText w:val=""/>
+      <w:lvlJc w:val="left"/>
+      <w:pPr>
+        <w:ind w:left="6480" w:hanging="360"/>
+      </w:pPr>
+      <w:rPr>
+        <w:rFonts w:ascii="Wingdings" w:hAnsi="Wingdings" w:hint="default"/>
+      </w:rPr>
+    </w:lvl>
+  </w:abstractNum>
+  <w:abstractNum w:abstractNumId="11" w15:restartNumberingAfterBreak="0">
+    <w:nsid w:val="5A827053"/>
+    <w:multiLevelType w:val="hybridMultilevel"/>
+    <w:tmpl w:val="E45E756A"/>
+    <w:lvl w:ilvl="0" w:tplc="04100001">
+      <w:start w:val="1"/>
+      <w:numFmt w:val="bullet"/>
+      <w:lvlText w:val=""/>
+      <w:lvlJc w:val="left"/>
+      <w:pPr>
+        <w:ind w:left="720" w:hanging="360"/>
+      </w:pPr>
+      <w:rPr>
+        <w:rFonts w:ascii="Symbol" w:hAnsi="Symbol" w:hint="default"/>
+      </w:rPr>
+    </w:lvl>
+    <w:lvl w:ilvl="1" w:tplc="04100003" w:tentative="1">
+      <w:start w:val="1"/>
+      <w:numFmt w:val="bullet"/>
+      <w:lvlText w:val="o"/>
+      <w:lvlJc w:val="left"/>
+      <w:pPr>
+        <w:ind w:left="1440" w:hanging="360"/>
+      </w:pPr>
+      <w:rPr>
+        <w:rFonts w:ascii="Courier New" w:hAnsi="Courier New" w:cs="Courier New" w:hint="default"/>
+      </w:rPr>
+    </w:lvl>
+    <w:lvl w:ilvl="2" w:tplc="04100005" w:tentative="1">
+      <w:start w:val="1"/>
+      <w:numFmt w:val="bullet"/>
+      <w:lvlText w:val=""/>
+      <w:lvlJc w:val="left"/>
+      <w:pPr>
+        <w:ind w:left="2160" w:hanging="360"/>
+      </w:pPr>
+      <w:rPr>
+        <w:rFonts w:ascii="Wingdings" w:hAnsi="Wingdings" w:hint="default"/>
+      </w:rPr>
+    </w:lvl>
+    <w:lvl w:ilvl="3" w:tplc="04100001" w:tentative="1">
+      <w:start w:val="1"/>
+      <w:numFmt w:val="bullet"/>
+      <w:lvlText w:val=""/>
+      <w:lvlJc w:val="left"/>
+      <w:pPr>
+        <w:ind w:left="2880" w:hanging="360"/>
+      </w:pPr>
+      <w:rPr>
+        <w:rFonts w:ascii="Symbol" w:hAnsi="Symbol" w:hint="default"/>
+      </w:rPr>
+    </w:lvl>
+    <w:lvl w:ilvl="4" w:tplc="04100003" w:tentative="1">
+      <w:start w:val="1"/>
+      <w:numFmt w:val="bullet"/>
+      <w:lvlText w:val="o"/>
+      <w:lvlJc w:val="left"/>
+      <w:pPr>
+        <w:ind w:left="3600" w:hanging="360"/>
+      </w:pPr>
+      <w:rPr>
+        <w:rFonts w:ascii="Courier New" w:hAnsi="Courier New" w:cs="Courier New" w:hint="default"/>
+      </w:rPr>
+    </w:lvl>
+    <w:lvl w:ilvl="5" w:tplc="04100005" w:tentative="1">
+      <w:start w:val="1"/>
+      <w:numFmt w:val="bullet"/>
+      <w:lvlText w:val=""/>
+      <w:lvlJc w:val="left"/>
+      <w:pPr>
+        <w:ind w:left="4320" w:hanging="360"/>
+      </w:pPr>
+      <w:rPr>
+        <w:rFonts w:ascii="Wingdings" w:hAnsi="Wingdings" w:hint="default"/>
+      </w:rPr>
+    </w:lvl>
+    <w:lvl w:ilvl="6" w:tplc="04100001" w:tentative="1">
+      <w:start w:val="1"/>
+      <w:numFmt w:val="bullet"/>
+      <w:lvlText w:val=""/>
+      <w:lvlJc w:val="left"/>
+      <w:pPr>
+        <w:ind w:left="5040" w:hanging="360"/>
+      </w:pPr>
+      <w:rPr>
+        <w:rFonts w:ascii="Symbol" w:hAnsi="Symbol" w:hint="default"/>
+      </w:rPr>
+    </w:lvl>
+    <w:lvl w:ilvl="7" w:tplc="04100003" w:tentative="1">
+      <w:start w:val="1"/>
+      <w:numFmt w:val="bullet"/>
+      <w:lvlText w:val="o"/>
+      <w:lvlJc w:val="left"/>
+      <w:pPr>
+        <w:ind w:left="5760" w:hanging="360"/>
+      </w:pPr>
+      <w:rPr>
+        <w:rFonts w:ascii="Courier New" w:hAnsi="Courier New" w:cs="Courier New" w:hint="default"/>
+      </w:rPr>
+    </w:lvl>
+    <w:lvl w:ilvl="8" w:tplc="04100005" w:tentative="1">
+      <w:start w:val="1"/>
+      <w:numFmt w:val="bullet"/>
+      <w:lvlText w:val=""/>
+      <w:lvlJc w:val="left"/>
+      <w:pPr>
+        <w:ind w:left="6480" w:hanging="360"/>
+      </w:pPr>
+      <w:rPr>
+        <w:rFonts w:ascii="Wingdings" w:hAnsi="Wingdings" w:hint="default"/>
+      </w:rPr>
+    </w:lvl>
+  </w:abstractNum>
+  <w:abstractNum w:abstractNumId="12" w15:restartNumberingAfterBreak="0">
+    <w:nsid w:val="6646545F"/>
+    <w:multiLevelType w:val="hybridMultilevel"/>
+    <w:tmpl w:val="41B062DA"/>
+    <w:lvl w:ilvl="0" w:tplc="04100001">
+      <w:start w:val="1"/>
+      <w:numFmt w:val="bullet"/>
+      <w:lvlText w:val=""/>
+      <w:lvlJc w:val="left"/>
+      <w:pPr>
+        <w:ind w:left="720" w:hanging="360"/>
+      </w:pPr>
+      <w:rPr>
+        <w:rFonts w:ascii="Symbol" w:hAnsi="Symbol" w:hint="default"/>
+      </w:rPr>
+    </w:lvl>
+    <w:lvl w:ilvl="1" w:tplc="04100003">
+      <w:start w:val="1"/>
+      <w:numFmt w:val="bullet"/>
+      <w:lvlText w:val="o"/>
+      <w:lvlJc w:val="left"/>
+      <w:pPr>
+        <w:ind w:left="1440" w:hanging="360"/>
+      </w:pPr>
+      <w:rPr>
+        <w:rFonts w:ascii="Courier New" w:hAnsi="Courier New" w:cs="Courier New" w:hint="default"/>
+      </w:rPr>
+    </w:lvl>
+    <w:lvl w:ilvl="2" w:tplc="04100005" w:tentative="1">
+      <w:start w:val="1"/>
+      <w:numFmt w:val="bullet"/>
+      <w:lvlText w:val=""/>
+      <w:lvlJc w:val="left"/>
+      <w:pPr>
+        <w:ind w:left="2160" w:hanging="360"/>
+      </w:pPr>
+      <w:rPr>
+        <w:rFonts w:ascii="Wingdings" w:hAnsi="Wingdings" w:hint="default"/>
+      </w:rPr>
+    </w:lvl>
+    <w:lvl w:ilvl="3" w:tplc="04100001" w:tentative="1">
+      <w:start w:val="1"/>
+      <w:numFmt w:val="bullet"/>
+      <w:lvlText w:val=""/>
+      <w:lvlJc w:val="left"/>
+      <w:pPr>
+        <w:ind w:left="2880" w:hanging="360"/>
+      </w:pPr>
+      <w:rPr>
+        <w:rFonts w:ascii="Symbol" w:hAnsi="Symbol" w:hint="default"/>
+      </w:rPr>
+    </w:lvl>
+    <w:lvl w:ilvl="4" w:tplc="04100003" w:tentative="1">
+      <w:start w:val="1"/>
+      <w:numFmt w:val="bullet"/>
+      <w:lvlText w:val="o"/>
+      <w:lvlJc w:val="left"/>
+      <w:pPr>
+        <w:ind w:left="3600" w:hanging="360"/>
+      </w:pPr>
+      <w:rPr>
+        <w:rFonts w:ascii="Courier New" w:hAnsi="Courier New" w:cs="Courier New" w:hint="default"/>
+      </w:rPr>
+    </w:lvl>
+    <w:lvl w:ilvl="5" w:tplc="04100005" w:tentative="1">
+      <w:start w:val="1"/>
+      <w:numFmt w:val="bullet"/>
+      <w:lvlText w:val=""/>
+      <w:lvlJc w:val="left"/>
+      <w:pPr>
+        <w:ind w:left="4320" w:hanging="360"/>
+      </w:pPr>
+      <w:rPr>
+        <w:rFonts w:ascii="Wingdings" w:hAnsi="Wingdings" w:hint="default"/>
+      </w:rPr>
+    </w:lvl>
+    <w:lvl w:ilvl="6" w:tplc="04100001" w:tentative="1">
+      <w:start w:val="1"/>
+      <w:numFmt w:val="bullet"/>
+      <w:lvlText w:val=""/>
+      <w:lvlJc w:val="left"/>
+      <w:pPr>
+        <w:ind w:left="5040" w:hanging="360"/>
+      </w:pPr>
+      <w:rPr>
+        <w:rFonts w:ascii="Symbol" w:hAnsi="Symbol" w:hint="default"/>
+      </w:rPr>
+    </w:lvl>
+    <w:lvl w:ilvl="7" w:tplc="04100003" w:tentative="1">
+      <w:start w:val="1"/>
+      <w:numFmt w:val="bullet"/>
+      <w:lvlText w:val="o"/>
+      <w:lvlJc w:val="left"/>
+      <w:pPr>
+        <w:ind w:left="5760" w:hanging="360"/>
+      </w:pPr>
+      <w:rPr>
+        <w:rFonts w:ascii="Courier New" w:hAnsi="Courier New" w:cs="Courier New" w:hint="default"/>
+      </w:rPr>
+    </w:lvl>
+    <w:lvl w:ilvl="8" w:tplc="04100005" w:tentative="1">
+      <w:start w:val="1"/>
+      <w:numFmt w:val="bullet"/>
+      <w:lvlText w:val=""/>
+      <w:lvlJc w:val="left"/>
+      <w:pPr>
+        <w:ind w:left="6480" w:hanging="360"/>
+      </w:pPr>
+      <w:rPr>
+        <w:rFonts w:ascii="Wingdings" w:hAnsi="Wingdings" w:hint="default"/>
+      </w:rPr>
+    </w:lvl>
+  </w:abstractNum>
+  <w:abstractNum w:abstractNumId="13" w15:restartNumberingAfterBreak="0">
     <w:nsid w:val="7C9E003D"/>
     <w:multiLevelType w:val="hybridMultilevel"/>
     <w:tmpl w:val="2B9436A8"/>
@@ -6472,7 +6757,7 @@
       </w:rPr>
     </w:lvl>
   </w:abstractNum>
-  <w:abstractNum w:abstractNumId="10" w15:restartNumberingAfterBreak="0">
+  <w:abstractNum w:abstractNumId="14" w15:restartNumberingAfterBreak="0">
     <w:nsid w:val="7E832F78"/>
     <w:multiLevelType w:val="multilevel"/>
     <w:tmpl w:val="983488D2"/>
@@ -6622,7 +6907,7 @@
     </w:lvl>
   </w:abstractNum>
   <w:num w:numId="1" w16cid:durableId="873033465">
-    <w:abstractNumId w:val="9"/>
+    <w:abstractNumId w:val="13"/>
   </w:num>
   <w:num w:numId="2" w16cid:durableId="113333038">
     <w:abstractNumId w:val="2"/>
@@ -6631,13 +6916,13 @@
     <w:abstractNumId w:val="4"/>
   </w:num>
   <w:num w:numId="4" w16cid:durableId="322776401">
-    <w:abstractNumId w:val="10"/>
+    <w:abstractNumId w:val="14"/>
   </w:num>
   <w:num w:numId="5" w16cid:durableId="1370453577">
-    <w:abstractNumId w:val="6"/>
+    <w:abstractNumId w:val="7"/>
   </w:num>
   <w:num w:numId="6" w16cid:durableId="11154410">
-    <w:abstractNumId w:val="8"/>
+    <w:abstractNumId w:val="9"/>
   </w:num>
   <w:num w:numId="7" w16cid:durableId="1738942099">
     <w:abstractNumId w:val="3"/>
@@ -6652,7 +6937,19 @@
     <w:abstractNumId w:val="5"/>
   </w:num>
   <w:num w:numId="11" w16cid:durableId="2110194171">
-    <w:abstractNumId w:val="7"/>
+    <w:abstractNumId w:val="8"/>
+  </w:num>
+  <w:num w:numId="12" w16cid:durableId="522741984">
+    <w:abstractNumId w:val="6"/>
+  </w:num>
+  <w:num w:numId="13" w16cid:durableId="1334992410">
+    <w:abstractNumId w:val="11"/>
+  </w:num>
+  <w:num w:numId="14" w16cid:durableId="1395348444">
+    <w:abstractNumId w:val="10"/>
+  </w:num>
+  <w:num w:numId="15" w16cid:durableId="1875195512">
+    <w:abstractNumId w:val="12"/>
   </w:num>
 </w:numbering>
 </file>
@@ -7051,7 +7348,7 @@
   <w:style w:type="paragraph" w:default="1" w:styleId="Normale">
     <w:name w:val="Normal"/>
     <w:qFormat/>
-    <w:rsid w:val="00D30DBE"/>
+    <w:rsid w:val="00A510E1"/>
   </w:style>
   <w:style w:type="character" w:default="1" w:styleId="Carpredefinitoparagrafo">
     <w:name w:val="Default Paragraph Font"/>

</xml_diff>

<commit_message>
fine descrizione step 2
</commit_message>
<xml_diff>
--- a/SMART HOME PROJECT.docx
+++ b/SMART HOME PROJECT.docx
@@ -1,6 +1,6 @@
 
 <file path=word/document.xml><?xml version="1.0" encoding="utf-8"?>
-<w:document xmlns:wpc="http://schemas.microsoft.com/office/word/2010/wordprocessingCanvas" xmlns:cx="http://schemas.microsoft.com/office/drawing/2014/chartex" xmlns:cx1="http://schemas.microsoft.com/office/drawing/2015/9/8/chartex" xmlns:cx2="http://schemas.microsoft.com/office/drawing/2015/10/21/chartex" xmlns:cx3="http://schemas.microsoft.com/office/drawing/2016/5/9/chartex" xmlns:cx4="http://schemas.microsoft.com/office/drawing/2016/5/10/chartex" xmlns:cx5="http://schemas.microsoft.com/office/drawing/2016/5/11/chartex" xmlns:cx6="http://schemas.microsoft.com/office/drawing/2016/5/12/chartex" xmlns:cx7="http://schemas.microsoft.com/office/drawing/2016/5/13/chartex" xmlns:cx8="http://schemas.microsoft.com/office/drawing/2016/5/14/chartex" xmlns:mc="http://schemas.openxmlformats.org/markup-compatibility/2006" xmlns:aink="http://schemas.microsoft.com/office/drawing/2016/ink" xmlns:am3d="http://schemas.microsoft.com/office/drawing/2017/model3d" xmlns:o="urn:schemas-microsoft-com:office:office" xmlns:oel="http://schemas.microsoft.com/office/2019/extlst" xmlns:r="http://schemas.openxmlformats.org/officeDocument/2006/relationships" xmlns:m="http://schemas.openxmlformats.org/officeDocument/2006/math" xmlns:v="urn:schemas-microsoft-com:vml" xmlns:wp14="http://schemas.microsoft.com/office/word/2010/wordprocessingDrawing" xmlns:wp="http://schemas.openxmlformats.org/drawingml/2006/wordprocessingDrawing" xmlns:w10="urn:schemas-microsoft-com:office:word" xmlns:w="http://schemas.openxmlformats.org/wordprocessingml/2006/main" xmlns:w14="http://schemas.microsoft.com/office/word/2010/wordml" xmlns:w15="http://schemas.microsoft.com/office/word/2012/wordml" xmlns:w16cex="http://schemas.microsoft.com/office/word/2018/wordml/cex" xmlns:w16cid="http://schemas.microsoft.com/office/word/2016/wordml/cid" xmlns:w16="http://schemas.microsoft.com/office/word/2018/wordml" xmlns:w16sdtdh="http://schemas.microsoft.com/office/word/2020/wordml/sdtdatahash" xmlns:w16se="http://schemas.microsoft.com/office/word/2015/wordml/symex" xmlns:wpg="http://schemas.microsoft.com/office/word/2010/wordprocessingGroup" xmlns:wpi="http://schemas.microsoft.com/office/word/2010/wordprocessingInk" xmlns:wne="http://schemas.microsoft.com/office/word/2006/wordml" xmlns:wps="http://schemas.microsoft.com/office/word/2010/wordprocessingShape" mc:Ignorable="w14 w15 w16se w16cid w16 w16cex w16sdtdh wp14">
+<w:document xmlns:wpc="http://schemas.microsoft.com/office/word/2010/wordprocessingCanvas" xmlns:cx="http://schemas.microsoft.com/office/drawing/2014/chartex" xmlns:cx1="http://schemas.microsoft.com/office/drawing/2015/9/8/chartex" xmlns:cx2="http://schemas.microsoft.com/office/drawing/2015/10/21/chartex" xmlns:cx3="http://schemas.microsoft.com/office/drawing/2016/5/9/chartex" xmlns:cx4="http://schemas.microsoft.com/office/drawing/2016/5/10/chartex" xmlns:cx5="http://schemas.microsoft.com/office/drawing/2016/5/11/chartex" xmlns:cx6="http://schemas.microsoft.com/office/drawing/2016/5/12/chartex" xmlns:cx7="http://schemas.microsoft.com/office/drawing/2016/5/13/chartex" xmlns:cx8="http://schemas.microsoft.com/office/drawing/2016/5/14/chartex" xmlns:mc="http://schemas.openxmlformats.org/markup-compatibility/2006" xmlns:aink="http://schemas.microsoft.com/office/drawing/2016/ink" xmlns:am3d="http://schemas.microsoft.com/office/drawing/2017/model3d" xmlns:o="urn:schemas-microsoft-com:office:office" xmlns:oel="http://schemas.microsoft.com/office/2019/extlst" xmlns:r="http://schemas.openxmlformats.org/officeDocument/2006/relationships" xmlns:m="http://schemas.openxmlformats.org/officeDocument/2006/math" xmlns:v="urn:schemas-microsoft-com:vml" xmlns:wp14="http://schemas.microsoft.com/office/word/2010/wordprocessingDrawing" xmlns:wp="http://schemas.openxmlformats.org/drawingml/2006/wordprocessingDrawing" xmlns:w10="urn:schemas-microsoft-com:office:word" xmlns:w="http://schemas.openxmlformats.org/wordprocessingml/2006/main" xmlns:w14="http://schemas.microsoft.com/office/word/2010/wordml" xmlns:w15="http://schemas.microsoft.com/office/word/2012/wordml" xmlns:w16cex="http://schemas.microsoft.com/office/word/2018/wordml/cex" xmlns:w16cid="http://schemas.microsoft.com/office/word/2016/wordml/cid" xmlns:w16="http://schemas.microsoft.com/office/word/2018/wordml" xmlns:w16du="http://schemas.microsoft.com/office/word/2023/wordml/word16du" xmlns:w16sdtdh="http://schemas.microsoft.com/office/word/2020/wordml/sdtdatahash" xmlns:w16se="http://schemas.microsoft.com/office/word/2015/wordml/symex" xmlns:wpg="http://schemas.microsoft.com/office/word/2010/wordprocessingGroup" xmlns:wpi="http://schemas.microsoft.com/office/word/2010/wordprocessingInk" xmlns:wne="http://schemas.microsoft.com/office/word/2006/wordml" xmlns:wps="http://schemas.microsoft.com/office/word/2010/wordprocessingShape" mc:Ignorable="w14 w15 w16se w16cid w16 w16cex w16sdtdh wp14">
   <w:body>
     <w:p>
       <w:pPr>
@@ -1324,10 +1324,7 @@
         <w:t xml:space="preserve">, l’amministratore, i sensori di movimento, il sistema centrale di </w:t>
       </w:r>
       <w:r>
-        <w:t>raccolta</w:t>
-      </w:r>
-      <w:r>
-        <w:t xml:space="preserve"> dati</w:t>
+        <w:t>monitoraggio</w:t>
       </w:r>
       <w:r>
         <w:t xml:space="preserve"> e autenticazione, il sistema di notifica</w:t>
@@ -1681,6 +1678,9 @@
       <w:r>
         <w:t>SISTEMA CENTRALE DI RACCOLTA DATI</w:t>
       </w:r>
+      <w:r>
+        <w:t xml:space="preserve"> E MONITORAGGIO</w:t>
+      </w:r>
     </w:p>
     <w:p>
       <w:pPr>
@@ -1726,13 +1726,8 @@
           <w:numId w:val="5"/>
         </w:numPr>
       </w:pPr>
-      <w:proofErr w:type="gramStart"/>
-      <w:r>
-        <w:t>DEVICE</w:t>
-      </w:r>
-      <w:proofErr w:type="gramEnd"/>
-      <w:r>
-        <w:t xml:space="preserve"> DI MONITORAGGIO come:</w:t>
+      <w:r>
+        <w:t>DEVICE DI MONITORAGGIO come:</w:t>
       </w:r>
     </w:p>
     <w:p>
@@ -2001,12 +1996,6 @@
         <w:t xml:space="preserve"> Le principali sono:</w:t>
       </w:r>
     </w:p>
-    <w:p/>
-    <w:p/>
-    <w:p/>
-    <w:p/>
-    <w:p/>
-    <w:p/>
     <w:p/>
     <w:p/>
     <w:p>
@@ -2339,21 +2328,6 @@
     </w:p>
     <w:p>
       <w:pPr>
-        <w:jc w:val="center"/>
-      </w:pPr>
-    </w:p>
-    <w:p>
-      <w:pPr>
-        <w:jc w:val="center"/>
-      </w:pPr>
-    </w:p>
-    <w:p>
-      <w:pPr>
-        <w:jc w:val="center"/>
-      </w:pPr>
-    </w:p>
-    <w:p>
-      <w:pPr>
         <w:pStyle w:val="Paragrafoelenco"/>
         <w:ind w:left="1440"/>
       </w:pPr>
@@ -2770,8 +2744,15 @@
     </w:p>
     <w:p/>
     <w:p/>
-    <w:p>
-      <w:r>
+    <w:p/>
+    <w:p/>
+    <w:p/>
+    <w:p/>
+    <w:p/>
+    <w:p/>
+    <w:p>
+      <w:r>
+        <w:lastRenderedPageBreak/>
         <w:t xml:space="preserve">Nel diagramma seguente verranno rappresentati i principali componenti del sistema e le loro relazioni con le possibili minacce: </w:t>
       </w:r>
     </w:p>
@@ -2949,6 +2930,9 @@
         <w:t xml:space="preserve">all’interno di </w:t>
       </w:r>
       <w:r>
+        <w:t xml:space="preserve">un </w:t>
+      </w:r>
+      <w:r>
         <w:t>centro di raccolta</w:t>
       </w:r>
       <w:r>
@@ -3027,10 +3011,37 @@
         <w:t xml:space="preserve">può essere vulnerabile a differenti attacchi, un esempio può essere un attacco informatico di phishing, dove viene sfruttata la vulnerabilità umana per </w:t>
       </w:r>
       <w:r>
-        <w:t>accedere a dati sensibili. Sfruttando la natura informatica, la rete può essere fonte di un attacco Man-In-The-Middle</w:t>
-      </w:r>
-      <w:r>
-        <w:t xml:space="preserve">. Grazie alle caratteristiche hardware e software dei sensori un malintenzionato potrebbe infiltrarsi nel firmware per modificarlo o controllarlo a distanza, in modo da alterare il comportamento, questo può anche essere eseguito con un attacco di denial of service, sovraccaricando il sensore con richieste di dati o elaborazione. </w:t>
+        <w:t>rubare</w:t>
+      </w:r>
+      <w:r>
+        <w:t xml:space="preserve"> dati sensibili. Sfruttando la natura informatica, la rete può essere fonte di un attacco Man-In-The-Middle</w:t>
+      </w:r>
+      <w:r>
+        <w:t>. Grazie alle caratteristiche hardware e software dei sensori un malintenzionato potrebbe infiltrarsi nel firmware per modificarlo o controllarlo a distanza, in modo da alterare il comportamento</w:t>
+      </w:r>
+      <w:r>
+        <w:t>. P</w:t>
+      </w:r>
+      <w:r>
+        <w:t xml:space="preserve">uò anche essere eseguito un attacco </w:t>
+      </w:r>
+      <w:r>
+        <w:t>Dos</w:t>
+      </w:r>
+      <w:r>
+        <w:t xml:space="preserve">, sovraccaricando </w:t>
+      </w:r>
+      <w:r>
+        <w:t xml:space="preserve">la rete </w:t>
+      </w:r>
+      <w:r>
+        <w:t>con richieste di dati o elaborazione</w:t>
+      </w:r>
+      <w:r>
+        <w:t>, bloccando l’intero sistema IoT</w:t>
+      </w:r>
+      <w:r>
+        <w:t xml:space="preserve">. </w:t>
       </w:r>
     </w:p>
     <w:p/>
@@ -3060,7 +3071,31 @@
         <w:t xml:space="preserve"> </w:t>
       </w:r>
       <w:r>
-        <w:t>Tutte le possibili minacce precedentemente elencate impattano in maniera negativa su due aspetti fondamentali del sistema: il comportamento del dispositivo fisico e i dati elaborati. Quest’ultimi, se compromessi, hanno un impatto più significativo sulla vita del sistema; tuttavia, con un sistema d’autenticazione si aggiunge un livello di sicurezza che però può essere “raggirato” sfruttando ad esempio un attacco phishing. Consideriamo quindi tutti gli attacchi elencati come “</w:t>
+        <w:t>Tutte le possibili minacce precedentemente elencate impattano in maniera negativa su</w:t>
+      </w:r>
+      <w:r>
+        <w:t xml:space="preserve"> </w:t>
+      </w:r>
+      <w:r>
+        <w:t xml:space="preserve">aspetti fondamentali del sistema: </w:t>
+      </w:r>
+      <w:r>
+        <w:t>l’identità dell’utente, il</w:t>
+      </w:r>
+      <w:r>
+        <w:t xml:space="preserve"> comportamento del dispositivo fisico e</w:t>
+      </w:r>
+      <w:r>
+        <w:t xml:space="preserve"> </w:t>
+      </w:r>
+      <w:r>
+        <w:t xml:space="preserve">i dati elaborati. Quest’ultimi, se compromessi, hanno un impatto più significativo sulla vita del sistema; tuttavia, con un sistema d’autenticazione si aggiunge un livello di sicurezza che però può essere “raggirato” sfruttando ad esempio un attacco phishing. Consideriamo quindi tutti </w:t>
+      </w:r>
+      <w:r>
+        <w:t>i possibili attacchi</w:t>
+      </w:r>
+      <w:r>
+        <w:t xml:space="preserve"> come “</w:t>
       </w:r>
       <w:r>
         <w:t>critici</w:t>
@@ -3069,7 +3104,13 @@
         <w:t xml:space="preserve">”, focalizzando l’attenzione sia sui dati raccolti </w:t>
       </w:r>
       <w:r>
-        <w:t xml:space="preserve">in particolare modo sull’ identità e </w:t>
+        <w:t xml:space="preserve">in particolare modo sull’ </w:t>
+      </w:r>
+      <w:r>
+        <w:t>integrità</w:t>
+      </w:r>
+      <w:r>
+        <w:t xml:space="preserve"> e </w:t>
       </w:r>
       <w:r>
         <w:t>confidenzialità, che</w:t>
@@ -3084,7 +3125,10 @@
         <w:t xml:space="preserve">e della rete, le quali implicano </w:t>
       </w:r>
       <w:r>
-        <w:t>conseguenze dannose.</w:t>
+        <w:t>conseguenze dannose</w:t>
+      </w:r>
+      <w:r>
+        <w:t xml:space="preserve"> all’intero sistema interconnesso.</w:t>
       </w:r>
     </w:p>
     <w:p/>
@@ -3186,7 +3230,22 @@
     <w:p/>
     <w:p>
       <w:r>
-        <w:t>Prima di introdurre i casi effettivi, vengono descritte le definizioni teoriche dei possibili attacchi che coinvolgono il sistema IoT descritto:</w:t>
+        <w:t xml:space="preserve">Prima di introdurre i casi effettivi, vengono </w:t>
+      </w:r>
+      <w:r>
+        <w:t>analizzate</w:t>
+      </w:r>
+      <w:r>
+        <w:t xml:space="preserve"> le definizioni dei possibili attacchi</w:t>
+      </w:r>
+      <w:r>
+        <w:t xml:space="preserve">, </w:t>
+      </w:r>
+      <w:r>
+        <w:t>che coinvolgono il sistema IoT descritto</w:t>
+      </w:r>
+      <w:r>
+        <w:t>, in modo da avere una panoramica completa sulla natura teorica delle compromissioni:</w:t>
       </w:r>
     </w:p>
     <w:p/>
@@ -3258,7 +3317,34 @@
         <w:ind w:left="720"/>
       </w:pPr>
       <w:r>
-        <w:t>In questo tipo di attacco, l'attaccante crea una rete Wi-Fi fittizia con un nome simile a quello del punto di accesso reale, in modo che la vittima si connetta alla rete Wi-Fi falsa invece di quella reale. Una volta che la vittima si è connessa alla rete Wi-Fi falsa, l'attaccante può intercettare il traffico di rete, inclusi dati sensibili come le password, i numeri di carta di credito o altre informazioni personali.</w:t>
+        <w:t xml:space="preserve">In questo tipo di attacco, l'attaccante </w:t>
+      </w:r>
+      <w:r>
+        <w:t xml:space="preserve">può </w:t>
+      </w:r>
+      <w:r>
+        <w:t>crea</w:t>
+      </w:r>
+      <w:r>
+        <w:t>re</w:t>
+      </w:r>
+      <w:r>
+        <w:t xml:space="preserve"> una rete Wi-Fi fittizia con un nome simile a quello del punto di accesso reale, in modo che la vittima si connetta alla rete Wi-Fi falsa invece di quella reale</w:t>
+      </w:r>
+      <w:r>
+        <w:t xml:space="preserve"> o intercettare direttamente il traffico della rete. </w:t>
+      </w:r>
+      <w:r>
+        <w:t xml:space="preserve">Una </w:t>
+      </w:r>
+      <w:r>
+        <w:t>volta connessi</w:t>
+      </w:r>
+      <w:r>
+        <w:t xml:space="preserve"> </w:t>
+      </w:r>
+      <w:r>
+        <w:t>alla rete Wi-Fi falsa, l'attaccante può intercettare il traffico di rete, inclusi dati sensibili come le password, i numeri di carta di credito o altre informazioni personali.</w:t>
       </w:r>
     </w:p>
     <w:p>
@@ -3407,6 +3493,7 @@
     </w:p>
     <w:p>
       <w:r>
+        <w:lastRenderedPageBreak/>
         <w:t>Per facilitare l’analisi specifica al sistema, vengono definiti esempi di possibili scenari d’attacco concreti che compromettono differenti entità delle Smart Home</w:t>
       </w:r>
       <w:r>
@@ -3525,34 +3612,77 @@
         <w:adjustRightInd w:val="0"/>
       </w:pPr>
       <w:r>
-        <w:t>Studiando questo caso mostreremo come l’attaccante potrà sottrarre le credenziali d’accesso al sistema centrale.</w:t>
-      </w:r>
-    </w:p>
-    <w:p>
-      <w:pPr>
-        <w:autoSpaceDE w:val="0"/>
-        <w:autoSpaceDN w:val="0"/>
-        <w:adjustRightInd w:val="0"/>
-      </w:pPr>
-    </w:p>
-    <w:p>
-      <w:pPr>
-        <w:autoSpaceDE w:val="0"/>
-        <w:autoSpaceDN w:val="0"/>
-        <w:adjustRightInd w:val="0"/>
-      </w:pPr>
-      <w:r>
-        <w:t>Ricordiamo come il sistema è formato:</w:t>
-      </w:r>
-    </w:p>
-    <w:p>
-      <w:pPr>
-        <w:autoSpaceDE w:val="0"/>
-        <w:autoSpaceDN w:val="0"/>
-        <w:adjustRightInd w:val="0"/>
-      </w:pPr>
-      <w:r>
-        <w:t>L’accesso al sistema centrale è consentito solo dopo aver inserito le credenziali sul sistema d’autenticazione. Ogni utente è responsabile del salvataggio dei propri dati sensibili.</w:t>
+        <w:t xml:space="preserve">Studiando questo caso mostreremo come </w:t>
+      </w:r>
+      <w:r>
+        <w:rPr>
+          <w:b/>
+          <w:bCs/>
+          <w:u w:val="single"/>
+        </w:rPr>
+        <w:t>l’attaccante potrà sottrarre le credenziali d’accesso</w:t>
+      </w:r>
+      <w:r>
+        <w:rPr>
+          <w:b/>
+          <w:bCs/>
+          <w:u w:val="single"/>
+        </w:rPr>
+        <w:t xml:space="preserve"> dell’utente coinvolto</w:t>
+      </w:r>
+      <w:r>
+        <w:rPr>
+          <w:b/>
+          <w:bCs/>
+          <w:u w:val="single"/>
+        </w:rPr>
+        <w:t xml:space="preserve"> al sistema centrale</w:t>
+      </w:r>
+      <w:r>
+        <w:t>.</w:t>
+      </w:r>
+    </w:p>
+    <w:p>
+      <w:pPr>
+        <w:autoSpaceDE w:val="0"/>
+        <w:autoSpaceDN w:val="0"/>
+        <w:adjustRightInd w:val="0"/>
+      </w:pPr>
+    </w:p>
+    <w:p>
+      <w:pPr>
+        <w:autoSpaceDE w:val="0"/>
+        <w:autoSpaceDN w:val="0"/>
+        <w:adjustRightInd w:val="0"/>
+      </w:pPr>
+      <w:r>
+        <w:t xml:space="preserve">Ricordiamo come il </w:t>
+      </w:r>
+      <w:r>
+        <w:rPr>
+          <w:b/>
+          <w:bCs/>
+        </w:rPr>
+        <w:t>sistema</w:t>
+      </w:r>
+      <w:r>
+        <w:t xml:space="preserve"> è formato:</w:t>
+      </w:r>
+    </w:p>
+    <w:p>
+      <w:pPr>
+        <w:autoSpaceDE w:val="0"/>
+        <w:autoSpaceDN w:val="0"/>
+        <w:adjustRightInd w:val="0"/>
+      </w:pPr>
+      <w:r>
+        <w:t xml:space="preserve">L’accesso al sistema centrale </w:t>
+      </w:r>
+      <w:r>
+        <w:t xml:space="preserve">di raccolta dati e monitoraggio </w:t>
+      </w:r>
+      <w:r>
+        <w:t>è consentito solo dopo aver inserito le credenziali sul sistema d’autenticazione. Ogni utente è responsabile del salvataggio dei propri dati sensibili.</w:t>
       </w:r>
     </w:p>
     <w:p>
@@ -3599,7 +3729,35 @@
         <w:adjustRightInd w:val="0"/>
       </w:pPr>
       <w:r>
-        <w:t>La password può essere compromessa in quanto rubata tramite un attacco di phishing, sfruttando la vulnerabilità umana, l’utente può essere indirizzato, attraverso una e-mail, ad un sito dannoso creato dall’attaccante stesso, questo può essere una replica del sistema d’autenticazione che mira a sottrarre i dati sensibili inseriti dall’utente.</w:t>
+        <w:t xml:space="preserve">La </w:t>
+      </w:r>
+      <w:r>
+        <w:rPr>
+          <w:b/>
+          <w:bCs/>
+        </w:rPr>
+        <w:t>password</w:t>
+      </w:r>
+      <w:r>
+        <w:t xml:space="preserve"> può essere </w:t>
+      </w:r>
+      <w:r>
+        <w:rPr>
+          <w:u w:val="single"/>
+        </w:rPr>
+        <w:t>compromessa</w:t>
+      </w:r>
+      <w:r>
+        <w:t xml:space="preserve"> in quanto rubata tramite un </w:t>
+      </w:r>
+      <w:r>
+        <w:rPr>
+          <w:u w:val="single"/>
+        </w:rPr>
+        <w:t>attacco di phishing</w:t>
+      </w:r>
+      <w:r>
+        <w:t>, sfruttando la vulnerabilità umana, l’utente può essere indirizzato, attraverso una e-mail, ad un sito dannoso creato dall’attaccante stesso, questo può essere una replica del sistema d’autenticazione che mira a sottrarre i dati sensibili inseriti dall’utente.</w:t>
       </w:r>
     </w:p>
     <w:p>
@@ -3614,7 +3772,35 @@
         <w:adjustRightInd w:val="0"/>
       </w:pPr>
       <w:r>
-        <w:t>Il sistema d’autenticazione può essere compromesso, in quanto l’attaccante conosce la password appena rubata, ed il sistema d’autenticazione stesso non è difeso da controlli di sicurezza avanzati.</w:t>
+        <w:t xml:space="preserve">Il </w:t>
+      </w:r>
+      <w:r>
+        <w:rPr>
+          <w:b/>
+          <w:bCs/>
+        </w:rPr>
+        <w:t>sistema d’autenticazione</w:t>
+      </w:r>
+      <w:r>
+        <w:t xml:space="preserve"> può essere </w:t>
+      </w:r>
+      <w:r>
+        <w:rPr>
+          <w:u w:val="single"/>
+        </w:rPr>
+        <w:t>compromesso</w:t>
+      </w:r>
+      <w:r>
+        <w:t xml:space="preserve">, in quanto l’attaccante conosce la password appena rubata, ed il sistema d’autenticazione stesso </w:t>
+      </w:r>
+      <w:r>
+        <w:rPr>
+          <w:u w:val="single"/>
+        </w:rPr>
+        <w:t>non è difeso</w:t>
+      </w:r>
+      <w:r>
+        <w:t xml:space="preserve"> da controlli di sicurezza avanzati.</w:t>
       </w:r>
     </w:p>
     <w:p>
@@ -3644,24 +3830,26 @@
         <w:adjustRightInd w:val="0"/>
       </w:pPr>
       <w:r>
-        <w:t>Avendo accesso al sistema, la confidenzialità delle informazioni può essere compromessa, con la possibilità di monitorare i consumi e le attività degli utenti.</w:t>
-      </w:r>
-    </w:p>
-    <w:p>
-      <w:pPr>
-        <w:autoSpaceDE w:val="0"/>
-        <w:autoSpaceDN w:val="0"/>
-        <w:adjustRightInd w:val="0"/>
-      </w:pPr>
-    </w:p>
-    <w:p>
-      <w:pPr>
-        <w:autoSpaceDE w:val="0"/>
-        <w:autoSpaceDN w:val="0"/>
-        <w:adjustRightInd w:val="0"/>
-      </w:pPr>
-      <w:r>
-        <w:t>Questo tipo di attacco può essere mitigato educando gli utenti a riconoscere tentativi di phishing e inserendo opportuni controlli al sistema d’autenticazione, come ad esempio auth a due fattori, inoltre può essere aggiunta una misura di sicurezza avanzata al sistema centrale, con controlli di monitoraggio dei device che eseguono l’accesso, come ad esempio indirizzo IP, e informazioni generali sul dispositivo.</w:t>
+        <w:t xml:space="preserve">Avendo accesso al sistema, la </w:t>
+      </w:r>
+      <w:r>
+        <w:rPr>
+          <w:b/>
+          <w:bCs/>
+        </w:rPr>
+        <w:t>confidenzialità delle informazioni</w:t>
+      </w:r>
+      <w:r>
+        <w:t xml:space="preserve"> può essere </w:t>
+      </w:r>
+      <w:r>
+        <w:rPr>
+          <w:u w:val="single"/>
+        </w:rPr>
+        <w:t>compromessa</w:t>
+      </w:r>
+      <w:r>
+        <w:t>, con la possibilità di monitorare i consumi e le attività degli utenti.</w:t>
       </w:r>
     </w:p>
     <w:p>
@@ -3724,6 +3912,50 @@
       </w:pPr>
       <w:r>
         <w:t>Per accedere al sistema vengono sfruttate ulteriori vulnerabilità digitali per compromettere il sistema d’autenticazione.</w:t>
+      </w:r>
+    </w:p>
+    <w:p>
+      <w:pPr>
+        <w:autoSpaceDE w:val="0"/>
+        <w:autoSpaceDN w:val="0"/>
+        <w:adjustRightInd w:val="0"/>
+      </w:pPr>
+    </w:p>
+    <w:p>
+      <w:pPr>
+        <w:autoSpaceDE w:val="0"/>
+        <w:autoSpaceDN w:val="0"/>
+        <w:adjustRightInd w:val="0"/>
+      </w:pPr>
+      <w:r>
+        <w:t xml:space="preserve">Dopo aver analizzato l’impatto dell’attacco al sistema, questo </w:t>
+      </w:r>
+      <w:r>
+        <w:t xml:space="preserve">può essere </w:t>
+      </w:r>
+      <w:r>
+        <w:t>prevenuto</w:t>
+      </w:r>
+      <w:r>
+        <w:t xml:space="preserve"> educando gli utenti a riconoscere tentativi di phishing e inserendo opportuni controlli al sistema d’autenticazione, come ad esempio aut</w:t>
+      </w:r>
+      <w:r>
+        <w:t>h</w:t>
+      </w:r>
+      <w:r>
+        <w:t xml:space="preserve"> a due fattori, inoltre può essere aggiunta una misura di sicurezza avanzata al sistema centrale, con controlli di monitoraggio dei device che eseguono l’accesso, come ad esempio</w:t>
+      </w:r>
+      <w:r>
+        <w:t xml:space="preserve"> inserendo la verifica dell’</w:t>
+      </w:r>
+      <w:r>
+        <w:t xml:space="preserve"> indirizzo IP, e informazioni generali sul dispositivo</w:t>
+      </w:r>
+      <w:r>
+        <w:t xml:space="preserve"> che sta tenta</w:t>
+      </w:r>
+      <w:r>
+        <w:t>ndo di accedere.</w:t>
       </w:r>
     </w:p>
     <w:p>
@@ -3798,7 +4030,18 @@
         <w:adjustRightInd w:val="0"/>
       </w:pPr>
       <w:r>
-        <w:t>Studiando questo caso mostreremo come l’attaccante potrà sottrarre le credenziali d’accesso al sistema centrale utilizzando un altro tipo d’attacco.</w:t>
+        <w:t xml:space="preserve">Studiando questo caso mostreremo come </w:t>
+      </w:r>
+      <w:r>
+        <w:rPr>
+          <w:b/>
+          <w:bCs/>
+          <w:u w:val="single"/>
+        </w:rPr>
+        <w:t>l’attaccante potrà sottrarre le credenziali d’accesso al sistema centrale utilizzando un altro tipo d’attacco</w:t>
+      </w:r>
+      <w:r>
+        <w:t>.</w:t>
       </w:r>
     </w:p>
     <w:p>
@@ -3820,7 +4063,17 @@
         <w:adjustRightInd w:val="0"/>
       </w:pPr>
       <w:r>
-        <w:t>Ricordiamo come il sistema è formato:</w:t>
+        <w:t xml:space="preserve">Ricordiamo come il </w:t>
+      </w:r>
+      <w:r>
+        <w:rPr>
+          <w:b/>
+          <w:bCs/>
+        </w:rPr>
+        <w:t>sistema</w:t>
+      </w:r>
+      <w:r>
+        <w:t xml:space="preserve"> è formato:</w:t>
       </w:r>
     </w:p>
     <w:p>
@@ -3863,7 +4116,16 @@
         <w:adjustRightInd w:val="0"/>
       </w:pPr>
       <w:r>
-        <w:t>L’attaccante potrebbe tentare di forzare l’accesso all’interfaccia d’autenticazione mediante un attacco di forza bruta, ovvero provando una serie di password diverse fino a trovare quella giusta.</w:t>
+        <w:t xml:space="preserve">L’attaccante potrebbe tentare di forzare l’accesso all’interfaccia d’autenticazione mediante un </w:t>
+      </w:r>
+      <w:r>
+        <w:rPr>
+          <w:u w:val="single"/>
+        </w:rPr>
+        <w:t>attacco di forza bruta</w:t>
+      </w:r>
+      <w:r>
+        <w:t>, ovvero provando una serie di password diverse fino a trovare quella giusta.</w:t>
       </w:r>
     </w:p>
     <w:p>
@@ -3878,7 +4140,35 @@
         <w:adjustRightInd w:val="0"/>
       </w:pPr>
       <w:r>
-        <w:t>Il sistema d’autenticazione può essere compromesso, in quanto l’attaccante conosce la password appena generata, ed il sistema d’autenticazione stesso non è difeso da controlli di sicurezza avanzati.</w:t>
+        <w:t xml:space="preserve">Il </w:t>
+      </w:r>
+      <w:r>
+        <w:rPr>
+          <w:b/>
+          <w:bCs/>
+        </w:rPr>
+        <w:t>sistema d’autenticazione</w:t>
+      </w:r>
+      <w:r>
+        <w:t xml:space="preserve"> può essere </w:t>
+      </w:r>
+      <w:r>
+        <w:rPr>
+          <w:u w:val="single"/>
+        </w:rPr>
+        <w:t>compromesso</w:t>
+      </w:r>
+      <w:r>
+        <w:t xml:space="preserve">, in quanto l’attaccante conosce la password appena generata, ed il sistema d’autenticazione stesso </w:t>
+      </w:r>
+      <w:r>
+        <w:rPr>
+          <w:u w:val="single"/>
+        </w:rPr>
+        <w:t>non è difeso</w:t>
+      </w:r>
+      <w:r>
+        <w:t xml:space="preserve"> da controlli di sicurezza avanzati.</w:t>
       </w:r>
     </w:p>
     <w:p>
@@ -3909,47 +4199,37 @@
         <w:autoSpaceDN w:val="0"/>
         <w:adjustRightInd w:val="0"/>
       </w:pPr>
-    </w:p>
-    <w:p>
-      <w:pPr>
-        <w:autoSpaceDE w:val="0"/>
-        <w:autoSpaceDN w:val="0"/>
-        <w:adjustRightInd w:val="0"/>
-      </w:pPr>
-    </w:p>
-    <w:p>
-      <w:pPr>
-        <w:autoSpaceDE w:val="0"/>
-        <w:autoSpaceDN w:val="0"/>
-        <w:adjustRightInd w:val="0"/>
-      </w:pPr>
-    </w:p>
-    <w:p>
-      <w:pPr>
-        <w:autoSpaceDE w:val="0"/>
-        <w:autoSpaceDN w:val="0"/>
-        <w:adjustRightInd w:val="0"/>
-      </w:pPr>
-      <w:r>
-        <w:t xml:space="preserve">Questo tipo di attacco può essere mitigato innanzitutto a livello umano: l’utente dovrà utilizzare delle password complesse. </w:t>
-      </w:r>
-    </w:p>
-    <w:p>
-      <w:pPr>
-        <w:autoSpaceDE w:val="0"/>
-        <w:autoSpaceDN w:val="0"/>
-        <w:adjustRightInd w:val="0"/>
-      </w:pPr>
-      <w:r>
-        <w:t>Inoltre, il sistema d’autenticazione deve implementare opportuni controlli opportuni controlli al sistema d’autenticazione, come ad esempio un sistema di blocco automatico dopo un certo numero di tentativi ed un sistema di notifica periodica di cambio della password.</w:t>
-      </w:r>
-    </w:p>
-    <w:p>
-      <w:pPr>
-        <w:autoSpaceDE w:val="0"/>
-        <w:autoSpaceDN w:val="0"/>
-        <w:adjustRightInd w:val="0"/>
-      </w:pPr>
+      <w:r>
+        <w:t xml:space="preserve">Questo tipo di attacco può essere </w:t>
+      </w:r>
+      <w:r>
+        <w:t>prevenuto</w:t>
+      </w:r>
+      <w:r>
+        <w:t xml:space="preserve"> innanzitutto</w:t>
+      </w:r>
+      <w:r>
+        <w:t xml:space="preserve"> migliorando il comportamento dell’entità umana coinvolta</w:t>
+      </w:r>
+      <w:r>
+        <w:t xml:space="preserve">: l’utente dovrà utilizzare delle password complesse. </w:t>
+      </w:r>
+    </w:p>
+    <w:p>
+      <w:pPr>
+        <w:autoSpaceDE w:val="0"/>
+        <w:autoSpaceDN w:val="0"/>
+        <w:adjustRightInd w:val="0"/>
+      </w:pPr>
+      <w:r>
+        <w:t>Inoltre, il sistema d’autenticazione deve implementare opportuni controll</w:t>
+      </w:r>
+      <w:r>
+        <w:t xml:space="preserve">i </w:t>
+      </w:r>
+      <w:r>
+        <w:t>al sistema d’autenticazione, come ad esempio un sistema di blocco automatico dopo un certo numero di tentativi ed un sistema di notifica periodica di cambio della password.</w:t>
+      </w:r>
     </w:p>
     <w:p>
       <w:pPr>
@@ -4064,21 +4344,67 @@
         <w:rPr>
           <w:rFonts w:cstheme="minorHAnsi"/>
         </w:rPr>
-        <w:t>le carte RFID per leggere la porta possono essere lette e clonate a una distanza moderata</w:t>
+        <w:t xml:space="preserve">le </w:t>
+      </w:r>
+      <w:r>
+        <w:rPr>
+          <w:rFonts w:cstheme="minorHAnsi"/>
+        </w:rPr>
+        <w:t>tessere</w:t>
+      </w:r>
+      <w:r>
+        <w:rPr>
+          <w:rFonts w:cstheme="minorHAnsi"/>
+        </w:rPr>
+        <w:t xml:space="preserve"> RFID per </w:t>
+      </w:r>
+      <w:r>
+        <w:rPr>
+          <w:rFonts w:cstheme="minorHAnsi"/>
+        </w:rPr>
+        <w:t>aprire</w:t>
+      </w:r>
+      <w:r>
+        <w:rPr>
+          <w:rFonts w:cstheme="minorHAnsi"/>
+        </w:rPr>
+        <w:t xml:space="preserve"> la porta </w:t>
+      </w:r>
+      <w:r>
+        <w:rPr>
+          <w:rFonts w:cstheme="minorHAnsi"/>
+        </w:rPr>
+        <w:t>possano</w:t>
+      </w:r>
+      <w:r>
+        <w:rPr>
+          <w:rFonts w:cstheme="minorHAnsi"/>
+        </w:rPr>
+        <w:t xml:space="preserve"> essere lette e clonate a una distanza moderata</w:t>
       </w:r>
       <w:r>
         <w:t xml:space="preserve">. </w:t>
       </w:r>
-      <w:proofErr w:type="gramStart"/>
       <w:r>
         <w:t>I</w:t>
       </w:r>
       <w:r>
-        <w:t>noltre</w:t>
-      </w:r>
-      <w:proofErr w:type="gramEnd"/>
-      <w:r>
-        <w:t xml:space="preserve"> la porta stessa è monitorata da sensore di rilevamento apertura, infine all’interno dell’abitazione in ogni stanza è presente un sensore di rilevamento delle presenze, </w:t>
+        <w:t>noltre,</w:t>
+      </w:r>
+      <w:r>
+        <w:t xml:space="preserve"> la porta stessa è monitorata da sensore di rilevamento apertura</w:t>
+      </w:r>
+      <w:r>
+        <w:t>. All’</w:t>
+      </w:r>
+      <w:r>
+        <w:t>interno dell’abitazione</w:t>
+      </w:r>
+      <w:r>
+        <w:t>,</w:t>
+      </w:r>
+      <w:r>
+        <w:t xml:space="preserve"> in ogni stanza è presente un sensore di rilevamento delle presenze, </w:t>
       </w:r>
       <w:r>
         <w:t>i sensori</w:t>
@@ -4423,20 +4749,6 @@
         <w:autoSpaceDN w:val="0"/>
         <w:adjustRightInd w:val="0"/>
       </w:pPr>
-    </w:p>
-    <w:p>
-      <w:pPr>
-        <w:autoSpaceDE w:val="0"/>
-        <w:autoSpaceDN w:val="0"/>
-        <w:adjustRightInd w:val="0"/>
-      </w:pPr>
-    </w:p>
-    <w:p>
-      <w:pPr>
-        <w:autoSpaceDE w:val="0"/>
-        <w:autoSpaceDN w:val="0"/>
-        <w:adjustRightInd w:val="0"/>
-      </w:pPr>
       <w:r>
         <w:t xml:space="preserve">Per accedere all’abitazione è necessario: </w:t>
       </w:r>
@@ -4489,6 +4801,7 @@
         <w:adjustRightInd w:val="0"/>
       </w:pPr>
       <w:r>
+        <w:lastRenderedPageBreak/>
         <w:t xml:space="preserve">Le vulnerabilità digitali consentono di </w:t>
       </w:r>
       <w:r>
@@ -4524,7 +4837,22 @@
         <w:adjustRightInd w:val="0"/>
       </w:pPr>
       <w:r>
-        <w:t xml:space="preserve">Per mitigare questi rischi ed evitare questo possibile attacco sarebbe opportuno introdurre dei controlli specifici che impongano l’impossibilità di duplicare la tessera dotata di tecnologia RFID, verificando ogni qualvolta la sua unicità. Inoltre, i sensori di rilevamento delle presenze possono essere sostituti fisicamente con dei Sensori multimediali che catturano le immagini, disaccoppiando il loro singolo funzionamento, in tal modo che una compromissione di un sensore non comporta il malfunzionamento dell’altro e quindi attraverso sistemi di backup è possibile ripristinarli. </w:t>
+        <w:t>Analizzando questo possibile scenario, p</w:t>
+      </w:r>
+      <w:r>
+        <w:t xml:space="preserve">er mitigare questi rischi sarebbe opportuno introdurre dei controlli specifici che impongano l’impossibilità di duplicare la tessera dotata di tecnologia RFID, verificando ogni qualvolta la sua unicità. Inoltre, i sensori di rilevamento delle presenze possono essere sostituti fisicamente con dei </w:t>
+      </w:r>
+      <w:r>
+        <w:t>s</w:t>
+      </w:r>
+      <w:r>
+        <w:t>ensori multimediali che catturano le immagini, disaccoppiando il loro singolo funzionamento, in tal modo che una compromissione di un sensore non comporta il malfunzionamento dell</w:t>
+      </w:r>
+      <w:r>
+        <w:t>’intera rete</w:t>
+      </w:r>
+      <w:r>
+        <w:t xml:space="preserve"> e quindi attraverso sistemi di backup è possibile ripristinarli. </w:t>
       </w:r>
     </w:p>
     <w:p>
@@ -4557,13 +4885,6 @@
         <w:autoSpaceDN w:val="0"/>
         <w:adjustRightInd w:val="0"/>
       </w:pPr>
-    </w:p>
-    <w:p>
-      <w:pPr>
-        <w:autoSpaceDE w:val="0"/>
-        <w:autoSpaceDN w:val="0"/>
-        <w:adjustRightInd w:val="0"/>
-      </w:pPr>
       <w:r>
         <w:t xml:space="preserve">CASO </w:t>
       </w:r>
@@ -4599,7 +4920,15 @@
         <w:adjustRightInd w:val="0"/>
       </w:pPr>
       <w:r>
-        <w:t>Analizzando questo possibile attacco, mostreremo come l’attaccante intercetta e modifica le informazioni che i sensori raccolgono ed inviano al sistema centrale di raccolta dati</w:t>
+        <w:t xml:space="preserve">Analizzando questo possibile attacco, mostreremo </w:t>
+      </w:r>
+      <w:r>
+        <w:rPr>
+          <w:b/>
+          <w:bCs/>
+          <w:u w:val="single"/>
+        </w:rPr>
+        <w:t>come l’attaccante intercetta e modifica le informazioni che i sensori raccolgono ed inviano al sistema centrale di raccolta dati</w:t>
       </w:r>
       <w:r>
         <w:t>, con lo scopo di danneggiare l’integrità delle stesse</w:t>
@@ -4625,7 +4954,17 @@
         <w:adjustRightInd w:val="0"/>
       </w:pPr>
       <w:r>
-        <w:t xml:space="preserve">Il sistema è </w:t>
+        <w:t xml:space="preserve">Il </w:t>
+      </w:r>
+      <w:r>
+        <w:rPr>
+          <w:b/>
+          <w:bCs/>
+        </w:rPr>
+        <w:t>sistema</w:t>
+      </w:r>
+      <w:r>
+        <w:t xml:space="preserve"> è </w:t>
       </w:r>
       <w:r>
         <w:t>così</w:t>
@@ -4734,11 +5073,13 @@
         <w:t xml:space="preserve">attraverso un </w:t>
       </w:r>
       <w:r>
-        <w:rPr>
-          <w:b/>
-          <w:bCs/>
-        </w:rPr>
-        <w:t>attacco man-in-the-middle</w:t>
+        <w:t xml:space="preserve">attacco </w:t>
+      </w:r>
+      <w:r>
+        <w:rPr>
+          <w:u w:val="single"/>
+        </w:rPr>
+        <w:t>man-in-the-middle</w:t>
       </w:r>
       <w:r>
         <w:t xml:space="preserve"> </w:t>
@@ -4867,6 +5208,12 @@
         </w:rPr>
         <w:t>compromesso</w:t>
       </w:r>
+      <w:r>
+        <w:rPr>
+          <w:u w:val="single"/>
+        </w:rPr>
+        <w:t>.</w:t>
+      </w:r>
     </w:p>
     <w:p>
       <w:pPr>
@@ -4922,36 +5269,27 @@
         <w:adjustRightInd w:val="0"/>
       </w:pPr>
       <w:r>
-        <w:t>NOTA BENE: in questo scenario d’attacco, l’attaccante potrebbe essere l’utente stesso della casa, che effettua la modifica delle informazioni raccolte dai sensori con il solo scopo di diminuire i valori dei consumi registrati dai sensori in modo da avere un successivo abbassamento dei costi di utilizzo dei componenti.</w:t>
-      </w:r>
-    </w:p>
-    <w:p>
-      <w:pPr>
-        <w:autoSpaceDE w:val="0"/>
-        <w:autoSpaceDN w:val="0"/>
-        <w:adjustRightInd w:val="0"/>
-      </w:pPr>
-    </w:p>
-    <w:p>
-      <w:pPr>
-        <w:autoSpaceDE w:val="0"/>
-        <w:autoSpaceDN w:val="0"/>
-        <w:adjustRightInd w:val="0"/>
-      </w:pPr>
-    </w:p>
-    <w:p>
-      <w:pPr>
-        <w:autoSpaceDE w:val="0"/>
-        <w:autoSpaceDN w:val="0"/>
-        <w:adjustRightInd w:val="0"/>
-      </w:pPr>
-    </w:p>
-    <w:p>
-      <w:pPr>
-        <w:autoSpaceDE w:val="0"/>
-        <w:autoSpaceDN w:val="0"/>
-        <w:adjustRightInd w:val="0"/>
-      </w:pPr>
+        <w:rPr>
+          <w:b/>
+          <w:bCs/>
+        </w:rPr>
+        <w:t>NOTA BENE</w:t>
+      </w:r>
+      <w:r>
+        <w:t xml:space="preserve">: in questo scenario d’attacco, l’attaccante potrebbe essere l’utente stesso della casa, che effettua la modifica delle informazioni raccolte dai sensori </w:t>
+      </w:r>
+      <w:r>
+        <w:t xml:space="preserve">o ne genera nuove, </w:t>
+      </w:r>
+      <w:r>
+        <w:t xml:space="preserve">con il solo scopo di diminuire i valori dei consumi registrati dai sensori in modo da avere un successivo abbassamento dei costi </w:t>
+      </w:r>
+      <w:r>
+        <w:t xml:space="preserve">energetici </w:t>
+      </w:r>
+      <w:r>
+        <w:t>di utilizzo dei componenti.</w:t>
+      </w:r>
     </w:p>
     <w:p>
       <w:pPr>
@@ -5002,378 +5340,11 @@
     </w:p>
     <w:p>
       <w:pPr>
-        <w:autoSpaceDE w:val="0"/>
-        <w:autoSpaceDN w:val="0"/>
-        <w:adjustRightInd w:val="0"/>
-      </w:pPr>
-    </w:p>
-    <w:p>
-      <w:pPr>
-        <w:autoSpaceDE w:val="0"/>
-        <w:autoSpaceDN w:val="0"/>
-        <w:adjustRightInd w:val="0"/>
-      </w:pPr>
-      <w:r>
-        <w:t>Questo possibile scenario d’attacco può essere mitigato riducendo i rischi: un essenziale misura di sicurezza</w:t>
-      </w:r>
-      <w:r>
-        <w:t xml:space="preserve"> è limitare l’accesso alla rete solo ai dispositivi autorizzati. Ciò può essere fatto intro</w:t>
-      </w:r>
-      <w:r>
-        <w:t>ducendo un sistema d’autenticazione basato su protocolli di sicurezza moderni come WPA3 per la connessione wi-fi</w:t>
-      </w:r>
-      <w:r>
-        <w:t xml:space="preserve">. </w:t>
-      </w:r>
-      <w:r>
-        <w:t>Un ulteriore funzionalità di sicurezza che può essere aggiunta è la “Guest Network”: per separare i dispositivi degli ospiti dalla rete principale</w:t>
-      </w:r>
-      <w:r>
-        <w:t>, limitando alcune funzionalità</w:t>
-      </w:r>
-      <w:r>
-        <w:t>. Per</w:t>
-      </w:r>
-      <w:r>
-        <w:t xml:space="preserve"> quanto riguarda il flusso di informazioni è necessario aggiungere protocolli crittografici più robusti</w:t>
-      </w:r>
-      <w:r>
-        <w:t xml:space="preserve"> e protocolli di sicurezza aggiornati per il traffico in rete</w:t>
-      </w:r>
-      <w:r>
-        <w:t>.</w:t>
-      </w:r>
-    </w:p>
-    <w:p>
-      <w:pPr>
-        <w:autoSpaceDE w:val="0"/>
-        <w:autoSpaceDN w:val="0"/>
-        <w:adjustRightInd w:val="0"/>
-      </w:pPr>
-    </w:p>
-    <w:p>
-      <w:pPr>
-        <w:autoSpaceDE w:val="0"/>
-        <w:autoSpaceDN w:val="0"/>
-        <w:adjustRightInd w:val="0"/>
-      </w:pPr>
-    </w:p>
-    <w:p>
-      <w:pPr>
-        <w:autoSpaceDE w:val="0"/>
-        <w:autoSpaceDN w:val="0"/>
-        <w:adjustRightInd w:val="0"/>
-      </w:pPr>
-    </w:p>
-    <w:p>
-      <w:pPr>
-        <w:autoSpaceDE w:val="0"/>
-        <w:autoSpaceDN w:val="0"/>
-        <w:adjustRightInd w:val="0"/>
-      </w:pPr>
-      <w:r>
-        <w:t xml:space="preserve">CASO 4: </w:t>
-      </w:r>
-      <w:r>
-        <w:rPr>
-          <w:b/>
-          <w:bCs/>
-          <w:highlight w:val="yellow"/>
-        </w:rPr>
-        <w:t>ATTACCO ALLA RETE DEL SISTEMA</w:t>
-      </w:r>
-      <w:r>
-        <w:t xml:space="preserve"> </w:t>
-      </w:r>
-    </w:p>
-    <w:p>
-      <w:pPr>
-        <w:autoSpaceDE w:val="0"/>
-        <w:autoSpaceDN w:val="0"/>
-        <w:adjustRightInd w:val="0"/>
-      </w:pPr>
-    </w:p>
-    <w:p>
-      <w:pPr>
-        <w:autoSpaceDE w:val="0"/>
-        <w:autoSpaceDN w:val="0"/>
-        <w:adjustRightInd w:val="0"/>
-      </w:pPr>
-      <w:r>
-        <w:t>Analizzando questo</w:t>
-      </w:r>
-      <w:r>
-        <w:t xml:space="preserve"> scenario d’</w:t>
-      </w:r>
-      <w:r>
-        <w:t>attacco mostreremo come, tramite un attacco di Denial of Service, sia possibile interrompere il normale funzionamento della rete. L’obbiettivo di questo attacco è quello di andare a saturare la rete, rendendo molto difficili le comunicazioni tra i sensori ed il sistema centrale</w:t>
-      </w:r>
-      <w:r>
-        <w:t xml:space="preserve"> e la conseguente visualizzazione delle informazioni da parte degli utenti</w:t>
-      </w:r>
-      <w:r>
-        <w:t>.</w:t>
-      </w:r>
-    </w:p>
-    <w:p>
-      <w:pPr>
-        <w:autoSpaceDE w:val="0"/>
-        <w:autoSpaceDN w:val="0"/>
-        <w:adjustRightInd w:val="0"/>
-      </w:pPr>
-    </w:p>
-    <w:p>
-      <w:pPr>
-        <w:autoSpaceDE w:val="0"/>
-        <w:autoSpaceDN w:val="0"/>
-        <w:adjustRightInd w:val="0"/>
-      </w:pPr>
-      <w:r>
-        <w:t>Il sistema è composto da un insieme di sensori che comunicano con il sistema centrale tramite la rete.</w:t>
-      </w:r>
-    </w:p>
-    <w:p>
-      <w:pPr>
-        <w:autoSpaceDE w:val="0"/>
-        <w:autoSpaceDN w:val="0"/>
-        <w:adjustRightInd w:val="0"/>
-      </w:pPr>
-    </w:p>
-    <w:p>
-      <w:pPr>
-        <w:pStyle w:val="Paragrafoelenco"/>
-        <w:numPr>
-          <w:ilvl w:val="0"/>
-          <w:numId w:val="2"/>
-        </w:numPr>
-        <w:autoSpaceDE w:val="0"/>
-        <w:autoSpaceDN w:val="0"/>
-        <w:adjustRightInd w:val="0"/>
-      </w:pPr>
-      <w:r>
-        <w:t>Come nell’attacco mostrato nello scenario 2, l</w:t>
-      </w:r>
-      <w:r>
-        <w:t xml:space="preserve">a </w:t>
-      </w:r>
-      <w:r>
-        <w:rPr>
-          <w:b/>
-          <w:bCs/>
-        </w:rPr>
-        <w:t>rete</w:t>
-      </w:r>
-      <w:r>
-        <w:t xml:space="preserve"> è </w:t>
-      </w:r>
-      <w:r>
-        <w:rPr>
-          <w:u w:val="single"/>
-        </w:rPr>
-        <w:t>vulnerabile</w:t>
-      </w:r>
-      <w:r>
-        <w:t xml:space="preserve"> in quanto non è composta di adeguati controlli di accesso</w:t>
-      </w:r>
-      <w:r>
-        <w:t xml:space="preserve"> e di autenticazione.</w:t>
-      </w:r>
-    </w:p>
-    <w:p>
-      <w:pPr>
-        <w:pStyle w:val="Paragrafoelenco"/>
-        <w:numPr>
-          <w:ilvl w:val="0"/>
-          <w:numId w:val="2"/>
-        </w:numPr>
-        <w:autoSpaceDE w:val="0"/>
-        <w:autoSpaceDN w:val="0"/>
-        <w:adjustRightInd w:val="0"/>
-      </w:pPr>
-      <w:r>
-        <w:t xml:space="preserve">Sfruttando la vulnerabilità della rete l’attaccante installa del software dannoso sui </w:t>
-      </w:r>
-      <w:r>
-        <w:rPr>
-          <w:b/>
-          <w:bCs/>
-        </w:rPr>
-        <w:t>sensori</w:t>
-      </w:r>
-      <w:r>
-        <w:t xml:space="preserve">, andando a </w:t>
-      </w:r>
-      <w:r>
-        <w:rPr>
-          <w:u w:val="single"/>
-        </w:rPr>
-        <w:t>comprometterli</w:t>
-      </w:r>
-      <w:r>
-        <w:t>, siccome anch’essi non sono protetti da opportuni controlli d’accesso</w:t>
-      </w:r>
-      <w:r>
-        <w:t>.</w:t>
-      </w:r>
-    </w:p>
-    <w:p>
-      <w:pPr>
-        <w:pStyle w:val="Paragrafoelenco"/>
-        <w:numPr>
-          <w:ilvl w:val="0"/>
-          <w:numId w:val="2"/>
-        </w:numPr>
-        <w:autoSpaceDE w:val="0"/>
-        <w:autoSpaceDN w:val="0"/>
-        <w:adjustRightInd w:val="0"/>
-      </w:pPr>
-      <w:r>
-        <w:t xml:space="preserve">La compromissione viene “sfruttata” per causare un </w:t>
-      </w:r>
-      <w:r>
-        <w:rPr>
-          <w:u w:val="single"/>
-        </w:rPr>
-        <w:t>malfunzionamento</w:t>
-      </w:r>
-      <w:r>
-        <w:t xml:space="preserve"> stesso dei </w:t>
-      </w:r>
-      <w:r>
-        <w:rPr>
-          <w:b/>
-          <w:bCs/>
-        </w:rPr>
-        <w:t>sensori</w:t>
-      </w:r>
-      <w:r>
-        <w:t>:</w:t>
-      </w:r>
-      <w:r>
-        <w:t xml:space="preserve"> </w:t>
-      </w:r>
-      <w:r>
-        <w:t xml:space="preserve">questi </w:t>
-      </w:r>
-      <w:r>
-        <w:t xml:space="preserve">inviano una grande quantità </w:t>
-      </w:r>
-      <w:r>
-        <w:t xml:space="preserve">di richieste o dati al </w:t>
-      </w:r>
-      <w:r>
-        <w:rPr>
-          <w:b/>
-          <w:bCs/>
-        </w:rPr>
-        <w:t>sistema centrale di raccolta</w:t>
-      </w:r>
-      <w:r>
-        <w:t>, sovraccari</w:t>
-      </w:r>
-      <w:r>
-        <w:t xml:space="preserve">cando la rete </w:t>
-      </w:r>
-      <w:r>
-        <w:t xml:space="preserve">e quindi </w:t>
-      </w:r>
-      <w:r>
-        <w:rPr>
-          <w:u w:val="single"/>
-        </w:rPr>
-        <w:t>compromettendola</w:t>
-      </w:r>
-      <w:r>
-        <w:t xml:space="preserve">. </w:t>
-      </w:r>
-    </w:p>
-    <w:p>
-      <w:pPr>
-        <w:pStyle w:val="Paragrafoelenco"/>
-        <w:numPr>
-          <w:ilvl w:val="0"/>
-          <w:numId w:val="2"/>
-        </w:numPr>
-        <w:autoSpaceDE w:val="0"/>
-        <w:autoSpaceDN w:val="0"/>
-        <w:adjustRightInd w:val="0"/>
-      </w:pPr>
-      <w:r>
-        <w:t xml:space="preserve">Il </w:t>
-      </w:r>
-      <w:r>
-        <w:rPr>
-          <w:b/>
-          <w:bCs/>
-        </w:rPr>
-        <w:t>sistema centrale di raccolta dei dati</w:t>
-      </w:r>
-      <w:r>
-        <w:t xml:space="preserve"> </w:t>
-      </w:r>
-      <w:r>
-        <w:rPr>
-          <w:u w:val="single"/>
-        </w:rPr>
-        <w:t>dipende</w:t>
-      </w:r>
-      <w:r>
-        <w:t xml:space="preserve"> dalla rete: la mole di traffico in rete indirizzato al sistema ne impedisce il corretto funzionamento.</w:t>
-      </w:r>
-    </w:p>
-    <w:p>
-      <w:pPr>
-        <w:pStyle w:val="Paragrafoelenco"/>
-        <w:numPr>
-          <w:ilvl w:val="0"/>
-          <w:numId w:val="2"/>
-        </w:numPr>
-        <w:autoSpaceDE w:val="0"/>
-        <w:autoSpaceDN w:val="0"/>
-        <w:adjustRightInd w:val="0"/>
-      </w:pPr>
-      <w:r>
-        <w:t xml:space="preserve">Questo potrebbe impedire agli </w:t>
-      </w:r>
-      <w:r>
-        <w:rPr>
-          <w:b/>
-          <w:bCs/>
-        </w:rPr>
-        <w:t>utenti</w:t>
-      </w:r>
-      <w:r>
-        <w:t xml:space="preserve"> di accedere ai dati dei propri sensori di monitoraggio dei consumi energetici e di presenza, impedendo di fatto la funzionalità della rete.</w:t>
-      </w:r>
-    </w:p>
-    <w:p>
-      <w:pPr>
-        <w:pStyle w:val="Paragrafoelenco"/>
-        <w:numPr>
-          <w:ilvl w:val="0"/>
-          <w:numId w:val="2"/>
-        </w:numPr>
-        <w:autoSpaceDE w:val="0"/>
-        <w:autoSpaceDN w:val="0"/>
-        <w:adjustRightInd w:val="0"/>
-      </w:pPr>
-      <w:r>
-        <w:t xml:space="preserve">Arrivati a questo punto </w:t>
-      </w:r>
-      <w:r>
-        <w:rPr>
-          <w:b/>
-          <w:bCs/>
-          <w:u w:val="single"/>
-        </w:rPr>
-        <w:t>tutto il sistema è compromesso</w:t>
-      </w:r>
-      <w:r>
-        <w:t xml:space="preserve"> in quanto, fino a quando l’attacco non termina, l’intero sistema IoT è inutilizzabile</w:t>
-      </w:r>
-      <w:r>
-        <w:t>.</w:t>
-      </w:r>
+        <w:pStyle w:val="Paragrafoelenco"/>
+        <w:autoSpaceDE w:val="0"/>
+        <w:autoSpaceDN w:val="0"/>
+        <w:adjustRightInd w:val="0"/>
+      </w:pPr>
     </w:p>
     <w:p>
       <w:pPr>
@@ -5381,6 +5352,419 @@
           <w:tab w:val="left" w:pos="2806"/>
         </w:tabs>
       </w:pPr>
+      <w:r>
+        <w:t>IoT si basa su tecnologie wireless molto soggette a violazioni: l’immissione di pacchetti falsi nella rete contenente dati non validi o manipolati, descritti in questo possibile scenario d’attacco, prende il nome di “</w:t>
+      </w:r>
+      <w:r>
+        <w:rPr>
+          <w:b/>
+          <w:bCs/>
+        </w:rPr>
+        <w:t>Packet Injection</w:t>
+      </w:r>
+      <w:r>
+        <w:t>”. Questa tecnica è utilizzata al fine di causare una variazione non prevista nel comportamento del sistema.</w:t>
+      </w:r>
+    </w:p>
+    <w:p>
+      <w:pPr>
+        <w:autoSpaceDE w:val="0"/>
+        <w:autoSpaceDN w:val="0"/>
+        <w:adjustRightInd w:val="0"/>
+      </w:pPr>
+    </w:p>
+    <w:p>
+      <w:pPr>
+        <w:autoSpaceDE w:val="0"/>
+        <w:autoSpaceDN w:val="0"/>
+        <w:adjustRightInd w:val="0"/>
+      </w:pPr>
+      <w:r>
+        <w:t>Questo possibile scenario d’attacco può essere mitigato riducendo i rischi: un essenziale misura di sicurezza</w:t>
+      </w:r>
+      <w:r>
+        <w:t xml:space="preserve"> è limitare l’accesso alla rete solo ai dispositivi autorizzati. Ciò può essere fatto intro</w:t>
+      </w:r>
+      <w:r>
+        <w:t>ducendo un sistema d’autenticazione basato su protocolli di sicurezza moderni come WPA3 per la connessione wi-fi</w:t>
+      </w:r>
+      <w:r>
+        <w:t xml:space="preserve">. </w:t>
+      </w:r>
+      <w:r>
+        <w:t>Un ulteriore funzionalità di sicurezza che può essere aggiunta è la “Guest Network”: per separare i dispositivi degli ospiti dalla rete principale</w:t>
+      </w:r>
+      <w:r>
+        <w:t>, limitando alcune funzionalità</w:t>
+      </w:r>
+      <w:r>
+        <w:t>. Per</w:t>
+      </w:r>
+      <w:r>
+        <w:t xml:space="preserve"> quanto riguarda il flusso di informazioni è necessario aggiungere protocolli crittografici più robusti</w:t>
+      </w:r>
+      <w:r>
+        <w:t xml:space="preserve"> e protocolli di sicurezza aggiornati per il traffico in rete</w:t>
+      </w:r>
+      <w:r>
+        <w:t>.</w:t>
+      </w:r>
+    </w:p>
+    <w:p>
+      <w:pPr>
+        <w:autoSpaceDE w:val="0"/>
+        <w:autoSpaceDN w:val="0"/>
+        <w:adjustRightInd w:val="0"/>
+      </w:pPr>
+    </w:p>
+    <w:p>
+      <w:pPr>
+        <w:autoSpaceDE w:val="0"/>
+        <w:autoSpaceDN w:val="0"/>
+        <w:adjustRightInd w:val="0"/>
+      </w:pPr>
+    </w:p>
+    <w:p>
+      <w:pPr>
+        <w:autoSpaceDE w:val="0"/>
+        <w:autoSpaceDN w:val="0"/>
+        <w:adjustRightInd w:val="0"/>
+      </w:pPr>
+      <w:r>
+        <w:t xml:space="preserve">CASO 4: </w:t>
+      </w:r>
+      <w:r>
+        <w:rPr>
+          <w:b/>
+          <w:bCs/>
+          <w:highlight w:val="yellow"/>
+        </w:rPr>
+        <w:t>ATTACCO ALLA RETE DEL SISTEMA</w:t>
+      </w:r>
+      <w:r>
+        <w:t xml:space="preserve"> </w:t>
+      </w:r>
+    </w:p>
+    <w:p>
+      <w:pPr>
+        <w:autoSpaceDE w:val="0"/>
+        <w:autoSpaceDN w:val="0"/>
+        <w:adjustRightInd w:val="0"/>
+      </w:pPr>
+    </w:p>
+    <w:p>
+      <w:pPr>
+        <w:autoSpaceDE w:val="0"/>
+        <w:autoSpaceDN w:val="0"/>
+        <w:adjustRightInd w:val="0"/>
+      </w:pPr>
+      <w:r>
+        <w:t>Analizzando questo</w:t>
+      </w:r>
+      <w:r>
+        <w:t xml:space="preserve"> scenario d’</w:t>
+      </w:r>
+      <w:r>
+        <w:t>attacco mostreremo come, tramite un attacco di Denial of Service</w:t>
+      </w:r>
+      <w:r>
+        <w:t xml:space="preserve"> (DoS)</w:t>
+      </w:r>
+      <w:r>
+        <w:t xml:space="preserve">, sia possibile </w:t>
+      </w:r>
+      <w:r>
+        <w:rPr>
+          <w:b/>
+          <w:bCs/>
+          <w:u w:val="single"/>
+        </w:rPr>
+        <w:t>interrompere il normale funzionamento della rete</w:t>
+      </w:r>
+      <w:r>
+        <w:t>. L’obbiettivo di questo attacco è quello di andare a saturare la rete, rendendo molto difficili le comunicazioni tra i sensori ed il sistema centrale</w:t>
+      </w:r>
+      <w:r>
+        <w:t xml:space="preserve"> e la conseguente visualizzazione delle informazioni da parte degli utenti</w:t>
+      </w:r>
+      <w:r>
+        <w:t>.</w:t>
+      </w:r>
+    </w:p>
+    <w:p>
+      <w:pPr>
+        <w:autoSpaceDE w:val="0"/>
+        <w:autoSpaceDN w:val="0"/>
+        <w:adjustRightInd w:val="0"/>
+      </w:pPr>
+    </w:p>
+    <w:p>
+      <w:pPr>
+        <w:autoSpaceDE w:val="0"/>
+        <w:autoSpaceDN w:val="0"/>
+        <w:adjustRightInd w:val="0"/>
+      </w:pPr>
+      <w:r>
+        <w:t>Il sistema è composto da un insieme di sensori che comunicano con il sistema centrale tramite la rete</w:t>
+      </w:r>
+      <w:r>
+        <w:t>, l’obiettivo principale è quello di compromettere la rete, la quale comporta una possibil compromissione dell’intero sistema.</w:t>
+      </w:r>
+    </w:p>
+    <w:p>
+      <w:pPr>
+        <w:autoSpaceDE w:val="0"/>
+        <w:autoSpaceDN w:val="0"/>
+        <w:adjustRightInd w:val="0"/>
+      </w:pPr>
+    </w:p>
+    <w:p>
+      <w:pPr>
+        <w:pStyle w:val="Paragrafoelenco"/>
+        <w:numPr>
+          <w:ilvl w:val="0"/>
+          <w:numId w:val="2"/>
+        </w:numPr>
+        <w:autoSpaceDE w:val="0"/>
+        <w:autoSpaceDN w:val="0"/>
+        <w:adjustRightInd w:val="0"/>
+      </w:pPr>
+      <w:r>
+        <w:t xml:space="preserve">Come nell’attacco mostrato nello scenario </w:t>
+      </w:r>
+      <w:r>
+        <w:t>3</w:t>
+      </w:r>
+      <w:r>
+        <w:t>, l</w:t>
+      </w:r>
+      <w:r>
+        <w:t xml:space="preserve">a </w:t>
+      </w:r>
+      <w:r>
+        <w:rPr>
+          <w:b/>
+          <w:bCs/>
+        </w:rPr>
+        <w:t>rete</w:t>
+      </w:r>
+      <w:r>
+        <w:t xml:space="preserve"> è </w:t>
+      </w:r>
+      <w:r>
+        <w:rPr>
+          <w:u w:val="single"/>
+        </w:rPr>
+        <w:t>vulnerabile</w:t>
+      </w:r>
+      <w:r>
+        <w:t xml:space="preserve"> in quanto non è composta di adeguati controlli di accesso</w:t>
+      </w:r>
+      <w:r>
+        <w:t xml:space="preserve"> e di autenticazione.</w:t>
+      </w:r>
+    </w:p>
+    <w:p>
+      <w:pPr>
+        <w:pStyle w:val="Paragrafoelenco"/>
+        <w:numPr>
+          <w:ilvl w:val="0"/>
+          <w:numId w:val="2"/>
+        </w:numPr>
+        <w:autoSpaceDE w:val="0"/>
+        <w:autoSpaceDN w:val="0"/>
+        <w:adjustRightInd w:val="0"/>
+      </w:pPr>
+      <w:r>
+        <w:t xml:space="preserve">Sfruttando la vulnerabilità della rete l’attaccante installa del software dannoso sui </w:t>
+      </w:r>
+      <w:r>
+        <w:rPr>
+          <w:b/>
+          <w:bCs/>
+        </w:rPr>
+        <w:t>sensori</w:t>
+      </w:r>
+      <w:r>
+        <w:t xml:space="preserve">, andando a </w:t>
+      </w:r>
+      <w:r>
+        <w:rPr>
+          <w:u w:val="single"/>
+        </w:rPr>
+        <w:t>comprometterli</w:t>
+      </w:r>
+      <w:r>
+        <w:t>, siccome anch’essi non sono protetti da opportuni controlli d’accesso</w:t>
+      </w:r>
+      <w:r>
+        <w:t>.</w:t>
+      </w:r>
+    </w:p>
+    <w:p>
+      <w:pPr>
+        <w:pStyle w:val="Paragrafoelenco"/>
+        <w:numPr>
+          <w:ilvl w:val="0"/>
+          <w:numId w:val="2"/>
+        </w:numPr>
+        <w:autoSpaceDE w:val="0"/>
+        <w:autoSpaceDN w:val="0"/>
+        <w:adjustRightInd w:val="0"/>
+      </w:pPr>
+      <w:r>
+        <w:t xml:space="preserve">La compromissione viene “sfruttata” per causare un </w:t>
+      </w:r>
+      <w:r>
+        <w:rPr>
+          <w:u w:val="single"/>
+        </w:rPr>
+        <w:t>malfunzionamento</w:t>
+      </w:r>
+      <w:r>
+        <w:t xml:space="preserve"> stesso dei </w:t>
+      </w:r>
+      <w:r>
+        <w:rPr>
+          <w:b/>
+          <w:bCs/>
+        </w:rPr>
+        <w:t>sensori</w:t>
+      </w:r>
+      <w:r>
+        <w:t>:</w:t>
+      </w:r>
+      <w:r>
+        <w:t xml:space="preserve"> </w:t>
+      </w:r>
+      <w:r>
+        <w:t xml:space="preserve">questi </w:t>
+      </w:r>
+      <w:r>
+        <w:t xml:space="preserve">inviano una grande quantità </w:t>
+      </w:r>
+      <w:r>
+        <w:t xml:space="preserve">di richieste o dati al </w:t>
+      </w:r>
+      <w:r>
+        <w:rPr>
+          <w:b/>
+          <w:bCs/>
+        </w:rPr>
+        <w:t>sistema centrale di raccolta</w:t>
+      </w:r>
+      <w:r>
+        <w:t>, sovraccari</w:t>
+      </w:r>
+      <w:r>
+        <w:t xml:space="preserve">cando la rete </w:t>
+      </w:r>
+      <w:r>
+        <w:t xml:space="preserve">e quindi </w:t>
+      </w:r>
+      <w:r>
+        <w:rPr>
+          <w:u w:val="single"/>
+        </w:rPr>
+        <w:t>compromettendola</w:t>
+      </w:r>
+      <w:r>
+        <w:t xml:space="preserve">. </w:t>
+      </w:r>
+    </w:p>
+    <w:p>
+      <w:pPr>
+        <w:pStyle w:val="Paragrafoelenco"/>
+        <w:numPr>
+          <w:ilvl w:val="0"/>
+          <w:numId w:val="2"/>
+        </w:numPr>
+        <w:autoSpaceDE w:val="0"/>
+        <w:autoSpaceDN w:val="0"/>
+        <w:adjustRightInd w:val="0"/>
+      </w:pPr>
+      <w:r>
+        <w:t xml:space="preserve">Il </w:t>
+      </w:r>
+      <w:r>
+        <w:rPr>
+          <w:b/>
+          <w:bCs/>
+        </w:rPr>
+        <w:t>sistema centrale di raccolta dei dati</w:t>
+      </w:r>
+      <w:r>
+        <w:t xml:space="preserve"> </w:t>
+      </w:r>
+      <w:r>
+        <w:rPr>
+          <w:u w:val="single"/>
+        </w:rPr>
+        <w:t>dipende</w:t>
+      </w:r>
+      <w:r>
+        <w:t xml:space="preserve"> dalla rete: la mole di traffico in rete indirizzato al sistema ne impedisce il corretto funzionamento.</w:t>
+      </w:r>
+    </w:p>
+    <w:p>
+      <w:pPr>
+        <w:pStyle w:val="Paragrafoelenco"/>
+        <w:numPr>
+          <w:ilvl w:val="0"/>
+          <w:numId w:val="2"/>
+        </w:numPr>
+        <w:autoSpaceDE w:val="0"/>
+        <w:autoSpaceDN w:val="0"/>
+        <w:adjustRightInd w:val="0"/>
+      </w:pPr>
+      <w:r>
+        <w:t xml:space="preserve">Questo potrebbe impedire agli </w:t>
+      </w:r>
+      <w:r>
+        <w:rPr>
+          <w:b/>
+          <w:bCs/>
+        </w:rPr>
+        <w:t>utenti</w:t>
+      </w:r>
+      <w:r>
+        <w:t xml:space="preserve"> di accedere ai dati dei propri sensori di monitoraggio dei consumi energetici e di presenza, impedendo di fatto la funzionalità della rete.</w:t>
+      </w:r>
+    </w:p>
+    <w:p>
+      <w:pPr>
+        <w:pStyle w:val="Paragrafoelenco"/>
+        <w:numPr>
+          <w:ilvl w:val="0"/>
+          <w:numId w:val="2"/>
+        </w:numPr>
+        <w:autoSpaceDE w:val="0"/>
+        <w:autoSpaceDN w:val="0"/>
+        <w:adjustRightInd w:val="0"/>
+      </w:pPr>
+      <w:r>
+        <w:t xml:space="preserve">Arrivati a questo punto </w:t>
+      </w:r>
+      <w:r>
+        <w:rPr>
+          <w:b/>
+          <w:bCs/>
+          <w:u w:val="single"/>
+        </w:rPr>
+        <w:t>tutto il sistema è compromesso</w:t>
+      </w:r>
+      <w:r>
+        <w:t xml:space="preserve"> in quanto, fino a</w:t>
+      </w:r>
+      <w:r>
+        <w:t xml:space="preserve">d un ipotetico ripristino, </w:t>
+      </w:r>
+      <w:r>
+        <w:t>l’intero sistema IoT è inutilizzabile</w:t>
+      </w:r>
+      <w:r>
+        <w:t>.</w:t>
+      </w:r>
     </w:p>
     <w:p>
       <w:pPr>
@@ -5388,23 +5772,15 @@
           <w:tab w:val="left" w:pos="2806"/>
         </w:tabs>
       </w:pPr>
-      <w:r>
-        <w:t>Per attaccare e compromettere la rete del sistema è necessario:</w:t>
-      </w:r>
-    </w:p>
-    <w:p>
-      <w:pPr>
-        <w:pStyle w:val="Paragrafoelenco"/>
-        <w:numPr>
-          <w:ilvl w:val="0"/>
-          <w:numId w:val="2"/>
-        </w:numPr>
+    </w:p>
+    <w:p>
+      <w:pPr>
         <w:tabs>
           <w:tab w:val="left" w:pos="2806"/>
         </w:tabs>
       </w:pPr>
       <w:r>
-        <w:t>Sfruttare le vulnerabilità informatiche della rete domestica per accedere.</w:t>
+        <w:t>Per attaccare e compromettere la rete del sistema è necessario:</w:t>
       </w:r>
     </w:p>
     <w:p>
@@ -5419,7 +5795,7 @@
         </w:tabs>
       </w:pPr>
       <w:r>
-        <w:t>Modificare il corretto funzionamento delle componenti fisiche della smarthome sfruttando vulnerabilità di natura digitale e fisica.</w:t>
+        <w:t>Sfruttare le vulnerabilità informatiche della rete domestica per accedere.</w:t>
       </w:r>
     </w:p>
     <w:p>
@@ -5434,16 +5810,23 @@
         </w:tabs>
       </w:pPr>
       <w:r>
-        <w:t>Impedire all’utente di eseguire qualsiasi operazione di natura digitale, attraverso vulnerabilità digitali e fisiche (comportamento) dei sensori stessi e dei sistemi di raccolta delle informazioni.</w:t>
-      </w:r>
-    </w:p>
-    <w:p>
-      <w:pPr>
-        <w:pStyle w:val="Paragrafoelenco"/>
+        <w:t>Modificare il corretto funzionamento delle componenti fisiche della smarthome sfruttando vulnerabilità di natura digitale e fisica.</w:t>
+      </w:r>
+    </w:p>
+    <w:p>
+      <w:pPr>
+        <w:pStyle w:val="Paragrafoelenco"/>
+        <w:numPr>
+          <w:ilvl w:val="0"/>
+          <w:numId w:val="2"/>
+        </w:numPr>
         <w:tabs>
           <w:tab w:val="left" w:pos="2806"/>
         </w:tabs>
       </w:pPr>
+      <w:r>
+        <w:t>Impedire all’utente di eseguire qualsiasi operazione di natura digitale, attraverso vulnerabilità digitali e fisiche (comportamento) dei sensori stessi e dei sistemi di raccolta delle informazioni.</w:t>
+      </w:r>
     </w:p>
     <w:p>
       <w:pPr>
@@ -5451,9 +5834,6 @@
           <w:tab w:val="left" w:pos="2806"/>
         </w:tabs>
       </w:pPr>
-      <w:r>
-        <w:t>Analizzando questo tipo di attacco è possibile prevenire e mitigare alcuni rischi connessi. Oltre al sistema d’autenticazione alla rete domestica ampiamente discusso nello scenario 2, un’altra soluzione rilevante può essere quella di utilizzare un firewall per monitorare il traffico di rete e bloccare quello sospetto o eccessivo. L’utente inoltre potrebbe limitare il numero di connessioni simultanee ed impostare limiti di banda sulla connessione per evitare che uno o pochi utenti monopolizzino tutta la larghezza di banda.</w:t>
-      </w:r>
     </w:p>
     <w:p>
       <w:pPr>
@@ -5461,6 +5841,19 @@
           <w:tab w:val="left" w:pos="2806"/>
         </w:tabs>
       </w:pPr>
+      <w:r>
+        <w:t>Per effettuare questo attacco si può, come nello scenario 3, introdurre la tecnica di “</w:t>
+      </w:r>
+      <w:r>
+        <w:rPr>
+          <w:b/>
+          <w:bCs/>
+        </w:rPr>
+        <w:t>Packet Injection</w:t>
+      </w:r>
+      <w:r>
+        <w:t>”, inviando un gran numero di pacchetto malevoli a dispositivi al fine di sovraccaricarli e renderli inutilizzabili. Questi attacchi descritti possono essere particolarmente pericolosi poiché molti dispositivi IoT sono progettati per essere accessibili da remoto e spesso hanno vulnerabilità di sicurezza significative.</w:t>
+      </w:r>
     </w:p>
     <w:p>
       <w:pPr>
@@ -5468,6 +5861,115 @@
           <w:tab w:val="left" w:pos="2806"/>
         </w:tabs>
       </w:pPr>
+    </w:p>
+    <w:p>
+      <w:pPr>
+        <w:tabs>
+          <w:tab w:val="left" w:pos="2806"/>
+        </w:tabs>
+      </w:pPr>
+      <w:r>
+        <w:t>Analizzando questo tipo di attacco è possibile prevenire e mitigare alcuni rischi connessi. Oltre al sistema d’autenticazione alla rete domestica ampiamente discusso nel</w:t>
+      </w:r>
+      <w:r>
+        <w:t xml:space="preserve"> caso 3</w:t>
+      </w:r>
+      <w:r>
+        <w:t>, un’altra soluzione rilevante può essere quella di utilizzare un firewall per monitorare il traffico di rete e bloccare quello sospetto o eccessivo. L’utente inoltre potrebbe limitare il numero di connessioni simultanee ed impostare limiti di banda sulla connessione per evitare che uno o pochi utenti monopolizzino tutta la larghezza di banda.</w:t>
+      </w:r>
+    </w:p>
+    <w:p>
+      <w:pPr>
+        <w:tabs>
+          <w:tab w:val="left" w:pos="2806"/>
+        </w:tabs>
+      </w:pPr>
+      <w:r>
+        <w:rPr>
+          <w:b/>
+          <w:bCs/>
+        </w:rPr>
+        <w:lastRenderedPageBreak/>
+        <w:t>NOTA BENE</w:t>
+      </w:r>
+      <w:r>
+        <w:t xml:space="preserve">: Negli scenari analizzati, in particolare 1 e 3, gli scopi d’attacco sono ben definiti, nel caso 1 si ha l’obiettivo di rubare l’identità dell’utente mentre nel terzo il fine è quello di manipolare le informazioni che viaggiano in rete, dai sensori al sistema centrale di raccolta dati. </w:t>
+      </w:r>
+      <w:r>
+        <w:t>Tuttavia,</w:t>
+      </w:r>
+      <w:r>
+        <w:t xml:space="preserve"> è fondamentale sottolineare che: </w:t>
+      </w:r>
+    </w:p>
+    <w:p>
+      <w:pPr>
+        <w:pStyle w:val="Paragrafoelenco"/>
+        <w:numPr>
+          <w:ilvl w:val="0"/>
+          <w:numId w:val="2"/>
+        </w:numPr>
+        <w:tabs>
+          <w:tab w:val="left" w:pos="2806"/>
+        </w:tabs>
+      </w:pPr>
+      <w:r>
+        <w:t>Se l’attacco descritto nello scenario 1 dovesse andare a buon fine, si avrebbe completo accesso alle informazioni sensibili raccolte dai sensori, sfruttando le capacità informatiche l’attaccante potrà utilizzare la tecnica di “</w:t>
+      </w:r>
+      <w:r>
+        <w:rPr>
+          <w:b/>
+          <w:bCs/>
+        </w:rPr>
+        <w:t>Packet Injection</w:t>
+      </w:r>
+      <w:r>
+        <w:t xml:space="preserve">”, che consiste nel tracciamento dei pacchetti e nella conseguente perdita o diffusione di eventuali dati sensibili. </w:t>
+      </w:r>
+    </w:p>
+    <w:p>
+      <w:pPr>
+        <w:pStyle w:val="Paragrafoelenco"/>
+        <w:numPr>
+          <w:ilvl w:val="0"/>
+          <w:numId w:val="2"/>
+        </w:numPr>
+        <w:tabs>
+          <w:tab w:val="left" w:pos="2806"/>
+        </w:tabs>
+      </w:pPr>
+      <w:r>
+        <w:t xml:space="preserve">Nello scenario 3 l’attaccante, anche se non esplicitamente, </w:t>
+      </w:r>
+      <w:r>
+        <w:t>utilizza</w:t>
+      </w:r>
+      <w:r>
+        <w:t xml:space="preserve"> la tecnica di “</w:t>
+      </w:r>
+      <w:r>
+        <w:rPr>
+          <w:b/>
+          <w:bCs/>
+        </w:rPr>
+        <w:t>Packet Injection</w:t>
+      </w:r>
+      <w:r>
+        <w:t>”, poiché intercettando il traffico che viaggia in rete, può avere completo accesso a tutte le informazioni sensibili, compromettendo anche la confidenzialità dei dati e non la sola integrità.</w:t>
+      </w:r>
+    </w:p>
+    <w:p>
+      <w:pPr>
+        <w:tabs>
+          <w:tab w:val="left" w:pos="2806"/>
+        </w:tabs>
+      </w:pPr>
+      <w:r>
+        <w:t>Nel contesto degli attacchi ai sistemi IoT, il packet sniffing viene spesso utilizzato per raccogliere informazioni sulle comunicazioni tra dispositivi IoT e la rete a cui sono collegati. Gli attaccanti possono utilizzare questa tecnica per raccogliere informazioni sensibili</w:t>
+      </w:r>
+      <w:r>
+        <w:t xml:space="preserve"> che vengono trasmesse.</w:t>
+      </w:r>
     </w:p>
     <w:sectPr>
       <w:pgSz w:w="11906" w:h="16838"/>
@@ -5480,7 +5982,7 @@
 </file>
 
 <file path=word/numbering.xml><?xml version="1.0" encoding="utf-8"?>
-<w:numbering xmlns:wpc="http://schemas.microsoft.com/office/word/2010/wordprocessingCanvas" xmlns:cx="http://schemas.microsoft.com/office/drawing/2014/chartex" xmlns:cx1="http://schemas.microsoft.com/office/drawing/2015/9/8/chartex" xmlns:cx2="http://schemas.microsoft.com/office/drawing/2015/10/21/chartex" xmlns:cx3="http://schemas.microsoft.com/office/drawing/2016/5/9/chartex" xmlns:cx4="http://schemas.microsoft.com/office/drawing/2016/5/10/chartex" xmlns:cx5="http://schemas.microsoft.com/office/drawing/2016/5/11/chartex" xmlns:cx6="http://schemas.microsoft.com/office/drawing/2016/5/12/chartex" xmlns:cx7="http://schemas.microsoft.com/office/drawing/2016/5/13/chartex" xmlns:cx8="http://schemas.microsoft.com/office/drawing/2016/5/14/chartex" xmlns:mc="http://schemas.openxmlformats.org/markup-compatibility/2006" xmlns:aink="http://schemas.microsoft.com/office/drawing/2016/ink" xmlns:am3d="http://schemas.microsoft.com/office/drawing/2017/model3d" xmlns:o="urn:schemas-microsoft-com:office:office" xmlns:oel="http://schemas.microsoft.com/office/2019/extlst" xmlns:r="http://schemas.openxmlformats.org/officeDocument/2006/relationships" xmlns:m="http://schemas.openxmlformats.org/officeDocument/2006/math" xmlns:v="urn:schemas-microsoft-com:vml" xmlns:wp14="http://schemas.microsoft.com/office/word/2010/wordprocessingDrawing" xmlns:wp="http://schemas.openxmlformats.org/drawingml/2006/wordprocessingDrawing" xmlns:w10="urn:schemas-microsoft-com:office:word" xmlns:w="http://schemas.openxmlformats.org/wordprocessingml/2006/main" xmlns:w14="http://schemas.microsoft.com/office/word/2010/wordml" xmlns:w15="http://schemas.microsoft.com/office/word/2012/wordml" xmlns:w16cex="http://schemas.microsoft.com/office/word/2018/wordml/cex" xmlns:w16cid="http://schemas.microsoft.com/office/word/2016/wordml/cid" xmlns:w16="http://schemas.microsoft.com/office/word/2018/wordml" xmlns:w16sdtdh="http://schemas.microsoft.com/office/word/2020/wordml/sdtdatahash" xmlns:w16se="http://schemas.microsoft.com/office/word/2015/wordml/symex" xmlns:wpg="http://schemas.microsoft.com/office/word/2010/wordprocessingGroup" xmlns:wpi="http://schemas.microsoft.com/office/word/2010/wordprocessingInk" xmlns:wne="http://schemas.microsoft.com/office/word/2006/wordml" xmlns:wps="http://schemas.microsoft.com/office/word/2010/wordprocessingShape" mc:Ignorable="w14 w15 w16se w16cid w16 w16cex w16sdtdh wp14">
+<w:numbering xmlns:wpc="http://schemas.microsoft.com/office/word/2010/wordprocessingCanvas" xmlns:cx="http://schemas.microsoft.com/office/drawing/2014/chartex" xmlns:cx1="http://schemas.microsoft.com/office/drawing/2015/9/8/chartex" xmlns:cx2="http://schemas.microsoft.com/office/drawing/2015/10/21/chartex" xmlns:cx3="http://schemas.microsoft.com/office/drawing/2016/5/9/chartex" xmlns:cx4="http://schemas.microsoft.com/office/drawing/2016/5/10/chartex" xmlns:cx5="http://schemas.microsoft.com/office/drawing/2016/5/11/chartex" xmlns:cx6="http://schemas.microsoft.com/office/drawing/2016/5/12/chartex" xmlns:cx7="http://schemas.microsoft.com/office/drawing/2016/5/13/chartex" xmlns:cx8="http://schemas.microsoft.com/office/drawing/2016/5/14/chartex" xmlns:mc="http://schemas.openxmlformats.org/markup-compatibility/2006" xmlns:aink="http://schemas.microsoft.com/office/drawing/2016/ink" xmlns:am3d="http://schemas.microsoft.com/office/drawing/2017/model3d" xmlns:o="urn:schemas-microsoft-com:office:office" xmlns:oel="http://schemas.microsoft.com/office/2019/extlst" xmlns:r="http://schemas.openxmlformats.org/officeDocument/2006/relationships" xmlns:m="http://schemas.openxmlformats.org/officeDocument/2006/math" xmlns:v="urn:schemas-microsoft-com:vml" xmlns:wp14="http://schemas.microsoft.com/office/word/2010/wordprocessingDrawing" xmlns:wp="http://schemas.openxmlformats.org/drawingml/2006/wordprocessingDrawing" xmlns:w10="urn:schemas-microsoft-com:office:word" xmlns:w="http://schemas.openxmlformats.org/wordprocessingml/2006/main" xmlns:w14="http://schemas.microsoft.com/office/word/2010/wordml" xmlns:w15="http://schemas.microsoft.com/office/word/2012/wordml" xmlns:w16cex="http://schemas.microsoft.com/office/word/2018/wordml/cex" xmlns:w16cid="http://schemas.microsoft.com/office/word/2016/wordml/cid" xmlns:w16="http://schemas.microsoft.com/office/word/2018/wordml" xmlns:w16du="http://schemas.microsoft.com/office/word/2023/wordml/word16du" xmlns:w16sdtdh="http://schemas.microsoft.com/office/word/2020/wordml/sdtdatahash" xmlns:w16se="http://schemas.microsoft.com/office/word/2015/wordml/symex" xmlns:wpg="http://schemas.microsoft.com/office/word/2010/wordprocessingGroup" xmlns:wpi="http://schemas.microsoft.com/office/word/2010/wordprocessingInk" xmlns:wne="http://schemas.microsoft.com/office/word/2006/wordml" xmlns:wps="http://schemas.microsoft.com/office/word/2010/wordprocessingShape" mc:Ignorable="w14 w15 w16se w16cid w16 w16cex w16sdtdh wp14">
   <w:abstractNum w:abstractNumId="0" w15:restartNumberingAfterBreak="0">
     <w:nsid w:val="00000001"/>
     <w:multiLevelType w:val="hybridMultilevel"/>

</xml_diff>